<commit_message>
Dodanie zakładki dysponent, zmiana nazwy z osoby zarządzającej na dysponenta w BD, poprawki BD i zapytań SQL.
</commit_message>
<xml_diff>
--- a/Docs/Dokumentacja RemaGUM.docx
+++ b/Docs/Dokumentacja RemaGUM.docx
@@ -73,24 +73,13 @@
         <w:pStyle w:val="Akapitzlist"/>
         <w:ind w:left="1080"/>
       </w:pPr>
-      <w:proofErr w:type="spellStart"/>
-      <w:r>
-        <w:rPr>
-          <w:highlight w:val="yellow"/>
-        </w:rPr>
-        <w:t>ID_maszyny</w:t>
-      </w:r>
-      <w:proofErr w:type="spellEnd"/>
-      <w:r>
-        <w:rPr>
-          <w:highlight w:val="yellow"/>
-        </w:rPr>
+      <w:r>
+        <w:t>Identyfikator</w:t>
+      </w:r>
+      <w:r>
         <w:t xml:space="preserve"> </w:t>
       </w:r>
       <w:r>
-        <w:rPr>
-          <w:highlight w:val="yellow"/>
-        </w:rPr>
         <w:t>(klucz własny)</w:t>
       </w:r>
     </w:p>
@@ -281,14 +270,12 @@
         </w:numPr>
         <w:rPr>
           <w:b/>
-          <w:highlight w:val="yellow"/>
         </w:rPr>
       </w:pPr>
       <w:proofErr w:type="spellStart"/>
       <w:r>
         <w:rPr>
           <w:b/>
-          <w:highlight w:val="yellow"/>
         </w:rPr>
         <w:t>Rozszerz_zdj</w:t>
       </w:r>
@@ -1805,8 +1792,16 @@
             <w:r>
               <w:rPr>
                 <w:b/>
-              </w:rPr>
-              <w:t>Nazwa_os_zarzadzajaca</w:t>
+                <w:highlight w:val="yellow"/>
+              </w:rPr>
+              <w:t>Nazwa_</w:t>
+            </w:r>
+            <w:r>
+              <w:rPr>
+                <w:b/>
+                <w:highlight w:val="yellow"/>
+              </w:rPr>
+              <w:t>dysponent</w:t>
             </w:r>
             <w:proofErr w:type="spellEnd"/>
           </w:p>
@@ -3655,7 +3650,17 @@
                 <w:color w:val="000000"/>
                 <w:lang w:eastAsia="pl-PL"/>
               </w:rPr>
-              <w:t>radioButtonData_kol_przegladu</w:t>
+              <w:t>radioButtonData_ost</w:t>
+            </w:r>
+            <w:bookmarkStart w:id="0" w:name="_GoBack"/>
+            <w:bookmarkEnd w:id="0"/>
+            <w:r>
+              <w:rPr>
+                <w:rFonts w:ascii="Calibri" w:eastAsia="Times New Roman" w:hAnsi="Calibri" w:cs="Times New Roman"/>
+                <w:color w:val="000000"/>
+                <w:lang w:eastAsia="pl-PL"/>
+              </w:rPr>
+              <w:t>_przegladu</w:t>
             </w:r>
             <w:proofErr w:type="spellEnd"/>
           </w:p>
@@ -4592,16 +4597,18 @@
               <w:rPr>
                 <w:rFonts w:ascii="Calibri" w:eastAsia="Times New Roman" w:hAnsi="Calibri" w:cs="Times New Roman"/>
                 <w:color w:val="000000"/>
-                <w:lang w:eastAsia="pl-PL"/>
-              </w:rPr>
-            </w:pPr>
-            <w:r>
-              <w:rPr>
-                <w:rFonts w:ascii="Calibri" w:eastAsia="Times New Roman" w:hAnsi="Calibri" w:cs="Times New Roman"/>
-                <w:color w:val="000000"/>
-                <w:lang w:eastAsia="pl-PL"/>
-              </w:rPr>
-              <w:t>Osoba zarządzająca</w:t>
+                <w:highlight w:val="yellow"/>
+                <w:lang w:eastAsia="pl-PL"/>
+              </w:rPr>
+            </w:pPr>
+            <w:r>
+              <w:rPr>
+                <w:rFonts w:ascii="Calibri" w:eastAsia="Times New Roman" w:hAnsi="Calibri" w:cs="Times New Roman"/>
+                <w:color w:val="000000"/>
+                <w:highlight w:val="yellow"/>
+                <w:lang w:eastAsia="pl-PL"/>
+              </w:rPr>
+              <w:t>Dysponent</w:t>
             </w:r>
           </w:p>
         </w:tc>
@@ -4614,17 +4621,19 @@
               <w:rPr>
                 <w:rFonts w:ascii="Calibri" w:eastAsia="Times New Roman" w:hAnsi="Calibri" w:cs="Times New Roman"/>
                 <w:color w:val="000000"/>
-                <w:lang w:eastAsia="pl-PL"/>
-              </w:rPr>
-            </w:pPr>
-            <w:proofErr w:type="spellStart"/>
-            <w:r>
-              <w:rPr>
-                <w:rFonts w:ascii="Calibri" w:eastAsia="Times New Roman" w:hAnsi="Calibri" w:cs="Times New Roman"/>
-                <w:color w:val="000000"/>
-                <w:lang w:eastAsia="pl-PL"/>
-              </w:rPr>
-              <w:t>comboBoxOsoba_zarzadzajaca</w:t>
+                <w:highlight w:val="yellow"/>
+                <w:lang w:eastAsia="pl-PL"/>
+              </w:rPr>
+            </w:pPr>
+            <w:proofErr w:type="spellStart"/>
+            <w:r>
+              <w:rPr>
+                <w:rFonts w:ascii="Calibri" w:eastAsia="Times New Roman" w:hAnsi="Calibri" w:cs="Times New Roman"/>
+                <w:color w:val="000000"/>
+                <w:highlight w:val="yellow"/>
+                <w:lang w:eastAsia="pl-PL"/>
+              </w:rPr>
+              <w:t>comboBoxDysponent</w:t>
             </w:r>
             <w:proofErr w:type="spellEnd"/>
           </w:p>
@@ -6485,11 +6494,9 @@
             <w:tcW w:w="3020" w:type="dxa"/>
           </w:tcPr>
           <w:p>
-            <w:proofErr w:type="spellStart"/>
-            <w:r>
-              <w:t>ID_operator</w:t>
-            </w:r>
-            <w:proofErr w:type="spellEnd"/>
+            <w:r>
+              <w:t>Identyfikator</w:t>
+            </w:r>
           </w:p>
         </w:tc>
         <w:tc>
@@ -6937,7 +6944,7 @@
         </w:tc>
         <w:tc>
           <w:tcPr>
-            <w:tcW w:w="3364" w:type="dxa"/>
+            <w:tcW w:w="4651" w:type="dxa"/>
             <w:vMerge w:val="restart"/>
             <w:noWrap/>
           </w:tcPr>
@@ -6963,66 +6970,23 @@
         </w:tc>
         <w:tc>
           <w:tcPr>
-            <w:tcW w:w="5011" w:type="dxa"/>
-          </w:tcPr>
-          <w:p>
-            <w:pPr>
-              <w:rPr>
-                <w:rFonts w:ascii="Calibri" w:eastAsia="Times New Roman" w:hAnsi="Calibri" w:cs="Times New Roman"/>
-                <w:color w:val="000000"/>
-                <w:lang w:eastAsia="pl-PL"/>
-              </w:rPr>
-            </w:pPr>
-            <w:proofErr w:type="spellStart"/>
-            <w:r>
-              <w:rPr>
-                <w:rFonts w:ascii="Calibri" w:eastAsia="Times New Roman" w:hAnsi="Calibri" w:cs="Times New Roman"/>
-                <w:color w:val="000000"/>
-                <w:lang w:eastAsia="pl-PL"/>
-              </w:rPr>
-              <w:t>radioButtonData</w:t>
-            </w:r>
-            <w:r>
-              <w:rPr>
-                <w:rFonts w:ascii="Calibri" w:eastAsia="Times New Roman" w:hAnsi="Calibri" w:cs="Times New Roman"/>
-                <w:color w:val="000000"/>
-                <w:lang w:eastAsia="pl-PL"/>
-              </w:rPr>
-              <w:t>K</w:t>
-            </w:r>
-            <w:r>
-              <w:rPr>
-                <w:rFonts w:ascii="Calibri" w:eastAsia="Times New Roman" w:hAnsi="Calibri" w:cs="Times New Roman"/>
-                <w:color w:val="000000"/>
-                <w:lang w:eastAsia="pl-PL"/>
-              </w:rPr>
-              <w:t>onca</w:t>
-            </w:r>
-            <w:r>
-              <w:rPr>
-                <w:rFonts w:ascii="Calibri" w:eastAsia="Times New Roman" w:hAnsi="Calibri" w:cs="Times New Roman"/>
-                <w:color w:val="000000"/>
-                <w:lang w:eastAsia="pl-PL"/>
-              </w:rPr>
-              <w:t>U</w:t>
-            </w:r>
-            <w:r>
-              <w:rPr>
-                <w:rFonts w:ascii="Calibri" w:eastAsia="Times New Roman" w:hAnsi="Calibri" w:cs="Times New Roman"/>
-                <w:color w:val="000000"/>
-                <w:lang w:eastAsia="pl-PL"/>
-              </w:rPr>
-              <w:t>pr</w:t>
-            </w:r>
-            <w:r>
-              <w:rPr>
-                <w:rFonts w:ascii="Calibri" w:eastAsia="Times New Roman" w:hAnsi="Calibri" w:cs="Times New Roman"/>
-                <w:color w:val="000000"/>
-                <w:lang w:eastAsia="pl-PL"/>
-              </w:rPr>
-              <w:t>Op</w:t>
-            </w:r>
-            <w:proofErr w:type="spellEnd"/>
+            <w:tcW w:w="3724" w:type="dxa"/>
+          </w:tcPr>
+          <w:p>
+            <w:pPr>
+              <w:rPr>
+                <w:rFonts w:ascii="Calibri" w:eastAsia="Times New Roman" w:hAnsi="Calibri" w:cs="Times New Roman"/>
+                <w:color w:val="000000"/>
+              </w:rPr>
+            </w:pPr>
+            <w:r>
+              <w:rPr>
+                <w:rFonts w:ascii="Calibri" w:eastAsia="Times New Roman" w:hAnsi="Calibri" w:cs="Times New Roman"/>
+                <w:color w:val="000000"/>
+                <w:lang w:eastAsia="pl-PL"/>
+              </w:rPr>
+              <w:t>Nazwisko</w:t>
+            </w:r>
           </w:p>
         </w:tc>
       </w:tr>
@@ -7047,7 +7011,7 @@
         </w:tc>
         <w:tc>
           <w:tcPr>
-            <w:tcW w:w="3364" w:type="dxa"/>
+            <w:tcW w:w="4651" w:type="dxa"/>
             <w:vMerge/>
             <w:noWrap/>
           </w:tcPr>
@@ -7063,16 +7027,23 @@
         </w:tc>
         <w:tc>
           <w:tcPr>
-            <w:tcW w:w="5011" w:type="dxa"/>
-          </w:tcPr>
-          <w:p>
-            <w:pPr>
-              <w:rPr>
-                <w:rFonts w:ascii="Calibri" w:eastAsia="Times New Roman" w:hAnsi="Calibri" w:cs="Times New Roman"/>
-                <w:color w:val="000000"/>
-                <w:lang w:eastAsia="pl-PL"/>
-              </w:rPr>
-            </w:pPr>
+            <w:tcW w:w="3724" w:type="dxa"/>
+          </w:tcPr>
+          <w:p>
+            <w:pPr>
+              <w:rPr>
+                <w:rFonts w:ascii="Calibri" w:eastAsia="Times New Roman" w:hAnsi="Calibri" w:cs="Times New Roman"/>
+                <w:color w:val="000000"/>
+              </w:rPr>
+            </w:pPr>
+            <w:r>
+              <w:rPr>
+                <w:rFonts w:ascii="Calibri" w:eastAsia="Times New Roman" w:hAnsi="Calibri" w:cs="Times New Roman"/>
+                <w:color w:val="000000"/>
+                <w:lang w:eastAsia="pl-PL"/>
+              </w:rPr>
+              <w:t>Dział</w:t>
+            </w:r>
           </w:p>
         </w:tc>
       </w:tr>
@@ -7097,7 +7068,7 @@
         </w:tc>
         <w:tc>
           <w:tcPr>
-            <w:tcW w:w="3364" w:type="dxa"/>
+            <w:tcW w:w="4651" w:type="dxa"/>
             <w:vMerge/>
             <w:noWrap/>
           </w:tcPr>
@@ -7113,16 +7084,23 @@
         </w:tc>
         <w:tc>
           <w:tcPr>
-            <w:tcW w:w="5011" w:type="dxa"/>
-          </w:tcPr>
-          <w:p>
-            <w:pPr>
-              <w:rPr>
-                <w:rFonts w:ascii="Calibri" w:eastAsia="Times New Roman" w:hAnsi="Calibri" w:cs="Times New Roman"/>
-                <w:color w:val="000000"/>
-                <w:lang w:eastAsia="pl-PL"/>
-              </w:rPr>
-            </w:pPr>
+            <w:tcW w:w="3724" w:type="dxa"/>
+          </w:tcPr>
+          <w:p>
+            <w:pPr>
+              <w:rPr>
+                <w:rFonts w:ascii="Calibri" w:eastAsia="Times New Roman" w:hAnsi="Calibri" w:cs="Times New Roman"/>
+                <w:color w:val="000000"/>
+              </w:rPr>
+            </w:pPr>
+            <w:r>
+              <w:rPr>
+                <w:rFonts w:ascii="Calibri" w:eastAsia="Times New Roman" w:hAnsi="Calibri" w:cs="Times New Roman"/>
+                <w:color w:val="000000"/>
+                <w:lang w:eastAsia="pl-PL"/>
+              </w:rPr>
+              <w:t>Uprawnienia</w:t>
+            </w:r>
           </w:p>
         </w:tc>
       </w:tr>
@@ -7148,7 +7126,7 @@
         </w:tc>
         <w:tc>
           <w:tcPr>
-            <w:tcW w:w="3364" w:type="dxa"/>
+            <w:tcW w:w="4651" w:type="dxa"/>
             <w:vMerge/>
             <w:noWrap/>
           </w:tcPr>
@@ -7165,16 +7143,366 @@
         </w:tc>
         <w:tc>
           <w:tcPr>
-            <w:tcW w:w="5011" w:type="dxa"/>
-          </w:tcPr>
-          <w:p>
-            <w:pPr>
-              <w:rPr>
-                <w:rFonts w:ascii="Calibri" w:eastAsia="Times New Roman" w:hAnsi="Calibri" w:cs="Times New Roman"/>
-                <w:color w:val="000000"/>
-                <w:lang w:eastAsia="pl-PL"/>
-              </w:rPr>
-            </w:pPr>
+            <w:tcW w:w="3724" w:type="dxa"/>
+          </w:tcPr>
+          <w:p>
+            <w:pPr>
+              <w:rPr>
+                <w:rFonts w:ascii="Calibri" w:eastAsia="Times New Roman" w:hAnsi="Calibri" w:cs="Times New Roman"/>
+                <w:color w:val="000000"/>
+              </w:rPr>
+            </w:pPr>
+            <w:r>
+              <w:rPr>
+                <w:rFonts w:ascii="Calibri" w:eastAsia="Times New Roman" w:hAnsi="Calibri" w:cs="Times New Roman"/>
+                <w:color w:val="000000"/>
+                <w:lang w:eastAsia="pl-PL"/>
+              </w:rPr>
+              <w:t>Data końca uprawnień</w:t>
+            </w:r>
+          </w:p>
+        </w:tc>
+      </w:tr>
+      <w:tr>
+        <w:trPr>
+          <w:trHeight w:val="353"/>
+        </w:trPr>
+        <w:tc>
+          <w:tcPr>
+            <w:tcW w:w="1451" w:type="dxa"/>
+            <w:vMerge w:val="restart"/>
+          </w:tcPr>
+          <w:p>
+            <w:pPr>
+              <w:rPr>
+                <w:rFonts w:ascii="Calibri" w:eastAsia="Times New Roman" w:hAnsi="Calibri" w:cs="Times New Roman"/>
+                <w:color w:val="000000"/>
+                <w:lang w:eastAsia="pl-PL"/>
+              </w:rPr>
+            </w:pPr>
+            <w:r>
+              <w:rPr>
+                <w:rFonts w:ascii="Calibri" w:eastAsia="Times New Roman" w:hAnsi="Calibri" w:cs="Times New Roman"/>
+                <w:color w:val="000000"/>
+                <w:lang w:eastAsia="pl-PL"/>
+              </w:rPr>
+              <w:t>wyszukiwanie</w:t>
+            </w:r>
+          </w:p>
+        </w:tc>
+        <w:tc>
+          <w:tcPr>
+            <w:tcW w:w="4651" w:type="dxa"/>
+            <w:noWrap/>
+          </w:tcPr>
+          <w:p>
+            <w:pPr>
+              <w:ind w:left="720"/>
+              <w:rPr>
+                <w:rFonts w:ascii="Calibri" w:eastAsia="Times New Roman" w:hAnsi="Calibri" w:cs="Times New Roman"/>
+                <w:color w:val="000000"/>
+                <w:lang w:eastAsia="pl-PL"/>
+              </w:rPr>
+            </w:pPr>
+          </w:p>
+        </w:tc>
+        <w:tc>
+          <w:tcPr>
+            <w:tcW w:w="3724" w:type="dxa"/>
+          </w:tcPr>
+          <w:p>
+            <w:pPr>
+              <w:rPr>
+                <w:rFonts w:ascii="Calibri" w:eastAsia="Times New Roman" w:hAnsi="Calibri" w:cs="Times New Roman"/>
+                <w:color w:val="000000"/>
+                <w:lang w:eastAsia="pl-PL"/>
+              </w:rPr>
+            </w:pPr>
+            <w:proofErr w:type="spellStart"/>
+            <w:r>
+              <w:rPr>
+                <w:rFonts w:ascii="Calibri" w:eastAsia="Times New Roman" w:hAnsi="Calibri" w:cs="Times New Roman"/>
+                <w:color w:val="000000"/>
+                <w:lang w:eastAsia="pl-PL"/>
+              </w:rPr>
+              <w:t>textBoxWyszukiwanie</w:t>
+            </w:r>
+            <w:r>
+              <w:rPr>
+                <w:rFonts w:ascii="Calibri" w:eastAsia="Times New Roman" w:hAnsi="Calibri" w:cs="Times New Roman"/>
+                <w:color w:val="000000"/>
+                <w:lang w:eastAsia="pl-PL"/>
+              </w:rPr>
+              <w:t>Operator</w:t>
+            </w:r>
+            <w:proofErr w:type="spellEnd"/>
+          </w:p>
+        </w:tc>
+      </w:tr>
+      <w:tr>
+        <w:trPr>
+          <w:trHeight w:val="353"/>
+        </w:trPr>
+        <w:tc>
+          <w:tcPr>
+            <w:tcW w:w="1451" w:type="dxa"/>
+            <w:vMerge/>
+          </w:tcPr>
+          <w:p>
+            <w:pPr>
+              <w:ind w:left="720"/>
+              <w:rPr>
+                <w:rFonts w:ascii="Calibri" w:eastAsia="Times New Roman" w:hAnsi="Calibri" w:cs="Times New Roman"/>
+                <w:color w:val="000000"/>
+                <w:lang w:eastAsia="pl-PL"/>
+              </w:rPr>
+            </w:pPr>
+          </w:p>
+        </w:tc>
+        <w:tc>
+          <w:tcPr>
+            <w:tcW w:w="4651" w:type="dxa"/>
+            <w:noWrap/>
+          </w:tcPr>
+          <w:p>
+            <w:pPr>
+              <w:ind w:left="720"/>
+              <w:rPr>
+                <w:rFonts w:ascii="Calibri" w:eastAsia="Times New Roman" w:hAnsi="Calibri" w:cs="Times New Roman"/>
+                <w:color w:val="000000"/>
+                <w:lang w:eastAsia="pl-PL"/>
+              </w:rPr>
+            </w:pPr>
+          </w:p>
+        </w:tc>
+        <w:tc>
+          <w:tcPr>
+            <w:tcW w:w="3724" w:type="dxa"/>
+          </w:tcPr>
+          <w:p>
+            <w:pPr>
+              <w:rPr>
+                <w:rFonts w:ascii="Calibri" w:eastAsia="Times New Roman" w:hAnsi="Calibri" w:cs="Times New Roman"/>
+                <w:color w:val="000000"/>
+                <w:lang w:eastAsia="pl-PL"/>
+              </w:rPr>
+            </w:pPr>
+            <w:proofErr w:type="spellStart"/>
+            <w:r>
+              <w:rPr>
+                <w:rFonts w:ascii="Calibri" w:eastAsia="Times New Roman" w:hAnsi="Calibri" w:cs="Times New Roman"/>
+                <w:color w:val="000000"/>
+                <w:lang w:eastAsia="pl-PL"/>
+              </w:rPr>
+              <w:t>buttonSzukajOperator</w:t>
+            </w:r>
+            <w:proofErr w:type="spellEnd"/>
+          </w:p>
+        </w:tc>
+      </w:tr>
+      <w:tr>
+        <w:trPr>
+          <w:trHeight w:val="353"/>
+        </w:trPr>
+        <w:tc>
+          <w:tcPr>
+            <w:tcW w:w="1451" w:type="dxa"/>
+          </w:tcPr>
+          <w:p>
+            <w:pPr>
+              <w:rPr>
+                <w:rFonts w:ascii="Calibri" w:eastAsia="Times New Roman" w:hAnsi="Calibri" w:cs="Times New Roman"/>
+                <w:color w:val="000000"/>
+                <w:lang w:eastAsia="pl-PL"/>
+              </w:rPr>
+            </w:pPr>
+            <w:r>
+              <w:rPr>
+                <w:rFonts w:ascii="Calibri" w:eastAsia="Times New Roman" w:hAnsi="Calibri" w:cs="Times New Roman"/>
+                <w:color w:val="000000"/>
+                <w:lang w:eastAsia="pl-PL"/>
+              </w:rPr>
+              <w:t>Spis operatorów maszyn</w:t>
+            </w:r>
+          </w:p>
+        </w:tc>
+        <w:tc>
+          <w:tcPr>
+            <w:tcW w:w="4651" w:type="dxa"/>
+            <w:noWrap/>
+          </w:tcPr>
+          <w:p>
+            <w:pPr>
+              <w:rPr>
+                <w:rFonts w:ascii="Calibri" w:eastAsia="Times New Roman" w:hAnsi="Calibri" w:cs="Times New Roman"/>
+                <w:color w:val="000000"/>
+                <w:lang w:eastAsia="pl-PL"/>
+              </w:rPr>
+            </w:pPr>
+            <w:r>
+              <w:rPr>
+                <w:rFonts w:ascii="Calibri" w:eastAsia="Times New Roman" w:hAnsi="Calibri" w:cs="Times New Roman"/>
+                <w:color w:val="000000"/>
+                <w:lang w:eastAsia="pl-PL"/>
+              </w:rPr>
+              <w:t>Lista nazw</w:t>
+            </w:r>
+          </w:p>
+          <w:p>
+            <w:pPr>
+              <w:rPr>
+                <w:rFonts w:ascii="Calibri" w:eastAsia="Times New Roman" w:hAnsi="Calibri" w:cs="Times New Roman"/>
+                <w:color w:val="000000"/>
+                <w:lang w:eastAsia="pl-PL"/>
+              </w:rPr>
+            </w:pPr>
+            <w:proofErr w:type="spellStart"/>
+            <w:r>
+              <w:rPr>
+                <w:rFonts w:ascii="Calibri" w:eastAsia="Times New Roman" w:hAnsi="Calibri" w:cs="Times New Roman"/>
+                <w:color w:val="000000"/>
+                <w:lang w:eastAsia="pl-PL"/>
+              </w:rPr>
+              <w:t>listBoxOperator_maszyny_SelectedIndexChanged</w:t>
+            </w:r>
+            <w:proofErr w:type="spellEnd"/>
+          </w:p>
+        </w:tc>
+        <w:tc>
+          <w:tcPr>
+            <w:tcW w:w="3724" w:type="dxa"/>
+          </w:tcPr>
+          <w:p>
+            <w:pPr>
+              <w:rPr>
+                <w:rFonts w:ascii="Calibri" w:eastAsia="Times New Roman" w:hAnsi="Calibri" w:cs="Times New Roman"/>
+                <w:color w:val="000000"/>
+                <w:lang w:eastAsia="pl-PL"/>
+              </w:rPr>
+            </w:pPr>
+            <w:proofErr w:type="spellStart"/>
+            <w:r>
+              <w:t>listBoxOperator</w:t>
+            </w:r>
+            <w:proofErr w:type="spellEnd"/>
+          </w:p>
+        </w:tc>
+      </w:tr>
+      <w:tr>
+        <w:trPr>
+          <w:trHeight w:val="353"/>
+        </w:trPr>
+        <w:tc>
+          <w:tcPr>
+            <w:tcW w:w="1451" w:type="dxa"/>
+            <w:vMerge w:val="restart"/>
+          </w:tcPr>
+          <w:p>
+            <w:pPr>
+              <w:rPr>
+                <w:rFonts w:ascii="Calibri" w:eastAsia="Times New Roman" w:hAnsi="Calibri" w:cs="Times New Roman"/>
+                <w:color w:val="000000"/>
+                <w:lang w:eastAsia="pl-PL"/>
+              </w:rPr>
+            </w:pPr>
+            <w:r>
+              <w:rPr>
+                <w:rFonts w:ascii="Calibri" w:eastAsia="Times New Roman" w:hAnsi="Calibri" w:cs="Times New Roman"/>
+                <w:color w:val="000000"/>
+                <w:lang w:eastAsia="pl-PL"/>
+              </w:rPr>
+              <w:t>Dane operatora maszyny</w:t>
+            </w:r>
+          </w:p>
+        </w:tc>
+        <w:tc>
+          <w:tcPr>
+            <w:tcW w:w="4651" w:type="dxa"/>
+            <w:noWrap/>
+          </w:tcPr>
+          <w:p>
+            <w:pPr>
+              <w:rPr>
+                <w:rFonts w:ascii="Calibri" w:eastAsia="Times New Roman" w:hAnsi="Calibri" w:cs="Times New Roman"/>
+                <w:color w:val="000000"/>
+                <w:lang w:eastAsia="pl-PL"/>
+              </w:rPr>
+            </w:pPr>
+            <w:proofErr w:type="spellStart"/>
+            <w:r>
+              <w:t>Op_imie</w:t>
+            </w:r>
+            <w:proofErr w:type="spellEnd"/>
+          </w:p>
+        </w:tc>
+        <w:tc>
+          <w:tcPr>
+            <w:tcW w:w="3724" w:type="dxa"/>
+          </w:tcPr>
+          <w:p>
+            <w:proofErr w:type="spellStart"/>
+            <w:r>
+              <w:t>textBoxImie</w:t>
+            </w:r>
+            <w:r>
+              <w:t>Operator</w:t>
+            </w:r>
+            <w:proofErr w:type="spellEnd"/>
+          </w:p>
+        </w:tc>
+      </w:tr>
+      <w:tr>
+        <w:trPr>
+          <w:trHeight w:val="353"/>
+        </w:trPr>
+        <w:tc>
+          <w:tcPr>
+            <w:tcW w:w="1451" w:type="dxa"/>
+            <w:vMerge/>
+          </w:tcPr>
+          <w:p>
+            <w:pPr>
+              <w:rPr>
+                <w:rFonts w:ascii="Calibri" w:eastAsia="Times New Roman" w:hAnsi="Calibri" w:cs="Times New Roman"/>
+                <w:color w:val="000000"/>
+                <w:lang w:eastAsia="pl-PL"/>
+              </w:rPr>
+            </w:pPr>
+          </w:p>
+        </w:tc>
+        <w:tc>
+          <w:tcPr>
+            <w:tcW w:w="4651" w:type="dxa"/>
+            <w:noWrap/>
+          </w:tcPr>
+          <w:p>
+            <w:pPr>
+              <w:rPr>
+                <w:rFonts w:ascii="Calibri" w:eastAsia="Times New Roman" w:hAnsi="Calibri" w:cs="Times New Roman"/>
+                <w:color w:val="000000"/>
+                <w:lang w:eastAsia="pl-PL"/>
+              </w:rPr>
+            </w:pPr>
+            <w:proofErr w:type="spellStart"/>
+            <w:r>
+              <w:t>Op_nazwisko</w:t>
+            </w:r>
+            <w:proofErr w:type="spellEnd"/>
+          </w:p>
+        </w:tc>
+        <w:tc>
+          <w:tcPr>
+            <w:tcW w:w="3724" w:type="dxa"/>
+          </w:tcPr>
+          <w:p>
+            <w:proofErr w:type="spellStart"/>
+            <w:r>
+              <w:t>textBoxNazwisko</w:t>
+            </w:r>
+            <w:r>
+              <w:t>Operator</w:t>
+            </w:r>
+            <w:proofErr w:type="spellEnd"/>
           </w:p>
         </w:tc>
       </w:tr>
@@ -7189,44 +7517,84 @@
           </w:tcPr>
           <w:p>
             <w:pPr>
-              <w:ind w:left="720"/>
-              <w:rPr>
-                <w:rFonts w:ascii="Calibri" w:eastAsia="Times New Roman" w:hAnsi="Calibri" w:cs="Times New Roman"/>
-                <w:color w:val="000000"/>
-                <w:lang w:eastAsia="pl-PL"/>
-              </w:rPr>
-            </w:pPr>
-          </w:p>
-        </w:tc>
-        <w:tc>
-          <w:tcPr>
-            <w:tcW w:w="3364" w:type="dxa"/>
-            <w:vMerge/>
+              <w:rPr>
+                <w:rFonts w:ascii="Calibri" w:eastAsia="Times New Roman" w:hAnsi="Calibri" w:cs="Times New Roman"/>
+                <w:color w:val="000000"/>
+                <w:sz w:val="20"/>
+                <w:lang w:eastAsia="pl-PL"/>
+              </w:rPr>
+            </w:pPr>
+          </w:p>
+        </w:tc>
+        <w:tc>
+          <w:tcPr>
+            <w:tcW w:w="4651" w:type="dxa"/>
             <w:noWrap/>
           </w:tcPr>
           <w:p>
             <w:pPr>
-              <w:ind w:left="720"/>
-              <w:rPr>
-                <w:rFonts w:ascii="Calibri" w:eastAsia="Times New Roman" w:hAnsi="Calibri" w:cs="Times New Roman"/>
-                <w:color w:val="000000"/>
-                <w:lang w:eastAsia="pl-PL"/>
-              </w:rPr>
-            </w:pPr>
-          </w:p>
-        </w:tc>
-        <w:tc>
-          <w:tcPr>
-            <w:tcW w:w="5011" w:type="dxa"/>
-          </w:tcPr>
-          <w:p>
-            <w:pPr>
-              <w:rPr>
-                <w:rFonts w:ascii="Calibri" w:eastAsia="Times New Roman" w:hAnsi="Calibri" w:cs="Times New Roman"/>
-                <w:color w:val="000000"/>
-                <w:lang w:eastAsia="pl-PL"/>
-              </w:rPr>
-            </w:pPr>
+              <w:rPr>
+                <w:rFonts w:ascii="Calibri" w:eastAsia="Times New Roman" w:hAnsi="Calibri" w:cs="Times New Roman"/>
+                <w:color w:val="000000"/>
+                <w:sz w:val="20"/>
+                <w:lang w:eastAsia="pl-PL"/>
+              </w:rPr>
+            </w:pPr>
+            <w:proofErr w:type="spellStart"/>
+            <w:r>
+              <w:rPr>
+                <w:rFonts w:ascii="Calibri" w:eastAsia="Times New Roman" w:hAnsi="Calibri" w:cs="Times New Roman"/>
+                <w:color w:val="000000"/>
+                <w:sz w:val="20"/>
+                <w:lang w:eastAsia="pl-PL"/>
+              </w:rPr>
+              <w:t>Dzial</w:t>
+            </w:r>
+            <w:proofErr w:type="spellEnd"/>
+          </w:p>
+        </w:tc>
+        <w:tc>
+          <w:tcPr>
+            <w:tcW w:w="3724" w:type="dxa"/>
+          </w:tcPr>
+          <w:p>
+            <w:pPr>
+              <w:rPr>
+                <w:rFonts w:ascii="Calibri" w:eastAsia="Times New Roman" w:hAnsi="Calibri" w:cs="Times New Roman"/>
+                <w:color w:val="000000"/>
+                <w:sz w:val="20"/>
+                <w:lang w:eastAsia="pl-PL"/>
+              </w:rPr>
+            </w:pPr>
+            <w:proofErr w:type="spellStart"/>
+            <w:r>
+              <w:rPr>
+                <w:rFonts w:ascii="Calibri" w:eastAsia="Times New Roman" w:hAnsi="Calibri" w:cs="Times New Roman"/>
+                <w:color w:val="000000"/>
+                <w:sz w:val="20"/>
+                <w:lang w:eastAsia="pl-PL"/>
+              </w:rPr>
+              <w:t>comboBoxDzial</w:t>
+            </w:r>
+            <w:r>
+              <w:rPr>
+                <w:rFonts w:ascii="Calibri" w:eastAsia="Times New Roman" w:hAnsi="Calibri" w:cs="Times New Roman"/>
+                <w:color w:val="000000"/>
+                <w:sz w:val="20"/>
+                <w:lang w:eastAsia="pl-PL"/>
+              </w:rPr>
+              <w:t>O</w:t>
+            </w:r>
+            <w:r>
+              <w:rPr>
+                <w:rFonts w:ascii="Calibri" w:eastAsia="Times New Roman" w:hAnsi="Calibri" w:cs="Times New Roman"/>
+                <w:color w:val="000000"/>
+                <w:sz w:val="20"/>
+                <w:lang w:eastAsia="pl-PL"/>
+              </w:rPr>
+              <w:t>perator</w:t>
+            </w:r>
+            <w:proofErr w:type="spellEnd"/>
           </w:p>
         </w:tc>
       </w:tr>
@@ -7241,110 +7609,57 @@
           </w:tcPr>
           <w:p>
             <w:pPr>
-              <w:ind w:left="720"/>
-              <w:rPr>
-                <w:rFonts w:ascii="Calibri" w:eastAsia="Times New Roman" w:hAnsi="Calibri" w:cs="Times New Roman"/>
-                <w:color w:val="000000"/>
-                <w:lang w:eastAsia="pl-PL"/>
-              </w:rPr>
-            </w:pPr>
-          </w:p>
-        </w:tc>
-        <w:tc>
-          <w:tcPr>
-            <w:tcW w:w="3364" w:type="dxa"/>
-            <w:vMerge/>
+              <w:rPr>
+                <w:rFonts w:ascii="Calibri" w:eastAsia="Times New Roman" w:hAnsi="Calibri" w:cs="Times New Roman"/>
+                <w:color w:val="000000"/>
+                <w:lang w:eastAsia="pl-PL"/>
+              </w:rPr>
+            </w:pPr>
+          </w:p>
+        </w:tc>
+        <w:tc>
+          <w:tcPr>
+            <w:tcW w:w="4651" w:type="dxa"/>
             <w:noWrap/>
           </w:tcPr>
           <w:p>
             <w:pPr>
-              <w:ind w:left="720"/>
-              <w:rPr>
-                <w:rFonts w:ascii="Calibri" w:eastAsia="Times New Roman" w:hAnsi="Calibri" w:cs="Times New Roman"/>
-                <w:color w:val="000000"/>
-                <w:lang w:eastAsia="pl-PL"/>
-              </w:rPr>
-            </w:pPr>
-          </w:p>
-        </w:tc>
-        <w:tc>
-          <w:tcPr>
-            <w:tcW w:w="5011" w:type="dxa"/>
-          </w:tcPr>
-          <w:p>
-            <w:pPr>
-              <w:rPr>
-                <w:rFonts w:ascii="Calibri" w:eastAsia="Times New Roman" w:hAnsi="Calibri" w:cs="Times New Roman"/>
-                <w:color w:val="000000"/>
-                <w:lang w:eastAsia="pl-PL"/>
-              </w:rPr>
-            </w:pPr>
-          </w:p>
-        </w:tc>
-      </w:tr>
-      <w:tr>
-        <w:trPr>
-          <w:trHeight w:val="353"/>
-        </w:trPr>
-        <w:tc>
-          <w:tcPr>
-            <w:tcW w:w="1451" w:type="dxa"/>
-            <w:vMerge w:val="restart"/>
-          </w:tcPr>
-          <w:p>
-            <w:pPr>
-              <w:rPr>
-                <w:rFonts w:ascii="Calibri" w:eastAsia="Times New Roman" w:hAnsi="Calibri" w:cs="Times New Roman"/>
-                <w:color w:val="000000"/>
-                <w:lang w:eastAsia="pl-PL"/>
-              </w:rPr>
-            </w:pPr>
-            <w:r>
-              <w:rPr>
-                <w:rFonts w:ascii="Calibri" w:eastAsia="Times New Roman" w:hAnsi="Calibri" w:cs="Times New Roman"/>
-                <w:color w:val="000000"/>
-                <w:lang w:eastAsia="pl-PL"/>
-              </w:rPr>
-              <w:t>wyszukiwanie</w:t>
-            </w:r>
-          </w:p>
-        </w:tc>
-        <w:tc>
-          <w:tcPr>
-            <w:tcW w:w="3364" w:type="dxa"/>
-            <w:noWrap/>
-          </w:tcPr>
-          <w:p>
-            <w:pPr>
-              <w:ind w:left="720"/>
-              <w:rPr>
-                <w:rFonts w:ascii="Calibri" w:eastAsia="Times New Roman" w:hAnsi="Calibri" w:cs="Times New Roman"/>
-                <w:color w:val="000000"/>
-                <w:lang w:eastAsia="pl-PL"/>
-              </w:rPr>
-            </w:pPr>
-          </w:p>
-        </w:tc>
-        <w:tc>
-          <w:tcPr>
-            <w:tcW w:w="5011" w:type="dxa"/>
-          </w:tcPr>
-          <w:p>
-            <w:pPr>
-              <w:rPr>
-                <w:rFonts w:ascii="Calibri" w:eastAsia="Times New Roman" w:hAnsi="Calibri" w:cs="Times New Roman"/>
-                <w:color w:val="000000"/>
-                <w:lang w:eastAsia="pl-PL"/>
-              </w:rPr>
-            </w:pPr>
-            <w:proofErr w:type="spellStart"/>
-            <w:r>
-              <w:rPr>
-                <w:rFonts w:ascii="Calibri" w:eastAsia="Times New Roman" w:hAnsi="Calibri" w:cs="Times New Roman"/>
-                <w:color w:val="000000"/>
-                <w:lang w:eastAsia="pl-PL"/>
-              </w:rPr>
-              <w:t>textBoxWyszukiwanie</w:t>
+              <w:rPr>
+                <w:rFonts w:ascii="Calibri" w:eastAsia="Times New Roman" w:hAnsi="Calibri" w:cs="Times New Roman"/>
+                <w:color w:val="000000"/>
+                <w:lang w:eastAsia="pl-PL"/>
+              </w:rPr>
+            </w:pPr>
+            <w:r>
+              <w:rPr>
+                <w:rFonts w:ascii="Calibri" w:eastAsia="Times New Roman" w:hAnsi="Calibri" w:cs="Times New Roman"/>
+                <w:color w:val="000000"/>
+                <w:lang w:eastAsia="pl-PL"/>
+              </w:rPr>
+              <w:t>Uprawnienie</w:t>
+            </w:r>
+          </w:p>
+        </w:tc>
+        <w:tc>
+          <w:tcPr>
+            <w:tcW w:w="3724" w:type="dxa"/>
+          </w:tcPr>
+          <w:p>
+            <w:pPr>
+              <w:rPr>
+                <w:rFonts w:ascii="Calibri" w:eastAsia="Times New Roman" w:hAnsi="Calibri" w:cs="Times New Roman"/>
+                <w:color w:val="000000"/>
+                <w:lang w:eastAsia="pl-PL"/>
+              </w:rPr>
+            </w:pPr>
+            <w:proofErr w:type="spellStart"/>
+            <w:r>
+              <w:rPr>
+                <w:rFonts w:ascii="Calibri" w:eastAsia="Times New Roman" w:hAnsi="Calibri" w:cs="Times New Roman"/>
+                <w:color w:val="000000"/>
+                <w:lang w:eastAsia="pl-PL"/>
+              </w:rPr>
+              <w:t>textBoxUprawnienie</w:t>
             </w:r>
             <w:r>
               <w:rPr>
@@ -7356,272 +7671,14 @@
             </w:r>
             <w:proofErr w:type="spellEnd"/>
           </w:p>
-        </w:tc>
-      </w:tr>
-      <w:tr>
-        <w:trPr>
-          <w:trHeight w:val="353"/>
-        </w:trPr>
-        <w:tc>
-          <w:tcPr>
-            <w:tcW w:w="1451" w:type="dxa"/>
-            <w:vMerge/>
-          </w:tcPr>
-          <w:p>
-            <w:pPr>
-              <w:ind w:left="720"/>
-              <w:rPr>
-                <w:rFonts w:ascii="Calibri" w:eastAsia="Times New Roman" w:hAnsi="Calibri" w:cs="Times New Roman"/>
-                <w:color w:val="000000"/>
-                <w:lang w:eastAsia="pl-PL"/>
-              </w:rPr>
-            </w:pPr>
-          </w:p>
-        </w:tc>
-        <w:tc>
-          <w:tcPr>
-            <w:tcW w:w="3364" w:type="dxa"/>
-            <w:noWrap/>
-          </w:tcPr>
-          <w:p>
-            <w:pPr>
-              <w:ind w:left="720"/>
-              <w:rPr>
-                <w:rFonts w:ascii="Calibri" w:eastAsia="Times New Roman" w:hAnsi="Calibri" w:cs="Times New Roman"/>
-                <w:color w:val="000000"/>
-                <w:lang w:eastAsia="pl-PL"/>
-              </w:rPr>
-            </w:pPr>
-          </w:p>
-        </w:tc>
-        <w:tc>
-          <w:tcPr>
-            <w:tcW w:w="5011" w:type="dxa"/>
-          </w:tcPr>
-          <w:p>
-            <w:pPr>
-              <w:rPr>
-                <w:rFonts w:ascii="Calibri" w:eastAsia="Times New Roman" w:hAnsi="Calibri" w:cs="Times New Roman"/>
-                <w:color w:val="000000"/>
-                <w:lang w:eastAsia="pl-PL"/>
-              </w:rPr>
-            </w:pPr>
-            <w:proofErr w:type="spellStart"/>
-            <w:r>
-              <w:rPr>
-                <w:rFonts w:ascii="Calibri" w:eastAsia="Times New Roman" w:hAnsi="Calibri" w:cs="Times New Roman"/>
-                <w:color w:val="000000"/>
-                <w:lang w:eastAsia="pl-PL"/>
-              </w:rPr>
-              <w:t>buttonSzukajOperator</w:t>
-            </w:r>
-            <w:proofErr w:type="spellEnd"/>
-          </w:p>
-        </w:tc>
-      </w:tr>
-      <w:tr>
-        <w:trPr>
-          <w:trHeight w:val="353"/>
-        </w:trPr>
-        <w:tc>
-          <w:tcPr>
-            <w:tcW w:w="1451" w:type="dxa"/>
-          </w:tcPr>
-          <w:p>
-            <w:pPr>
-              <w:rPr>
-                <w:rFonts w:ascii="Calibri" w:eastAsia="Times New Roman" w:hAnsi="Calibri" w:cs="Times New Roman"/>
-                <w:color w:val="000000"/>
-                <w:lang w:eastAsia="pl-PL"/>
-              </w:rPr>
-            </w:pPr>
-            <w:r>
-              <w:rPr>
-                <w:rFonts w:ascii="Calibri" w:eastAsia="Times New Roman" w:hAnsi="Calibri" w:cs="Times New Roman"/>
-                <w:color w:val="000000"/>
-                <w:lang w:eastAsia="pl-PL"/>
-              </w:rPr>
-              <w:t>Spis operatorów maszyn</w:t>
-            </w:r>
-          </w:p>
-        </w:tc>
-        <w:tc>
-          <w:tcPr>
-            <w:tcW w:w="3364" w:type="dxa"/>
-            <w:noWrap/>
-          </w:tcPr>
-          <w:p>
-            <w:pPr>
-              <w:rPr>
-                <w:rFonts w:ascii="Calibri" w:eastAsia="Times New Roman" w:hAnsi="Calibri" w:cs="Times New Roman"/>
-                <w:color w:val="000000"/>
-                <w:lang w:eastAsia="pl-PL"/>
-              </w:rPr>
-            </w:pPr>
-            <w:r>
-              <w:rPr>
-                <w:rFonts w:ascii="Calibri" w:eastAsia="Times New Roman" w:hAnsi="Calibri" w:cs="Times New Roman"/>
-                <w:color w:val="000000"/>
-                <w:lang w:eastAsia="pl-PL"/>
-              </w:rPr>
-              <w:t>Lista nazw</w:t>
-            </w:r>
-          </w:p>
-          <w:p>
-            <w:pPr>
-              <w:rPr>
-                <w:rFonts w:ascii="Calibri" w:eastAsia="Times New Roman" w:hAnsi="Calibri" w:cs="Times New Roman"/>
-                <w:color w:val="000000"/>
-                <w:lang w:eastAsia="pl-PL"/>
-              </w:rPr>
-            </w:pPr>
-            <w:proofErr w:type="spellStart"/>
-            <w:r>
-              <w:rPr>
-                <w:rFonts w:ascii="Calibri" w:eastAsia="Times New Roman" w:hAnsi="Calibri" w:cs="Times New Roman"/>
-                <w:color w:val="000000"/>
-                <w:lang w:eastAsia="pl-PL"/>
-              </w:rPr>
-              <w:t>listBoxOperator_maszyny_SelectedIndexChanged</w:t>
-            </w:r>
-            <w:proofErr w:type="spellEnd"/>
-          </w:p>
-        </w:tc>
-        <w:tc>
-          <w:tcPr>
-            <w:tcW w:w="5011" w:type="dxa"/>
-          </w:tcPr>
-          <w:p>
-            <w:pPr>
-              <w:rPr>
-                <w:rFonts w:ascii="Calibri" w:eastAsia="Times New Roman" w:hAnsi="Calibri" w:cs="Times New Roman"/>
-                <w:color w:val="000000"/>
-                <w:lang w:eastAsia="pl-PL"/>
-              </w:rPr>
-            </w:pPr>
-            <w:proofErr w:type="spellStart"/>
-            <w:r>
-              <w:t>listBoxOperator</w:t>
-            </w:r>
-            <w:proofErr w:type="spellEnd"/>
-          </w:p>
-        </w:tc>
-      </w:tr>
-      <w:tr>
-        <w:trPr>
-          <w:trHeight w:val="353"/>
-        </w:trPr>
-        <w:tc>
-          <w:tcPr>
-            <w:tcW w:w="1451" w:type="dxa"/>
-            <w:vMerge w:val="restart"/>
-          </w:tcPr>
-          <w:p>
-            <w:pPr>
-              <w:rPr>
-                <w:rFonts w:ascii="Calibri" w:eastAsia="Times New Roman" w:hAnsi="Calibri" w:cs="Times New Roman"/>
-                <w:color w:val="000000"/>
-                <w:lang w:eastAsia="pl-PL"/>
-              </w:rPr>
-            </w:pPr>
-            <w:r>
-              <w:rPr>
-                <w:rFonts w:ascii="Calibri" w:eastAsia="Times New Roman" w:hAnsi="Calibri" w:cs="Times New Roman"/>
-                <w:color w:val="000000"/>
-                <w:lang w:eastAsia="pl-PL"/>
-              </w:rPr>
-              <w:t>Dane operatora maszyny</w:t>
-            </w:r>
-          </w:p>
-        </w:tc>
-        <w:tc>
-          <w:tcPr>
-            <w:tcW w:w="3364" w:type="dxa"/>
-            <w:noWrap/>
-          </w:tcPr>
-          <w:p>
-            <w:pPr>
-              <w:rPr>
-                <w:rFonts w:ascii="Calibri" w:eastAsia="Times New Roman" w:hAnsi="Calibri" w:cs="Times New Roman"/>
-                <w:color w:val="000000"/>
-                <w:lang w:eastAsia="pl-PL"/>
-              </w:rPr>
-            </w:pPr>
-            <w:proofErr w:type="spellStart"/>
-            <w:r>
-              <w:t>Op_imie</w:t>
-            </w:r>
-            <w:proofErr w:type="spellEnd"/>
-          </w:p>
-        </w:tc>
-        <w:tc>
-          <w:tcPr>
-            <w:tcW w:w="5011" w:type="dxa"/>
-          </w:tcPr>
-          <w:p>
-            <w:proofErr w:type="spellStart"/>
-            <w:r>
-              <w:t>textBoxImie</w:t>
-            </w:r>
-            <w:r>
-              <w:t>Operator</w:t>
-            </w:r>
-            <w:proofErr w:type="spellEnd"/>
-          </w:p>
-        </w:tc>
-      </w:tr>
-      <w:tr>
-        <w:trPr>
-          <w:trHeight w:val="353"/>
-        </w:trPr>
-        <w:tc>
-          <w:tcPr>
-            <w:tcW w:w="1451" w:type="dxa"/>
-            <w:vMerge/>
-          </w:tcPr>
-          <w:p>
-            <w:pPr>
-              <w:rPr>
-                <w:rFonts w:ascii="Calibri" w:eastAsia="Times New Roman" w:hAnsi="Calibri" w:cs="Times New Roman"/>
-                <w:color w:val="000000"/>
-                <w:lang w:eastAsia="pl-PL"/>
-              </w:rPr>
-            </w:pPr>
-          </w:p>
-        </w:tc>
-        <w:tc>
-          <w:tcPr>
-            <w:tcW w:w="3364" w:type="dxa"/>
-            <w:noWrap/>
-          </w:tcPr>
-          <w:p>
-            <w:pPr>
-              <w:rPr>
-                <w:rFonts w:ascii="Calibri" w:eastAsia="Times New Roman" w:hAnsi="Calibri" w:cs="Times New Roman"/>
-                <w:color w:val="000000"/>
-                <w:lang w:eastAsia="pl-PL"/>
-              </w:rPr>
-            </w:pPr>
-            <w:proofErr w:type="spellStart"/>
-            <w:r>
-              <w:t>Op_nazwisko</w:t>
-            </w:r>
-            <w:proofErr w:type="spellEnd"/>
-          </w:p>
-        </w:tc>
-        <w:tc>
-          <w:tcPr>
-            <w:tcW w:w="5011" w:type="dxa"/>
-          </w:tcPr>
-          <w:p>
-            <w:proofErr w:type="spellStart"/>
-            <w:r>
-              <w:t>textBoxNazwisko</w:t>
-            </w:r>
-            <w:r>
-              <w:t>Operator</w:t>
-            </w:r>
-            <w:proofErr w:type="spellEnd"/>
+          <w:p>
+            <w:pPr>
+              <w:rPr>
+                <w:rFonts w:ascii="Calibri" w:eastAsia="Times New Roman" w:hAnsi="Calibri" w:cs="Times New Roman"/>
+                <w:color w:val="000000"/>
+                <w:lang w:eastAsia="pl-PL"/>
+              </w:rPr>
+            </w:pPr>
           </w:p>
         </w:tc>
       </w:tr>
@@ -7639,15 +7696,14 @@
               <w:rPr>
                 <w:rFonts w:ascii="Calibri" w:eastAsia="Times New Roman" w:hAnsi="Calibri" w:cs="Times New Roman"/>
                 <w:color w:val="000000"/>
-                <w:sz w:val="20"/>
-                <w:lang w:eastAsia="pl-PL"/>
-              </w:rPr>
-            </w:pPr>
-          </w:p>
-        </w:tc>
-        <w:tc>
-          <w:tcPr>
-            <w:tcW w:w="3364" w:type="dxa"/>
+                <w:lang w:eastAsia="pl-PL"/>
+              </w:rPr>
+            </w:pPr>
+          </w:p>
+        </w:tc>
+        <w:tc>
+          <w:tcPr>
+            <w:tcW w:w="4651" w:type="dxa"/>
             <w:noWrap/>
           </w:tcPr>
           <w:p>
@@ -7655,63 +7711,39 @@
               <w:rPr>
                 <w:rFonts w:ascii="Calibri" w:eastAsia="Times New Roman" w:hAnsi="Calibri" w:cs="Times New Roman"/>
                 <w:color w:val="000000"/>
-                <w:sz w:val="20"/>
-                <w:lang w:eastAsia="pl-PL"/>
-              </w:rPr>
-            </w:pPr>
-            <w:proofErr w:type="spellStart"/>
-            <w:r>
-              <w:rPr>
-                <w:rFonts w:ascii="Calibri" w:eastAsia="Times New Roman" w:hAnsi="Calibri" w:cs="Times New Roman"/>
-                <w:color w:val="000000"/>
-                <w:sz w:val="20"/>
-                <w:lang w:eastAsia="pl-PL"/>
-              </w:rPr>
-              <w:t>Dzial</w:t>
-            </w:r>
-            <w:proofErr w:type="spellEnd"/>
-          </w:p>
-        </w:tc>
-        <w:tc>
-          <w:tcPr>
-            <w:tcW w:w="5011" w:type="dxa"/>
-          </w:tcPr>
-          <w:p>
-            <w:pPr>
-              <w:rPr>
-                <w:rFonts w:ascii="Calibri" w:eastAsia="Times New Roman" w:hAnsi="Calibri" w:cs="Times New Roman"/>
-                <w:color w:val="000000"/>
-                <w:sz w:val="20"/>
-                <w:lang w:eastAsia="pl-PL"/>
-              </w:rPr>
-            </w:pPr>
-            <w:proofErr w:type="spellStart"/>
-            <w:r>
-              <w:rPr>
-                <w:rFonts w:ascii="Calibri" w:eastAsia="Times New Roman" w:hAnsi="Calibri" w:cs="Times New Roman"/>
-                <w:color w:val="000000"/>
-                <w:sz w:val="20"/>
-                <w:lang w:eastAsia="pl-PL"/>
-              </w:rPr>
-              <w:t>comboBoxDzial</w:t>
-            </w:r>
-            <w:r>
-              <w:rPr>
-                <w:rFonts w:ascii="Calibri" w:eastAsia="Times New Roman" w:hAnsi="Calibri" w:cs="Times New Roman"/>
-                <w:color w:val="000000"/>
-                <w:sz w:val="20"/>
-                <w:lang w:eastAsia="pl-PL"/>
-              </w:rPr>
-              <w:t>O</w:t>
-            </w:r>
-            <w:r>
-              <w:rPr>
-                <w:rFonts w:ascii="Calibri" w:eastAsia="Times New Roman" w:hAnsi="Calibri" w:cs="Times New Roman"/>
-                <w:color w:val="000000"/>
-                <w:sz w:val="20"/>
-                <w:lang w:eastAsia="pl-PL"/>
-              </w:rPr>
-              <w:t>perator</w:t>
+                <w:lang w:eastAsia="pl-PL"/>
+              </w:rPr>
+            </w:pPr>
+            <w:r>
+              <w:rPr>
+                <w:rFonts w:ascii="Calibri" w:eastAsia="Times New Roman" w:hAnsi="Calibri" w:cs="Times New Roman"/>
+                <w:color w:val="000000"/>
+                <w:lang w:eastAsia="pl-PL"/>
+              </w:rPr>
+              <w:t>Data końca uprawnień</w:t>
+            </w:r>
+          </w:p>
+        </w:tc>
+        <w:tc>
+          <w:tcPr>
+            <w:tcW w:w="3724" w:type="dxa"/>
+          </w:tcPr>
+          <w:p>
+            <w:pPr>
+              <w:rPr>
+                <w:rFonts w:ascii="Calibri" w:eastAsia="Times New Roman" w:hAnsi="Calibri" w:cs="Times New Roman"/>
+                <w:color w:val="000000"/>
+                <w:lang w:eastAsia="pl-PL"/>
+              </w:rPr>
+            </w:pPr>
+            <w:proofErr w:type="spellStart"/>
+            <w:r>
+              <w:rPr>
+                <w:rFonts w:ascii="Calibri" w:eastAsia="Times New Roman" w:hAnsi="Calibri" w:cs="Times New Roman"/>
+                <w:color w:val="000000"/>
+                <w:lang w:eastAsia="pl-PL"/>
+              </w:rPr>
+              <w:t>dateTimePickerDataKoncaUprOperator</w:t>
             </w:r>
             <w:proofErr w:type="spellEnd"/>
           </w:p>
@@ -7738,7 +7770,7 @@
         </w:tc>
         <w:tc>
           <w:tcPr>
-            <w:tcW w:w="3364" w:type="dxa"/>
+            <w:tcW w:w="4651" w:type="dxa"/>
             <w:noWrap/>
           </w:tcPr>
           <w:p>
@@ -7755,49 +7787,56 @@
                 <w:color w:val="000000"/>
                 <w:lang w:eastAsia="pl-PL"/>
               </w:rPr>
-              <w:t>Uprawnienie</w:t>
-            </w:r>
-          </w:p>
-        </w:tc>
-        <w:tc>
-          <w:tcPr>
-            <w:tcW w:w="5011" w:type="dxa"/>
-          </w:tcPr>
-          <w:p>
-            <w:pPr>
-              <w:rPr>
-                <w:rFonts w:ascii="Calibri" w:eastAsia="Times New Roman" w:hAnsi="Calibri" w:cs="Times New Roman"/>
-                <w:color w:val="000000"/>
-                <w:lang w:eastAsia="pl-PL"/>
-              </w:rPr>
-            </w:pPr>
-            <w:proofErr w:type="spellStart"/>
-            <w:r>
-              <w:rPr>
-                <w:rFonts w:ascii="Calibri" w:eastAsia="Times New Roman" w:hAnsi="Calibri" w:cs="Times New Roman"/>
-                <w:color w:val="000000"/>
-                <w:lang w:eastAsia="pl-PL"/>
-              </w:rPr>
-              <w:t>textBoxUprawnienie</w:t>
-            </w:r>
-            <w:r>
-              <w:rPr>
-                <w:rFonts w:ascii="Calibri" w:eastAsia="Times New Roman" w:hAnsi="Calibri" w:cs="Times New Roman"/>
-                <w:color w:val="000000"/>
-                <w:lang w:eastAsia="pl-PL"/>
-              </w:rPr>
-              <w:t>Operator</w:t>
-            </w:r>
-            <w:proofErr w:type="spellEnd"/>
-          </w:p>
-          <w:p>
-            <w:pPr>
-              <w:rPr>
-                <w:rFonts w:ascii="Calibri" w:eastAsia="Times New Roman" w:hAnsi="Calibri" w:cs="Times New Roman"/>
-                <w:color w:val="000000"/>
-                <w:lang w:eastAsia="pl-PL"/>
-              </w:rPr>
-            </w:pPr>
+              <w:t>Lista obsługiwanych przez wybranego operatora maszyn</w:t>
+            </w:r>
+          </w:p>
+        </w:tc>
+        <w:tc>
+          <w:tcPr>
+            <w:tcW w:w="3724" w:type="dxa"/>
+          </w:tcPr>
+          <w:p>
+            <w:pPr>
+              <w:rPr>
+                <w:rFonts w:ascii="Calibri" w:eastAsia="Times New Roman" w:hAnsi="Calibri" w:cs="Times New Roman"/>
+                <w:color w:val="000000"/>
+                <w:lang w:eastAsia="pl-PL"/>
+              </w:rPr>
+            </w:pPr>
+            <w:proofErr w:type="spellStart"/>
+            <w:r>
+              <w:rPr>
+                <w:rFonts w:ascii="Calibri" w:eastAsia="Times New Roman" w:hAnsi="Calibri" w:cs="Times New Roman"/>
+                <w:color w:val="000000"/>
+                <w:lang w:eastAsia="pl-PL"/>
+              </w:rPr>
+              <w:t>listBox</w:t>
+            </w:r>
+            <w:r>
+              <w:rPr>
+                <w:rFonts w:ascii="Calibri" w:eastAsia="Times New Roman" w:hAnsi="Calibri" w:cs="Times New Roman"/>
+                <w:color w:val="000000"/>
+                <w:lang w:eastAsia="pl-PL"/>
+              </w:rPr>
+              <w:t>M</w:t>
+            </w:r>
+            <w:r>
+              <w:rPr>
+                <w:rFonts w:ascii="Calibri" w:eastAsia="Times New Roman" w:hAnsi="Calibri" w:cs="Times New Roman"/>
+                <w:color w:val="000000"/>
+                <w:lang w:eastAsia="pl-PL"/>
+              </w:rPr>
+              <w:t>aszyny</w:t>
+            </w:r>
+            <w:r>
+              <w:rPr>
+                <w:rFonts w:ascii="Calibri" w:eastAsia="Times New Roman" w:hAnsi="Calibri" w:cs="Times New Roman"/>
+                <w:color w:val="000000"/>
+                <w:lang w:eastAsia="pl-PL"/>
+              </w:rPr>
+              <w:t>Operatora</w:t>
+            </w:r>
+            <w:proofErr w:type="spellEnd"/>
           </w:p>
         </w:tc>
       </w:tr>
@@ -7808,21 +7847,20 @@
         <w:tc>
           <w:tcPr>
             <w:tcW w:w="1451" w:type="dxa"/>
-            <w:vMerge/>
-          </w:tcPr>
-          <w:p>
-            <w:pPr>
-              <w:rPr>
-                <w:rFonts w:ascii="Calibri" w:eastAsia="Times New Roman" w:hAnsi="Calibri" w:cs="Times New Roman"/>
-                <w:color w:val="000000"/>
-                <w:lang w:eastAsia="pl-PL"/>
-              </w:rPr>
-            </w:pPr>
-          </w:p>
-        </w:tc>
-        <w:tc>
-          <w:tcPr>
-            <w:tcW w:w="3364" w:type="dxa"/>
+          </w:tcPr>
+          <w:p>
+            <w:pPr>
+              <w:rPr>
+                <w:rFonts w:ascii="Calibri" w:eastAsia="Times New Roman" w:hAnsi="Calibri" w:cs="Times New Roman"/>
+                <w:color w:val="000000"/>
+                <w:lang w:eastAsia="pl-PL"/>
+              </w:rPr>
+            </w:pPr>
+          </w:p>
+        </w:tc>
+        <w:tc>
+          <w:tcPr>
+            <w:tcW w:w="4651" w:type="dxa"/>
             <w:noWrap/>
           </w:tcPr>
           <w:p>
@@ -7839,30 +7877,30 @@
                 <w:color w:val="000000"/>
                 <w:lang w:eastAsia="pl-PL"/>
               </w:rPr>
-              <w:t>Data końca uprawnień</w:t>
-            </w:r>
-          </w:p>
-        </w:tc>
-        <w:tc>
-          <w:tcPr>
-            <w:tcW w:w="5011" w:type="dxa"/>
-          </w:tcPr>
-          <w:p>
-            <w:pPr>
-              <w:rPr>
-                <w:rFonts w:ascii="Calibri" w:eastAsia="Times New Roman" w:hAnsi="Calibri" w:cs="Times New Roman"/>
-                <w:color w:val="000000"/>
-                <w:lang w:eastAsia="pl-PL"/>
-              </w:rPr>
-            </w:pPr>
-            <w:proofErr w:type="spellStart"/>
-            <w:r>
-              <w:rPr>
-                <w:rFonts w:ascii="Calibri" w:eastAsia="Times New Roman" w:hAnsi="Calibri" w:cs="Times New Roman"/>
-                <w:color w:val="000000"/>
-                <w:lang w:eastAsia="pl-PL"/>
-              </w:rPr>
-              <w:t>dateTimePickerDataKoncaUprOperator</w:t>
+              <w:t>ID operatora</w:t>
+            </w:r>
+          </w:p>
+        </w:tc>
+        <w:tc>
+          <w:tcPr>
+            <w:tcW w:w="3724" w:type="dxa"/>
+          </w:tcPr>
+          <w:p>
+            <w:pPr>
+              <w:rPr>
+                <w:rFonts w:ascii="Calibri" w:eastAsia="Times New Roman" w:hAnsi="Calibri" w:cs="Times New Roman"/>
+                <w:color w:val="000000"/>
+                <w:lang w:eastAsia="pl-PL"/>
+              </w:rPr>
+            </w:pPr>
+            <w:proofErr w:type="spellStart"/>
+            <w:r>
+              <w:rPr>
+                <w:rFonts w:ascii="Calibri" w:eastAsia="Times New Roman" w:hAnsi="Calibri" w:cs="Times New Roman"/>
+                <w:color w:val="000000"/>
+                <w:lang w:eastAsia="pl-PL"/>
+              </w:rPr>
+              <w:t>toolStripStatusLabelIDOperatora</w:t>
             </w:r>
             <w:proofErr w:type="spellEnd"/>
           </w:p>
@@ -7875,21 +7913,29 @@
         <w:tc>
           <w:tcPr>
             <w:tcW w:w="1451" w:type="dxa"/>
-            <w:vMerge/>
-          </w:tcPr>
-          <w:p>
-            <w:pPr>
-              <w:rPr>
-                <w:rFonts w:ascii="Calibri" w:eastAsia="Times New Roman" w:hAnsi="Calibri" w:cs="Times New Roman"/>
-                <w:color w:val="000000"/>
-                <w:lang w:eastAsia="pl-PL"/>
-              </w:rPr>
-            </w:pPr>
-          </w:p>
-        </w:tc>
-        <w:tc>
-          <w:tcPr>
-            <w:tcW w:w="3364" w:type="dxa"/>
+            <w:vMerge w:val="restart"/>
+          </w:tcPr>
+          <w:p>
+            <w:pPr>
+              <w:rPr>
+                <w:rFonts w:ascii="Calibri" w:eastAsia="Times New Roman" w:hAnsi="Calibri" w:cs="Times New Roman"/>
+                <w:color w:val="000000"/>
+                <w:lang w:eastAsia="pl-PL"/>
+              </w:rPr>
+            </w:pPr>
+            <w:r>
+              <w:rPr>
+                <w:rFonts w:ascii="Calibri" w:eastAsia="Times New Roman" w:hAnsi="Calibri" w:cs="Times New Roman"/>
+                <w:color w:val="000000"/>
+                <w:lang w:eastAsia="pl-PL"/>
+              </w:rPr>
+              <w:t>Edycja spisu</w:t>
+            </w:r>
+          </w:p>
+        </w:tc>
+        <w:tc>
+          <w:tcPr>
+            <w:tcW w:w="4651" w:type="dxa"/>
             <w:noWrap/>
           </w:tcPr>
           <w:p>
@@ -7906,54 +7952,30 @@
                 <w:color w:val="000000"/>
                 <w:lang w:eastAsia="pl-PL"/>
               </w:rPr>
-              <w:t>Lista obsługiwanych przez wybranego operatora maszyn</w:t>
-            </w:r>
-          </w:p>
-        </w:tc>
-        <w:tc>
-          <w:tcPr>
-            <w:tcW w:w="5011" w:type="dxa"/>
-          </w:tcPr>
-          <w:p>
-            <w:pPr>
-              <w:rPr>
-                <w:rFonts w:ascii="Calibri" w:eastAsia="Times New Roman" w:hAnsi="Calibri" w:cs="Times New Roman"/>
-                <w:color w:val="000000"/>
-                <w:lang w:eastAsia="pl-PL"/>
-              </w:rPr>
-            </w:pPr>
-            <w:proofErr w:type="spellStart"/>
-            <w:r>
-              <w:rPr>
-                <w:rFonts w:ascii="Calibri" w:eastAsia="Times New Roman" w:hAnsi="Calibri" w:cs="Times New Roman"/>
-                <w:color w:val="000000"/>
-                <w:lang w:eastAsia="pl-PL"/>
-              </w:rPr>
-              <w:t>listBox</w:t>
-            </w:r>
-            <w:r>
-              <w:rPr>
-                <w:rFonts w:ascii="Calibri" w:eastAsia="Times New Roman" w:hAnsi="Calibri" w:cs="Times New Roman"/>
-                <w:color w:val="000000"/>
-                <w:lang w:eastAsia="pl-PL"/>
-              </w:rPr>
-              <w:t>M</w:t>
-            </w:r>
-            <w:r>
-              <w:rPr>
-                <w:rFonts w:ascii="Calibri" w:eastAsia="Times New Roman" w:hAnsi="Calibri" w:cs="Times New Roman"/>
-                <w:color w:val="000000"/>
-                <w:lang w:eastAsia="pl-PL"/>
-              </w:rPr>
-              <w:t>aszyny</w:t>
-            </w:r>
-            <w:r>
-              <w:rPr>
-                <w:rFonts w:ascii="Calibri" w:eastAsia="Times New Roman" w:hAnsi="Calibri" w:cs="Times New Roman"/>
-                <w:color w:val="000000"/>
-                <w:lang w:eastAsia="pl-PL"/>
-              </w:rPr>
-              <w:t>Operatora</w:t>
+              <w:t>nowa</w:t>
+            </w:r>
+          </w:p>
+        </w:tc>
+        <w:tc>
+          <w:tcPr>
+            <w:tcW w:w="3724" w:type="dxa"/>
+          </w:tcPr>
+          <w:p>
+            <w:pPr>
+              <w:rPr>
+                <w:rFonts w:ascii="Calibri" w:eastAsia="Times New Roman" w:hAnsi="Calibri" w:cs="Times New Roman"/>
+                <w:color w:val="000000"/>
+                <w:lang w:eastAsia="pl-PL"/>
+              </w:rPr>
+            </w:pPr>
+            <w:proofErr w:type="spellStart"/>
+            <w:r>
+              <w:rPr>
+                <w:rFonts w:ascii="Calibri" w:eastAsia="Times New Roman" w:hAnsi="Calibri" w:cs="Times New Roman"/>
+                <w:color w:val="000000"/>
+                <w:lang w:eastAsia="pl-PL"/>
+              </w:rPr>
+              <w:t>buttonNowaOperator</w:t>
             </w:r>
             <w:proofErr w:type="spellEnd"/>
           </w:p>
@@ -7966,20 +7988,21 @@
         <w:tc>
           <w:tcPr>
             <w:tcW w:w="1451" w:type="dxa"/>
-          </w:tcPr>
-          <w:p>
-            <w:pPr>
-              <w:rPr>
-                <w:rFonts w:ascii="Calibri" w:eastAsia="Times New Roman" w:hAnsi="Calibri" w:cs="Times New Roman"/>
-                <w:color w:val="000000"/>
-                <w:lang w:eastAsia="pl-PL"/>
-              </w:rPr>
-            </w:pPr>
-          </w:p>
-        </w:tc>
-        <w:tc>
-          <w:tcPr>
-            <w:tcW w:w="3364" w:type="dxa"/>
+            <w:vMerge/>
+          </w:tcPr>
+          <w:p>
+            <w:pPr>
+              <w:rPr>
+                <w:rFonts w:ascii="Calibri" w:eastAsia="Times New Roman" w:hAnsi="Calibri" w:cs="Times New Roman"/>
+                <w:color w:val="000000"/>
+                <w:lang w:eastAsia="pl-PL"/>
+              </w:rPr>
+            </w:pPr>
+          </w:p>
+        </w:tc>
+        <w:tc>
+          <w:tcPr>
+            <w:tcW w:w="4651" w:type="dxa"/>
             <w:noWrap/>
           </w:tcPr>
           <w:p>
@@ -7996,30 +8019,30 @@
                 <w:color w:val="000000"/>
                 <w:lang w:eastAsia="pl-PL"/>
               </w:rPr>
-              <w:t>ID operatora</w:t>
-            </w:r>
-          </w:p>
-        </w:tc>
-        <w:tc>
-          <w:tcPr>
-            <w:tcW w:w="5011" w:type="dxa"/>
-          </w:tcPr>
-          <w:p>
-            <w:pPr>
-              <w:rPr>
-                <w:rFonts w:ascii="Calibri" w:eastAsia="Times New Roman" w:hAnsi="Calibri" w:cs="Times New Roman"/>
-                <w:color w:val="000000"/>
-                <w:lang w:eastAsia="pl-PL"/>
-              </w:rPr>
-            </w:pPr>
-            <w:proofErr w:type="spellStart"/>
-            <w:r>
-              <w:rPr>
-                <w:rFonts w:ascii="Calibri" w:eastAsia="Times New Roman" w:hAnsi="Calibri" w:cs="Times New Roman"/>
-                <w:color w:val="000000"/>
-                <w:lang w:eastAsia="pl-PL"/>
-              </w:rPr>
-              <w:t>toolStripStatusLabelIDOperatora</w:t>
+              <w:t>zapisz</w:t>
+            </w:r>
+          </w:p>
+        </w:tc>
+        <w:tc>
+          <w:tcPr>
+            <w:tcW w:w="3724" w:type="dxa"/>
+          </w:tcPr>
+          <w:p>
+            <w:pPr>
+              <w:rPr>
+                <w:rFonts w:ascii="Calibri" w:eastAsia="Times New Roman" w:hAnsi="Calibri" w:cs="Times New Roman"/>
+                <w:color w:val="000000"/>
+                <w:lang w:eastAsia="pl-PL"/>
+              </w:rPr>
+            </w:pPr>
+            <w:proofErr w:type="spellStart"/>
+            <w:r>
+              <w:rPr>
+                <w:rFonts w:ascii="Calibri" w:eastAsia="Times New Roman" w:hAnsi="Calibri" w:cs="Times New Roman"/>
+                <w:color w:val="000000"/>
+                <w:lang w:eastAsia="pl-PL"/>
+              </w:rPr>
+              <w:t>buttonZapiszOperator</w:t>
             </w:r>
             <w:proofErr w:type="spellEnd"/>
           </w:p>
@@ -8032,30 +8055,21 @@
         <w:tc>
           <w:tcPr>
             <w:tcW w:w="1451" w:type="dxa"/>
-            <w:vMerge w:val="restart"/>
-          </w:tcPr>
-          <w:p>
-            <w:pPr>
-              <w:rPr>
-                <w:rFonts w:ascii="Calibri" w:eastAsia="Times New Roman" w:hAnsi="Calibri" w:cs="Times New Roman"/>
-                <w:color w:val="000000"/>
-                <w:lang w:eastAsia="pl-PL"/>
-              </w:rPr>
-            </w:pPr>
-            <w:r>
-              <w:rPr>
-                <w:rFonts w:ascii="Calibri" w:eastAsia="Times New Roman" w:hAnsi="Calibri" w:cs="Times New Roman"/>
-                <w:color w:val="000000"/>
-                <w:lang w:eastAsia="pl-PL"/>
-              </w:rPr>
-              <w:lastRenderedPageBreak/>
-              <w:t>Edycja spisu</w:t>
-            </w:r>
-          </w:p>
-        </w:tc>
-        <w:tc>
-          <w:tcPr>
-            <w:tcW w:w="3364" w:type="dxa"/>
+            <w:vMerge/>
+          </w:tcPr>
+          <w:p>
+            <w:pPr>
+              <w:rPr>
+                <w:rFonts w:ascii="Calibri" w:eastAsia="Times New Roman" w:hAnsi="Calibri" w:cs="Times New Roman"/>
+                <w:color w:val="000000"/>
+                <w:lang w:eastAsia="pl-PL"/>
+              </w:rPr>
+            </w:pPr>
+          </w:p>
+        </w:tc>
+        <w:tc>
+          <w:tcPr>
+            <w:tcW w:w="4651" w:type="dxa"/>
             <w:noWrap/>
           </w:tcPr>
           <w:p>
@@ -8072,147 +8086,13 @@
                 <w:color w:val="000000"/>
                 <w:lang w:eastAsia="pl-PL"/>
               </w:rPr>
-              <w:t>nowa</w:t>
-            </w:r>
-          </w:p>
-        </w:tc>
-        <w:tc>
-          <w:tcPr>
-            <w:tcW w:w="5011" w:type="dxa"/>
-          </w:tcPr>
-          <w:p>
-            <w:pPr>
-              <w:rPr>
-                <w:rFonts w:ascii="Calibri" w:eastAsia="Times New Roman" w:hAnsi="Calibri" w:cs="Times New Roman"/>
-                <w:color w:val="000000"/>
-                <w:lang w:eastAsia="pl-PL"/>
-              </w:rPr>
-            </w:pPr>
-            <w:proofErr w:type="spellStart"/>
-            <w:r>
-              <w:rPr>
-                <w:rFonts w:ascii="Calibri" w:eastAsia="Times New Roman" w:hAnsi="Calibri" w:cs="Times New Roman"/>
-                <w:color w:val="000000"/>
-                <w:lang w:eastAsia="pl-PL"/>
-              </w:rPr>
-              <w:t>buttonNowaOperator</w:t>
-            </w:r>
-            <w:proofErr w:type="spellEnd"/>
-          </w:p>
-        </w:tc>
-      </w:tr>
-      <w:tr>
-        <w:trPr>
-          <w:trHeight w:val="300"/>
-        </w:trPr>
-        <w:tc>
-          <w:tcPr>
-            <w:tcW w:w="1451" w:type="dxa"/>
-            <w:vMerge/>
-          </w:tcPr>
-          <w:p>
-            <w:pPr>
-              <w:rPr>
-                <w:rFonts w:ascii="Calibri" w:eastAsia="Times New Roman" w:hAnsi="Calibri" w:cs="Times New Roman"/>
-                <w:color w:val="000000"/>
-                <w:lang w:eastAsia="pl-PL"/>
-              </w:rPr>
-            </w:pPr>
-          </w:p>
-        </w:tc>
-        <w:tc>
-          <w:tcPr>
-            <w:tcW w:w="3364" w:type="dxa"/>
-            <w:noWrap/>
-          </w:tcPr>
-          <w:p>
-            <w:pPr>
-              <w:rPr>
-                <w:rFonts w:ascii="Calibri" w:eastAsia="Times New Roman" w:hAnsi="Calibri" w:cs="Times New Roman"/>
-                <w:color w:val="000000"/>
-                <w:lang w:eastAsia="pl-PL"/>
-              </w:rPr>
-            </w:pPr>
-            <w:r>
-              <w:rPr>
-                <w:rFonts w:ascii="Calibri" w:eastAsia="Times New Roman" w:hAnsi="Calibri" w:cs="Times New Roman"/>
-                <w:color w:val="000000"/>
-                <w:lang w:eastAsia="pl-PL"/>
-              </w:rPr>
-              <w:t>zapisz</w:t>
-            </w:r>
-          </w:p>
-        </w:tc>
-        <w:tc>
-          <w:tcPr>
-            <w:tcW w:w="5011" w:type="dxa"/>
-          </w:tcPr>
-          <w:p>
-            <w:pPr>
-              <w:rPr>
-                <w:rFonts w:ascii="Calibri" w:eastAsia="Times New Roman" w:hAnsi="Calibri" w:cs="Times New Roman"/>
-                <w:color w:val="000000"/>
-                <w:lang w:eastAsia="pl-PL"/>
-              </w:rPr>
-            </w:pPr>
-            <w:proofErr w:type="spellStart"/>
-            <w:r>
-              <w:rPr>
-                <w:rFonts w:ascii="Calibri" w:eastAsia="Times New Roman" w:hAnsi="Calibri" w:cs="Times New Roman"/>
-                <w:color w:val="000000"/>
-                <w:lang w:eastAsia="pl-PL"/>
-              </w:rPr>
-              <w:t>buttonZapiszOperator</w:t>
-            </w:r>
-            <w:proofErr w:type="spellEnd"/>
-          </w:p>
-        </w:tc>
-      </w:tr>
-      <w:tr>
-        <w:trPr>
-          <w:trHeight w:val="300"/>
-        </w:trPr>
-        <w:tc>
-          <w:tcPr>
-            <w:tcW w:w="1451" w:type="dxa"/>
-            <w:vMerge/>
-          </w:tcPr>
-          <w:p>
-            <w:pPr>
-              <w:rPr>
-                <w:rFonts w:ascii="Calibri" w:eastAsia="Times New Roman" w:hAnsi="Calibri" w:cs="Times New Roman"/>
-                <w:color w:val="000000"/>
-                <w:lang w:eastAsia="pl-PL"/>
-              </w:rPr>
-            </w:pPr>
-          </w:p>
-        </w:tc>
-        <w:tc>
-          <w:tcPr>
-            <w:tcW w:w="3364" w:type="dxa"/>
-            <w:noWrap/>
-          </w:tcPr>
-          <w:p>
-            <w:pPr>
-              <w:rPr>
-                <w:rFonts w:ascii="Calibri" w:eastAsia="Times New Roman" w:hAnsi="Calibri" w:cs="Times New Roman"/>
-                <w:color w:val="000000"/>
-                <w:lang w:eastAsia="pl-PL"/>
-              </w:rPr>
-            </w:pPr>
-            <w:r>
-              <w:rPr>
-                <w:rFonts w:ascii="Calibri" w:eastAsia="Times New Roman" w:hAnsi="Calibri" w:cs="Times New Roman"/>
-                <w:color w:val="000000"/>
-                <w:lang w:eastAsia="pl-PL"/>
-              </w:rPr>
               <w:t>anuluj</w:t>
             </w:r>
           </w:p>
         </w:tc>
         <w:tc>
           <w:tcPr>
-            <w:tcW w:w="5011" w:type="dxa"/>
+            <w:tcW w:w="3724" w:type="dxa"/>
           </w:tcPr>
           <w:p>
             <w:pPr>
@@ -8259,7 +8139,7 @@
         </w:tc>
         <w:tc>
           <w:tcPr>
-            <w:tcW w:w="3364" w:type="dxa"/>
+            <w:tcW w:w="4651" w:type="dxa"/>
             <w:tcBorders>
               <w:bottom w:val="single" w:sz="4" w:space="0" w:color="auto"/>
             </w:tcBorders>
@@ -8285,7 +8165,7 @@
         </w:tc>
         <w:tc>
           <w:tcPr>
-            <w:tcW w:w="5011" w:type="dxa"/>
+            <w:tcW w:w="3724" w:type="dxa"/>
           </w:tcPr>
           <w:p>
             <w:pPr>
@@ -8414,14 +8294,12 @@
     </w:p>
     <w:p/>
     <w:p>
-      <w:proofErr w:type="spellStart"/>
       <w:r>
         <w:rPr>
           <w:b/>
         </w:rPr>
-        <w:t>Osoba_zarzadzająca</w:t>
-      </w:r>
-      <w:proofErr w:type="spellEnd"/>
+        <w:t>Dysponent</w:t>
+      </w:r>
       <w:r>
         <w:t xml:space="preserve"> (opiekun) określa prawa do użytkowania maszyn powinna zawierać następujące pozycje:</w:t>
       </w:r>
@@ -8439,7 +8317,10 @@
       </w:r>
       <w:proofErr w:type="spellStart"/>
       <w:r>
-        <w:t>ID_os_zarzadzajaca</w:t>
+        <w:t>ID_</w:t>
+      </w:r>
+      <w:r>
+        <w:t>dysponent</w:t>
       </w:r>
       <w:proofErr w:type="spellEnd"/>
       <w:r>
@@ -8456,12 +8337,9 @@
       </w:pPr>
       <w:proofErr w:type="spellStart"/>
       <w:r>
-        <w:t>Nazwa_os_zarzadzajaca</w:t>
+        <w:t>ID_dzial</w:t>
       </w:r>
       <w:proofErr w:type="spellEnd"/>
-      <w:r>
-        <w:t xml:space="preserve"> (Imię i Nazwisko)</w:t>
-      </w:r>
     </w:p>
     <w:p>
       <w:pPr>
@@ -8473,7 +8351,7 @@
       </w:pPr>
       <w:proofErr w:type="spellStart"/>
       <w:r>
-        <w:t>ID_dzial</w:t>
+        <w:t>Nazwa_dzial</w:t>
       </w:r>
       <w:proofErr w:type="spellEnd"/>
     </w:p>
@@ -8484,10 +8362,22 @@
           <w:ilvl w:val="0"/>
           <w:numId w:val="2"/>
         </w:numPr>
+        <w:rPr>
+          <w:highlight w:val="yellow"/>
+        </w:rPr>
       </w:pPr>
       <w:proofErr w:type="spellStart"/>
       <w:r>
-        <w:t>Nazwa_dzial</w:t>
+        <w:rPr>
+          <w:highlight w:val="yellow"/>
+        </w:rPr>
+        <w:t>Dysp</w:t>
+      </w:r>
+      <w:r>
+        <w:rPr>
+          <w:highlight w:val="yellow"/>
+        </w:rPr>
+        <w:t>_nazwisko</w:t>
       </w:r>
       <w:proofErr w:type="spellEnd"/>
     </w:p>
@@ -8498,10 +8388,22 @@
           <w:ilvl w:val="0"/>
           <w:numId w:val="2"/>
         </w:numPr>
+        <w:rPr>
+          <w:highlight w:val="yellow"/>
+        </w:rPr>
       </w:pPr>
       <w:proofErr w:type="spellStart"/>
       <w:r>
-        <w:t>Os_zarz_nazwisko</w:t>
+        <w:rPr>
+          <w:highlight w:val="yellow"/>
+        </w:rPr>
+        <w:t>Dysp</w:t>
+      </w:r>
+      <w:r>
+        <w:rPr>
+          <w:highlight w:val="yellow"/>
+        </w:rPr>
+        <w:t>_imie</w:t>
       </w:r>
       <w:proofErr w:type="spellEnd"/>
     </w:p>
@@ -8512,12 +8414,1664 @@
           <w:ilvl w:val="0"/>
           <w:numId w:val="2"/>
         </w:numPr>
+        <w:rPr>
+          <w:highlight w:val="yellow"/>
+        </w:rPr>
       </w:pPr>
       <w:proofErr w:type="spellStart"/>
       <w:r>
-        <w:t>Os_zarz_imie</w:t>
+        <w:rPr>
+          <w:highlight w:val="yellow"/>
+        </w:rPr>
+        <w:t>Dysp_dane</w:t>
       </w:r>
       <w:proofErr w:type="spellEnd"/>
+      <w:r>
+        <w:rPr>
+          <w:highlight w:val="yellow"/>
+        </w:rPr>
+        <w:t xml:space="preserve"> (dane kontaktowe, stanowisko)</w:t>
+      </w:r>
+    </w:p>
+    <w:tbl>
+      <w:tblPr>
+        <w:tblStyle w:val="Tabela-Siatka"/>
+        <w:tblW w:w="0" w:type="auto"/>
+        <w:tblLook w:val="04A0" w:firstRow="1" w:lastRow="0" w:firstColumn="1" w:lastColumn="0" w:noHBand="0" w:noVBand="1"/>
+      </w:tblPr>
+      <w:tblGrid>
+        <w:gridCol w:w="3020"/>
+        <w:gridCol w:w="3021"/>
+        <w:gridCol w:w="3021"/>
+      </w:tblGrid>
+      <w:tr>
+        <w:tc>
+          <w:tcPr>
+            <w:tcW w:w="3020" w:type="dxa"/>
+          </w:tcPr>
+          <w:p>
+            <w:pPr>
+              <w:ind w:left="360"/>
+            </w:pPr>
+            <w:r>
+              <w:t>Identyfikator</w:t>
+            </w:r>
+          </w:p>
+        </w:tc>
+        <w:tc>
+          <w:tcPr>
+            <w:tcW w:w="3021" w:type="dxa"/>
+          </w:tcPr>
+          <w:p/>
+        </w:tc>
+        <w:tc>
+          <w:tcPr>
+            <w:tcW w:w="3021" w:type="dxa"/>
+          </w:tcPr>
+          <w:p>
+            <w:proofErr w:type="spellStart"/>
+            <w:r>
+              <w:t>Int</w:t>
+            </w:r>
+            <w:proofErr w:type="spellEnd"/>
+          </w:p>
+        </w:tc>
+      </w:tr>
+      <w:tr>
+        <w:tc>
+          <w:tcPr>
+            <w:tcW w:w="3020" w:type="dxa"/>
+          </w:tcPr>
+          <w:p>
+            <w:proofErr w:type="spellStart"/>
+            <w:r>
+              <w:t>Dzial</w:t>
+            </w:r>
+            <w:proofErr w:type="spellEnd"/>
+          </w:p>
+        </w:tc>
+        <w:tc>
+          <w:tcPr>
+            <w:tcW w:w="3021" w:type="dxa"/>
+          </w:tcPr>
+          <w:p>
+            <w:r>
+              <w:rPr>
+                <w:rFonts w:ascii="Calibri" w:eastAsia="Times New Roman" w:hAnsi="Calibri" w:cs="Times New Roman"/>
+                <w:color w:val="000000"/>
+                <w:sz w:val="20"/>
+                <w:lang w:eastAsia="pl-PL"/>
+              </w:rPr>
+              <w:t>liczba</w:t>
+            </w:r>
+          </w:p>
+        </w:tc>
+        <w:tc>
+          <w:tcPr>
+            <w:tcW w:w="3021" w:type="dxa"/>
+          </w:tcPr>
+          <w:p>
+            <w:proofErr w:type="spellStart"/>
+            <w:r>
+              <w:t>Int</w:t>
+            </w:r>
+            <w:proofErr w:type="spellEnd"/>
+          </w:p>
+        </w:tc>
+      </w:tr>
+      <w:tr>
+        <w:tc>
+          <w:tcPr>
+            <w:tcW w:w="3020" w:type="dxa"/>
+          </w:tcPr>
+          <w:p>
+            <w:proofErr w:type="spellStart"/>
+            <w:r>
+              <w:t>Dysp</w:t>
+            </w:r>
+            <w:r>
+              <w:t>_imie</w:t>
+            </w:r>
+            <w:proofErr w:type="spellEnd"/>
+          </w:p>
+        </w:tc>
+        <w:tc>
+          <w:tcPr>
+            <w:tcW w:w="3021" w:type="dxa"/>
+          </w:tcPr>
+          <w:p>
+            <w:r>
+              <w:rPr>
+                <w:rFonts w:ascii="Calibri" w:eastAsia="Times New Roman" w:hAnsi="Calibri" w:cs="Times New Roman"/>
+                <w:color w:val="000000"/>
+                <w:sz w:val="20"/>
+                <w:lang w:eastAsia="pl-PL"/>
+              </w:rPr>
+              <w:t>Txt 255</w:t>
+            </w:r>
+          </w:p>
+        </w:tc>
+        <w:tc>
+          <w:tcPr>
+            <w:tcW w:w="3021" w:type="dxa"/>
+          </w:tcPr>
+          <w:p>
+            <w:r>
+              <w:t>string</w:t>
+            </w:r>
+          </w:p>
+        </w:tc>
+      </w:tr>
+      <w:tr>
+        <w:tc>
+          <w:tcPr>
+            <w:tcW w:w="3020" w:type="dxa"/>
+          </w:tcPr>
+          <w:p>
+            <w:proofErr w:type="spellStart"/>
+            <w:r>
+              <w:t>Dysp</w:t>
+            </w:r>
+            <w:r>
+              <w:t>_nazwisko</w:t>
+            </w:r>
+            <w:proofErr w:type="spellEnd"/>
+          </w:p>
+        </w:tc>
+        <w:tc>
+          <w:tcPr>
+            <w:tcW w:w="3021" w:type="dxa"/>
+          </w:tcPr>
+          <w:p>
+            <w:r>
+              <w:rPr>
+                <w:rFonts w:ascii="Calibri" w:eastAsia="Times New Roman" w:hAnsi="Calibri" w:cs="Times New Roman"/>
+                <w:color w:val="000000"/>
+                <w:sz w:val="20"/>
+                <w:lang w:eastAsia="pl-PL"/>
+              </w:rPr>
+              <w:t>Txt 255</w:t>
+            </w:r>
+          </w:p>
+        </w:tc>
+        <w:tc>
+          <w:tcPr>
+            <w:tcW w:w="3021" w:type="dxa"/>
+          </w:tcPr>
+          <w:p>
+            <w:r>
+              <w:t>string</w:t>
+            </w:r>
+          </w:p>
+        </w:tc>
+      </w:tr>
+      <w:tr>
+        <w:tc>
+          <w:tcPr>
+            <w:tcW w:w="3020" w:type="dxa"/>
+          </w:tcPr>
+          <w:p>
+            <w:proofErr w:type="spellStart"/>
+            <w:r>
+              <w:t>Dysp_dane</w:t>
+            </w:r>
+            <w:proofErr w:type="spellEnd"/>
+          </w:p>
+        </w:tc>
+        <w:tc>
+          <w:tcPr>
+            <w:tcW w:w="3021" w:type="dxa"/>
+          </w:tcPr>
+          <w:p>
+            <w:r>
+              <w:rPr>
+                <w:rFonts w:ascii="Calibri" w:eastAsia="Times New Roman" w:hAnsi="Calibri" w:cs="Times New Roman"/>
+                <w:color w:val="000000"/>
+                <w:sz w:val="20"/>
+                <w:lang w:eastAsia="pl-PL"/>
+              </w:rPr>
+              <w:t>Txt 255</w:t>
+            </w:r>
+          </w:p>
+        </w:tc>
+        <w:tc>
+          <w:tcPr>
+            <w:tcW w:w="3021" w:type="dxa"/>
+          </w:tcPr>
+          <w:p>
+            <w:r>
+              <w:t>string</w:t>
+            </w:r>
+          </w:p>
+        </w:tc>
+      </w:tr>
+    </w:tbl>
+    <w:p>
+      <w:r>
+        <w:t>Nazwy komponentów tabeli Operator</w:t>
+      </w:r>
+    </w:p>
+    <w:tbl>
+      <w:tblPr>
+        <w:tblStyle w:val="Tabela-Siatka"/>
+        <w:tblW w:w="9826" w:type="dxa"/>
+        <w:tblLook w:val="04A0" w:firstRow="1" w:lastRow="0" w:firstColumn="1" w:lastColumn="0" w:noHBand="0" w:noVBand="1"/>
+      </w:tblPr>
+      <w:tblGrid>
+        <w:gridCol w:w="1451"/>
+        <w:gridCol w:w="4807"/>
+        <w:gridCol w:w="3724"/>
+      </w:tblGrid>
+      <w:tr>
+        <w:trPr>
+          <w:trHeight w:val="300"/>
+        </w:trPr>
+        <w:tc>
+          <w:tcPr>
+            <w:tcW w:w="1451" w:type="dxa"/>
+            <w:vMerge w:val="restart"/>
+          </w:tcPr>
+          <w:p>
+            <w:pPr>
+              <w:rPr>
+                <w:rFonts w:ascii="Calibri" w:eastAsia="Times New Roman" w:hAnsi="Calibri" w:cs="Times New Roman"/>
+                <w:color w:val="000000"/>
+                <w:lang w:eastAsia="pl-PL"/>
+              </w:rPr>
+            </w:pPr>
+            <w:r>
+              <w:rPr>
+                <w:rFonts w:ascii="Calibri" w:eastAsia="Times New Roman" w:hAnsi="Calibri" w:cs="Times New Roman"/>
+                <w:color w:val="000000"/>
+                <w:lang w:eastAsia="pl-PL"/>
+              </w:rPr>
+              <w:t>sortowanie</w:t>
+            </w:r>
+          </w:p>
+        </w:tc>
+        <w:tc>
+          <w:tcPr>
+            <w:tcW w:w="3364" w:type="dxa"/>
+            <w:vMerge w:val="restart"/>
+            <w:noWrap/>
+          </w:tcPr>
+          <w:p>
+            <w:pPr>
+              <w:rPr>
+                <w:rFonts w:ascii="Calibri" w:eastAsia="Times New Roman" w:hAnsi="Calibri" w:cs="Times New Roman"/>
+                <w:color w:val="000000"/>
+                <w:lang w:eastAsia="pl-PL"/>
+              </w:rPr>
+            </w:pPr>
+            <w:proofErr w:type="spellStart"/>
+            <w:r>
+              <w:rPr>
+                <w:rFonts w:ascii="Calibri" w:eastAsia="Times New Roman" w:hAnsi="Calibri" w:cs="Times New Roman"/>
+                <w:color w:val="000000"/>
+                <w:lang w:eastAsia="pl-PL"/>
+              </w:rPr>
+              <w:t>groupBoxSortowanie</w:t>
+            </w:r>
+            <w:r>
+              <w:rPr>
+                <w:rFonts w:ascii="Calibri" w:eastAsia="Times New Roman" w:hAnsi="Calibri" w:cs="Times New Roman"/>
+                <w:color w:val="000000"/>
+                <w:lang w:eastAsia="pl-PL"/>
+              </w:rPr>
+              <w:t>Dysp</w:t>
+            </w:r>
+            <w:proofErr w:type="spellEnd"/>
+          </w:p>
+        </w:tc>
+        <w:tc>
+          <w:tcPr>
+            <w:tcW w:w="5011" w:type="dxa"/>
+          </w:tcPr>
+          <w:p>
+            <w:pPr>
+              <w:rPr>
+                <w:rFonts w:ascii="Calibri" w:eastAsia="Times New Roman" w:hAnsi="Calibri" w:cs="Times New Roman"/>
+                <w:color w:val="000000"/>
+                <w:lang w:eastAsia="pl-PL"/>
+              </w:rPr>
+            </w:pPr>
+          </w:p>
+        </w:tc>
+      </w:tr>
+      <w:tr>
+        <w:trPr>
+          <w:trHeight w:val="300"/>
+        </w:trPr>
+        <w:tc>
+          <w:tcPr>
+            <w:tcW w:w="1451" w:type="dxa"/>
+            <w:vMerge/>
+          </w:tcPr>
+          <w:p>
+            <w:pPr>
+              <w:rPr>
+                <w:rFonts w:ascii="Calibri" w:eastAsia="Times New Roman" w:hAnsi="Calibri" w:cs="Times New Roman"/>
+                <w:color w:val="000000"/>
+                <w:lang w:eastAsia="pl-PL"/>
+              </w:rPr>
+            </w:pPr>
+          </w:p>
+        </w:tc>
+        <w:tc>
+          <w:tcPr>
+            <w:tcW w:w="3364" w:type="dxa"/>
+            <w:vMerge/>
+            <w:noWrap/>
+          </w:tcPr>
+          <w:p>
+            <w:pPr>
+              <w:rPr>
+                <w:rFonts w:ascii="Calibri" w:eastAsia="Times New Roman" w:hAnsi="Calibri" w:cs="Times New Roman"/>
+                <w:color w:val="000000"/>
+                <w:lang w:eastAsia="pl-PL"/>
+              </w:rPr>
+            </w:pPr>
+          </w:p>
+        </w:tc>
+        <w:tc>
+          <w:tcPr>
+            <w:tcW w:w="5011" w:type="dxa"/>
+          </w:tcPr>
+          <w:p>
+            <w:pPr>
+              <w:rPr>
+                <w:rFonts w:ascii="Calibri" w:eastAsia="Times New Roman" w:hAnsi="Calibri" w:cs="Times New Roman"/>
+                <w:color w:val="000000"/>
+                <w:lang w:eastAsia="pl-PL"/>
+              </w:rPr>
+            </w:pPr>
+          </w:p>
+        </w:tc>
+      </w:tr>
+      <w:tr>
+        <w:trPr>
+          <w:trHeight w:val="300"/>
+        </w:trPr>
+        <w:tc>
+          <w:tcPr>
+            <w:tcW w:w="1451" w:type="dxa"/>
+            <w:vMerge/>
+          </w:tcPr>
+          <w:p>
+            <w:pPr>
+              <w:rPr>
+                <w:rFonts w:ascii="Calibri" w:eastAsia="Times New Roman" w:hAnsi="Calibri" w:cs="Times New Roman"/>
+                <w:color w:val="000000"/>
+                <w:lang w:eastAsia="pl-PL"/>
+              </w:rPr>
+            </w:pPr>
+          </w:p>
+        </w:tc>
+        <w:tc>
+          <w:tcPr>
+            <w:tcW w:w="3364" w:type="dxa"/>
+            <w:vMerge/>
+            <w:noWrap/>
+          </w:tcPr>
+          <w:p>
+            <w:pPr>
+              <w:rPr>
+                <w:rFonts w:ascii="Calibri" w:eastAsia="Times New Roman" w:hAnsi="Calibri" w:cs="Times New Roman"/>
+                <w:color w:val="000000"/>
+                <w:lang w:eastAsia="pl-PL"/>
+              </w:rPr>
+            </w:pPr>
+          </w:p>
+        </w:tc>
+        <w:tc>
+          <w:tcPr>
+            <w:tcW w:w="5011" w:type="dxa"/>
+          </w:tcPr>
+          <w:p>
+            <w:pPr>
+              <w:rPr>
+                <w:rFonts w:ascii="Calibri" w:eastAsia="Times New Roman" w:hAnsi="Calibri" w:cs="Times New Roman"/>
+                <w:color w:val="000000"/>
+                <w:lang w:eastAsia="pl-PL"/>
+              </w:rPr>
+            </w:pPr>
+          </w:p>
+        </w:tc>
+      </w:tr>
+      <w:tr>
+        <w:trPr>
+          <w:trHeight w:val="300"/>
+        </w:trPr>
+        <w:tc>
+          <w:tcPr>
+            <w:tcW w:w="1451" w:type="dxa"/>
+            <w:vMerge/>
+          </w:tcPr>
+          <w:p>
+            <w:pPr>
+              <w:ind w:left="720"/>
+              <w:rPr>
+                <w:rFonts w:ascii="Calibri" w:eastAsia="Times New Roman" w:hAnsi="Calibri" w:cs="Times New Roman"/>
+                <w:color w:val="000000"/>
+                <w:lang w:eastAsia="pl-PL"/>
+              </w:rPr>
+            </w:pPr>
+          </w:p>
+        </w:tc>
+        <w:tc>
+          <w:tcPr>
+            <w:tcW w:w="3364" w:type="dxa"/>
+            <w:vMerge/>
+            <w:noWrap/>
+          </w:tcPr>
+          <w:p>
+            <w:pPr>
+              <w:ind w:left="720"/>
+              <w:rPr>
+                <w:rFonts w:ascii="Calibri" w:eastAsia="Times New Roman" w:hAnsi="Calibri" w:cs="Times New Roman"/>
+                <w:color w:val="000000"/>
+                <w:lang w:eastAsia="pl-PL"/>
+              </w:rPr>
+            </w:pPr>
+          </w:p>
+        </w:tc>
+        <w:tc>
+          <w:tcPr>
+            <w:tcW w:w="5011" w:type="dxa"/>
+          </w:tcPr>
+          <w:p>
+            <w:pPr>
+              <w:rPr>
+                <w:rFonts w:ascii="Calibri" w:eastAsia="Times New Roman" w:hAnsi="Calibri" w:cs="Times New Roman"/>
+                <w:color w:val="000000"/>
+                <w:lang w:eastAsia="pl-PL"/>
+              </w:rPr>
+            </w:pPr>
+          </w:p>
+        </w:tc>
+      </w:tr>
+      <w:tr>
+        <w:trPr>
+          <w:trHeight w:val="300"/>
+        </w:trPr>
+        <w:tc>
+          <w:tcPr>
+            <w:tcW w:w="1451" w:type="dxa"/>
+            <w:vMerge/>
+          </w:tcPr>
+          <w:p>
+            <w:pPr>
+              <w:ind w:left="720"/>
+              <w:rPr>
+                <w:rFonts w:ascii="Calibri" w:eastAsia="Times New Roman" w:hAnsi="Calibri" w:cs="Times New Roman"/>
+                <w:color w:val="000000"/>
+                <w:lang w:eastAsia="pl-PL"/>
+              </w:rPr>
+            </w:pPr>
+          </w:p>
+        </w:tc>
+        <w:tc>
+          <w:tcPr>
+            <w:tcW w:w="3364" w:type="dxa"/>
+            <w:vMerge/>
+            <w:noWrap/>
+          </w:tcPr>
+          <w:p>
+            <w:pPr>
+              <w:ind w:left="720"/>
+              <w:rPr>
+                <w:rFonts w:ascii="Calibri" w:eastAsia="Times New Roman" w:hAnsi="Calibri" w:cs="Times New Roman"/>
+                <w:color w:val="000000"/>
+                <w:lang w:eastAsia="pl-PL"/>
+              </w:rPr>
+            </w:pPr>
+          </w:p>
+        </w:tc>
+        <w:tc>
+          <w:tcPr>
+            <w:tcW w:w="5011" w:type="dxa"/>
+          </w:tcPr>
+          <w:p>
+            <w:pPr>
+              <w:rPr>
+                <w:rFonts w:ascii="Calibri" w:eastAsia="Times New Roman" w:hAnsi="Calibri" w:cs="Times New Roman"/>
+                <w:color w:val="000000"/>
+                <w:lang w:eastAsia="pl-PL"/>
+              </w:rPr>
+            </w:pPr>
+          </w:p>
+        </w:tc>
+      </w:tr>
+      <w:tr>
+        <w:trPr>
+          <w:trHeight w:val="300"/>
+        </w:trPr>
+        <w:tc>
+          <w:tcPr>
+            <w:tcW w:w="1451" w:type="dxa"/>
+            <w:vMerge/>
+          </w:tcPr>
+          <w:p>
+            <w:pPr>
+              <w:ind w:left="720"/>
+              <w:rPr>
+                <w:rFonts w:ascii="Calibri" w:eastAsia="Times New Roman" w:hAnsi="Calibri" w:cs="Times New Roman"/>
+                <w:color w:val="000000"/>
+                <w:lang w:eastAsia="pl-PL"/>
+              </w:rPr>
+            </w:pPr>
+          </w:p>
+        </w:tc>
+        <w:tc>
+          <w:tcPr>
+            <w:tcW w:w="3364" w:type="dxa"/>
+            <w:vMerge/>
+            <w:noWrap/>
+          </w:tcPr>
+          <w:p>
+            <w:pPr>
+              <w:ind w:left="720"/>
+              <w:rPr>
+                <w:rFonts w:ascii="Calibri" w:eastAsia="Times New Roman" w:hAnsi="Calibri" w:cs="Times New Roman"/>
+                <w:color w:val="000000"/>
+                <w:lang w:eastAsia="pl-PL"/>
+              </w:rPr>
+            </w:pPr>
+          </w:p>
+        </w:tc>
+        <w:tc>
+          <w:tcPr>
+            <w:tcW w:w="5011" w:type="dxa"/>
+          </w:tcPr>
+          <w:p>
+            <w:pPr>
+              <w:rPr>
+                <w:rFonts w:ascii="Calibri" w:eastAsia="Times New Roman" w:hAnsi="Calibri" w:cs="Times New Roman"/>
+                <w:color w:val="000000"/>
+                <w:lang w:eastAsia="pl-PL"/>
+              </w:rPr>
+            </w:pPr>
+          </w:p>
+        </w:tc>
+      </w:tr>
+      <w:tr>
+        <w:trPr>
+          <w:trHeight w:val="353"/>
+        </w:trPr>
+        <w:tc>
+          <w:tcPr>
+            <w:tcW w:w="1451" w:type="dxa"/>
+            <w:vMerge w:val="restart"/>
+          </w:tcPr>
+          <w:p>
+            <w:pPr>
+              <w:rPr>
+                <w:rFonts w:ascii="Calibri" w:eastAsia="Times New Roman" w:hAnsi="Calibri" w:cs="Times New Roman"/>
+                <w:color w:val="000000"/>
+                <w:lang w:eastAsia="pl-PL"/>
+              </w:rPr>
+            </w:pPr>
+            <w:r>
+              <w:rPr>
+                <w:rFonts w:ascii="Calibri" w:eastAsia="Times New Roman" w:hAnsi="Calibri" w:cs="Times New Roman"/>
+                <w:color w:val="000000"/>
+                <w:lang w:eastAsia="pl-PL"/>
+              </w:rPr>
+              <w:t>wyszukiwanie</w:t>
+            </w:r>
+          </w:p>
+        </w:tc>
+        <w:tc>
+          <w:tcPr>
+            <w:tcW w:w="3364" w:type="dxa"/>
+            <w:noWrap/>
+          </w:tcPr>
+          <w:p>
+            <w:pPr>
+              <w:ind w:left="720"/>
+              <w:rPr>
+                <w:rFonts w:ascii="Calibri" w:eastAsia="Times New Roman" w:hAnsi="Calibri" w:cs="Times New Roman"/>
+                <w:color w:val="000000"/>
+                <w:lang w:eastAsia="pl-PL"/>
+              </w:rPr>
+            </w:pPr>
+          </w:p>
+        </w:tc>
+        <w:tc>
+          <w:tcPr>
+            <w:tcW w:w="5011" w:type="dxa"/>
+          </w:tcPr>
+          <w:p>
+            <w:pPr>
+              <w:rPr>
+                <w:rFonts w:ascii="Calibri" w:eastAsia="Times New Roman" w:hAnsi="Calibri" w:cs="Times New Roman"/>
+                <w:color w:val="000000"/>
+                <w:lang w:eastAsia="pl-PL"/>
+              </w:rPr>
+            </w:pPr>
+            <w:proofErr w:type="spellStart"/>
+            <w:r>
+              <w:rPr>
+                <w:rFonts w:ascii="Calibri" w:eastAsia="Times New Roman" w:hAnsi="Calibri" w:cs="Times New Roman"/>
+                <w:color w:val="000000"/>
+                <w:lang w:eastAsia="pl-PL"/>
+              </w:rPr>
+              <w:t>textBoxWyszukiwanie</w:t>
+            </w:r>
+            <w:r>
+              <w:rPr>
+                <w:rFonts w:ascii="Calibri" w:eastAsia="Times New Roman" w:hAnsi="Calibri" w:cs="Times New Roman"/>
+                <w:color w:val="000000"/>
+                <w:lang w:eastAsia="pl-PL"/>
+              </w:rPr>
+              <w:t>Dysp</w:t>
+            </w:r>
+            <w:proofErr w:type="spellEnd"/>
+          </w:p>
+        </w:tc>
+      </w:tr>
+      <w:tr>
+        <w:trPr>
+          <w:trHeight w:val="353"/>
+        </w:trPr>
+        <w:tc>
+          <w:tcPr>
+            <w:tcW w:w="1451" w:type="dxa"/>
+            <w:vMerge/>
+          </w:tcPr>
+          <w:p>
+            <w:pPr>
+              <w:ind w:left="720"/>
+              <w:rPr>
+                <w:rFonts w:ascii="Calibri" w:eastAsia="Times New Roman" w:hAnsi="Calibri" w:cs="Times New Roman"/>
+                <w:color w:val="000000"/>
+                <w:lang w:eastAsia="pl-PL"/>
+              </w:rPr>
+            </w:pPr>
+          </w:p>
+        </w:tc>
+        <w:tc>
+          <w:tcPr>
+            <w:tcW w:w="3364" w:type="dxa"/>
+            <w:noWrap/>
+          </w:tcPr>
+          <w:p>
+            <w:pPr>
+              <w:ind w:left="720"/>
+              <w:rPr>
+                <w:rFonts w:ascii="Calibri" w:eastAsia="Times New Roman" w:hAnsi="Calibri" w:cs="Times New Roman"/>
+                <w:color w:val="000000"/>
+                <w:lang w:eastAsia="pl-PL"/>
+              </w:rPr>
+            </w:pPr>
+          </w:p>
+        </w:tc>
+        <w:tc>
+          <w:tcPr>
+            <w:tcW w:w="5011" w:type="dxa"/>
+          </w:tcPr>
+          <w:p>
+            <w:pPr>
+              <w:rPr>
+                <w:rFonts w:ascii="Calibri" w:eastAsia="Times New Roman" w:hAnsi="Calibri" w:cs="Times New Roman"/>
+                <w:color w:val="000000"/>
+                <w:lang w:eastAsia="pl-PL"/>
+              </w:rPr>
+            </w:pPr>
+            <w:proofErr w:type="spellStart"/>
+            <w:r>
+              <w:rPr>
+                <w:rFonts w:ascii="Calibri" w:eastAsia="Times New Roman" w:hAnsi="Calibri" w:cs="Times New Roman"/>
+                <w:color w:val="000000"/>
+                <w:lang w:eastAsia="pl-PL"/>
+              </w:rPr>
+              <w:t>buttonSzukajDysp</w:t>
+            </w:r>
+            <w:proofErr w:type="spellEnd"/>
+          </w:p>
+        </w:tc>
+      </w:tr>
+      <w:tr>
+        <w:trPr>
+          <w:trHeight w:val="353"/>
+        </w:trPr>
+        <w:tc>
+          <w:tcPr>
+            <w:tcW w:w="1451" w:type="dxa"/>
+          </w:tcPr>
+          <w:p>
+            <w:pPr>
+              <w:rPr>
+                <w:rFonts w:ascii="Calibri" w:eastAsia="Times New Roman" w:hAnsi="Calibri" w:cs="Times New Roman"/>
+                <w:color w:val="000000"/>
+                <w:lang w:eastAsia="pl-PL"/>
+              </w:rPr>
+            </w:pPr>
+            <w:r>
+              <w:rPr>
+                <w:rFonts w:ascii="Calibri" w:eastAsia="Times New Roman" w:hAnsi="Calibri" w:cs="Times New Roman"/>
+                <w:color w:val="000000"/>
+                <w:lang w:eastAsia="pl-PL"/>
+              </w:rPr>
+              <w:t>Spis operatorów maszyn</w:t>
+            </w:r>
+          </w:p>
+        </w:tc>
+        <w:tc>
+          <w:tcPr>
+            <w:tcW w:w="3364" w:type="dxa"/>
+            <w:noWrap/>
+          </w:tcPr>
+          <w:p>
+            <w:pPr>
+              <w:rPr>
+                <w:rFonts w:ascii="Calibri" w:eastAsia="Times New Roman" w:hAnsi="Calibri" w:cs="Times New Roman"/>
+                <w:color w:val="000000"/>
+                <w:lang w:eastAsia="pl-PL"/>
+              </w:rPr>
+            </w:pPr>
+            <w:r>
+              <w:rPr>
+                <w:rFonts w:ascii="Calibri" w:eastAsia="Times New Roman" w:hAnsi="Calibri" w:cs="Times New Roman"/>
+                <w:color w:val="000000"/>
+                <w:lang w:eastAsia="pl-PL"/>
+              </w:rPr>
+              <w:t>Lista nazw</w:t>
+            </w:r>
+          </w:p>
+          <w:p>
+            <w:pPr>
+              <w:rPr>
+                <w:rFonts w:ascii="Calibri" w:eastAsia="Times New Roman" w:hAnsi="Calibri" w:cs="Times New Roman"/>
+                <w:color w:val="000000"/>
+                <w:lang w:eastAsia="pl-PL"/>
+              </w:rPr>
+            </w:pPr>
+            <w:proofErr w:type="spellStart"/>
+            <w:r>
+              <w:rPr>
+                <w:rFonts w:ascii="Calibri" w:eastAsia="Times New Roman" w:hAnsi="Calibri" w:cs="Times New Roman"/>
+                <w:color w:val="000000"/>
+                <w:lang w:eastAsia="pl-PL"/>
+              </w:rPr>
+              <w:t>listBox</w:t>
+            </w:r>
+            <w:r>
+              <w:rPr>
+                <w:rFonts w:ascii="Calibri" w:eastAsia="Times New Roman" w:hAnsi="Calibri" w:cs="Times New Roman"/>
+                <w:color w:val="000000"/>
+                <w:lang w:eastAsia="pl-PL"/>
+              </w:rPr>
+              <w:t>M</w:t>
+            </w:r>
+            <w:r>
+              <w:rPr>
+                <w:rFonts w:ascii="Calibri" w:eastAsia="Times New Roman" w:hAnsi="Calibri" w:cs="Times New Roman"/>
+                <w:color w:val="000000"/>
+                <w:lang w:eastAsia="pl-PL"/>
+              </w:rPr>
+              <w:t>aszyny</w:t>
+            </w:r>
+            <w:r>
+              <w:rPr>
+                <w:rFonts w:ascii="Calibri" w:eastAsia="Times New Roman" w:hAnsi="Calibri" w:cs="Times New Roman"/>
+                <w:color w:val="000000"/>
+                <w:lang w:eastAsia="pl-PL"/>
+              </w:rPr>
+              <w:t>Dysponenta</w:t>
+            </w:r>
+            <w:r>
+              <w:rPr>
+                <w:rFonts w:ascii="Calibri" w:eastAsia="Times New Roman" w:hAnsi="Calibri" w:cs="Times New Roman"/>
+                <w:color w:val="000000"/>
+                <w:lang w:eastAsia="pl-PL"/>
+              </w:rPr>
+              <w:t>_SelectedIndexChanged</w:t>
+            </w:r>
+            <w:proofErr w:type="spellEnd"/>
+          </w:p>
+        </w:tc>
+        <w:tc>
+          <w:tcPr>
+            <w:tcW w:w="5011" w:type="dxa"/>
+          </w:tcPr>
+          <w:p>
+            <w:pPr>
+              <w:rPr>
+                <w:rFonts w:ascii="Calibri" w:eastAsia="Times New Roman" w:hAnsi="Calibri" w:cs="Times New Roman"/>
+                <w:color w:val="000000"/>
+                <w:lang w:eastAsia="pl-PL"/>
+              </w:rPr>
+            </w:pPr>
+            <w:proofErr w:type="spellStart"/>
+            <w:r>
+              <w:t>listBoxMaszynyDysponenta</w:t>
+            </w:r>
+            <w:proofErr w:type="spellEnd"/>
+          </w:p>
+        </w:tc>
+      </w:tr>
+      <w:tr>
+        <w:trPr>
+          <w:trHeight w:val="353"/>
+        </w:trPr>
+        <w:tc>
+          <w:tcPr>
+            <w:tcW w:w="1451" w:type="dxa"/>
+            <w:vMerge w:val="restart"/>
+          </w:tcPr>
+          <w:p>
+            <w:pPr>
+              <w:rPr>
+                <w:rFonts w:ascii="Calibri" w:eastAsia="Times New Roman" w:hAnsi="Calibri" w:cs="Times New Roman"/>
+                <w:color w:val="000000"/>
+                <w:lang w:eastAsia="pl-PL"/>
+              </w:rPr>
+            </w:pPr>
+            <w:r>
+              <w:rPr>
+                <w:rFonts w:ascii="Calibri" w:eastAsia="Times New Roman" w:hAnsi="Calibri" w:cs="Times New Roman"/>
+                <w:color w:val="000000"/>
+                <w:lang w:eastAsia="pl-PL"/>
+              </w:rPr>
+              <w:t>Dane operatora maszyny</w:t>
+            </w:r>
+          </w:p>
+        </w:tc>
+        <w:tc>
+          <w:tcPr>
+            <w:tcW w:w="3364" w:type="dxa"/>
+            <w:noWrap/>
+          </w:tcPr>
+          <w:p>
+            <w:pPr>
+              <w:rPr>
+                <w:rFonts w:ascii="Calibri" w:eastAsia="Times New Roman" w:hAnsi="Calibri" w:cs="Times New Roman"/>
+                <w:color w:val="000000"/>
+                <w:lang w:eastAsia="pl-PL"/>
+              </w:rPr>
+            </w:pPr>
+            <w:proofErr w:type="spellStart"/>
+            <w:r>
+              <w:t>Op_imie</w:t>
+            </w:r>
+            <w:proofErr w:type="spellEnd"/>
+          </w:p>
+        </w:tc>
+        <w:tc>
+          <w:tcPr>
+            <w:tcW w:w="5011" w:type="dxa"/>
+          </w:tcPr>
+          <w:p>
+            <w:proofErr w:type="spellStart"/>
+            <w:r>
+              <w:t>textBoxImie</w:t>
+            </w:r>
+            <w:r>
+              <w:t>Operator</w:t>
+            </w:r>
+            <w:proofErr w:type="spellEnd"/>
+          </w:p>
+        </w:tc>
+      </w:tr>
+      <w:tr>
+        <w:trPr>
+          <w:trHeight w:val="353"/>
+        </w:trPr>
+        <w:tc>
+          <w:tcPr>
+            <w:tcW w:w="1451" w:type="dxa"/>
+            <w:vMerge/>
+          </w:tcPr>
+          <w:p>
+            <w:pPr>
+              <w:rPr>
+                <w:rFonts w:ascii="Calibri" w:eastAsia="Times New Roman" w:hAnsi="Calibri" w:cs="Times New Roman"/>
+                <w:color w:val="000000"/>
+                <w:lang w:eastAsia="pl-PL"/>
+              </w:rPr>
+            </w:pPr>
+          </w:p>
+        </w:tc>
+        <w:tc>
+          <w:tcPr>
+            <w:tcW w:w="3364" w:type="dxa"/>
+            <w:noWrap/>
+          </w:tcPr>
+          <w:p>
+            <w:pPr>
+              <w:rPr>
+                <w:rFonts w:ascii="Calibri" w:eastAsia="Times New Roman" w:hAnsi="Calibri" w:cs="Times New Roman"/>
+                <w:color w:val="000000"/>
+                <w:lang w:eastAsia="pl-PL"/>
+              </w:rPr>
+            </w:pPr>
+            <w:proofErr w:type="spellStart"/>
+            <w:r>
+              <w:t>Op_nazwisko</w:t>
+            </w:r>
+            <w:proofErr w:type="spellEnd"/>
+          </w:p>
+        </w:tc>
+        <w:tc>
+          <w:tcPr>
+            <w:tcW w:w="5011" w:type="dxa"/>
+          </w:tcPr>
+          <w:p>
+            <w:proofErr w:type="spellStart"/>
+            <w:r>
+              <w:t>textBoxNazwisko</w:t>
+            </w:r>
+            <w:r>
+              <w:t>Operator</w:t>
+            </w:r>
+            <w:proofErr w:type="spellEnd"/>
+          </w:p>
+        </w:tc>
+      </w:tr>
+      <w:tr>
+        <w:trPr>
+          <w:trHeight w:val="300"/>
+        </w:trPr>
+        <w:tc>
+          <w:tcPr>
+            <w:tcW w:w="1451" w:type="dxa"/>
+            <w:vMerge/>
+          </w:tcPr>
+          <w:p>
+            <w:pPr>
+              <w:rPr>
+                <w:rFonts w:ascii="Calibri" w:eastAsia="Times New Roman" w:hAnsi="Calibri" w:cs="Times New Roman"/>
+                <w:color w:val="000000"/>
+                <w:sz w:val="20"/>
+                <w:lang w:eastAsia="pl-PL"/>
+              </w:rPr>
+            </w:pPr>
+          </w:p>
+        </w:tc>
+        <w:tc>
+          <w:tcPr>
+            <w:tcW w:w="3364" w:type="dxa"/>
+            <w:noWrap/>
+          </w:tcPr>
+          <w:p>
+            <w:pPr>
+              <w:rPr>
+                <w:rFonts w:ascii="Calibri" w:eastAsia="Times New Roman" w:hAnsi="Calibri" w:cs="Times New Roman"/>
+                <w:color w:val="000000"/>
+                <w:sz w:val="20"/>
+                <w:lang w:eastAsia="pl-PL"/>
+              </w:rPr>
+            </w:pPr>
+            <w:proofErr w:type="spellStart"/>
+            <w:r>
+              <w:rPr>
+                <w:rFonts w:ascii="Calibri" w:eastAsia="Times New Roman" w:hAnsi="Calibri" w:cs="Times New Roman"/>
+                <w:color w:val="000000"/>
+                <w:sz w:val="20"/>
+                <w:lang w:eastAsia="pl-PL"/>
+              </w:rPr>
+              <w:t>Dzial</w:t>
+            </w:r>
+            <w:proofErr w:type="spellEnd"/>
+          </w:p>
+        </w:tc>
+        <w:tc>
+          <w:tcPr>
+            <w:tcW w:w="5011" w:type="dxa"/>
+          </w:tcPr>
+          <w:p>
+            <w:pPr>
+              <w:rPr>
+                <w:rFonts w:ascii="Calibri" w:eastAsia="Times New Roman" w:hAnsi="Calibri" w:cs="Times New Roman"/>
+                <w:color w:val="000000"/>
+                <w:sz w:val="20"/>
+                <w:lang w:eastAsia="pl-PL"/>
+              </w:rPr>
+            </w:pPr>
+            <w:proofErr w:type="spellStart"/>
+            <w:r>
+              <w:rPr>
+                <w:rFonts w:ascii="Calibri" w:eastAsia="Times New Roman" w:hAnsi="Calibri" w:cs="Times New Roman"/>
+                <w:color w:val="000000"/>
+                <w:sz w:val="20"/>
+                <w:lang w:eastAsia="pl-PL"/>
+              </w:rPr>
+              <w:t>comboBoxDzial</w:t>
+            </w:r>
+            <w:r>
+              <w:rPr>
+                <w:rFonts w:ascii="Calibri" w:eastAsia="Times New Roman" w:hAnsi="Calibri" w:cs="Times New Roman"/>
+                <w:color w:val="000000"/>
+                <w:sz w:val="20"/>
+                <w:lang w:eastAsia="pl-PL"/>
+              </w:rPr>
+              <w:t>O</w:t>
+            </w:r>
+            <w:r>
+              <w:rPr>
+                <w:rFonts w:ascii="Calibri" w:eastAsia="Times New Roman" w:hAnsi="Calibri" w:cs="Times New Roman"/>
+                <w:color w:val="000000"/>
+                <w:sz w:val="20"/>
+                <w:lang w:eastAsia="pl-PL"/>
+              </w:rPr>
+              <w:t>perator</w:t>
+            </w:r>
+            <w:proofErr w:type="spellEnd"/>
+          </w:p>
+        </w:tc>
+      </w:tr>
+      <w:tr>
+        <w:trPr>
+          <w:trHeight w:val="300"/>
+        </w:trPr>
+        <w:tc>
+          <w:tcPr>
+            <w:tcW w:w="1451" w:type="dxa"/>
+            <w:vMerge/>
+          </w:tcPr>
+          <w:p>
+            <w:pPr>
+              <w:rPr>
+                <w:rFonts w:ascii="Calibri" w:eastAsia="Times New Roman" w:hAnsi="Calibri" w:cs="Times New Roman"/>
+                <w:color w:val="000000"/>
+                <w:lang w:eastAsia="pl-PL"/>
+              </w:rPr>
+            </w:pPr>
+          </w:p>
+        </w:tc>
+        <w:tc>
+          <w:tcPr>
+            <w:tcW w:w="3364" w:type="dxa"/>
+            <w:noWrap/>
+          </w:tcPr>
+          <w:p>
+            <w:pPr>
+              <w:rPr>
+                <w:rFonts w:ascii="Calibri" w:eastAsia="Times New Roman" w:hAnsi="Calibri" w:cs="Times New Roman"/>
+                <w:color w:val="000000"/>
+                <w:lang w:eastAsia="pl-PL"/>
+              </w:rPr>
+            </w:pPr>
+            <w:r>
+              <w:rPr>
+                <w:rFonts w:ascii="Calibri" w:eastAsia="Times New Roman" w:hAnsi="Calibri" w:cs="Times New Roman"/>
+                <w:color w:val="000000"/>
+                <w:lang w:eastAsia="pl-PL"/>
+              </w:rPr>
+              <w:t>Uprawnienie</w:t>
+            </w:r>
+          </w:p>
+        </w:tc>
+        <w:tc>
+          <w:tcPr>
+            <w:tcW w:w="5011" w:type="dxa"/>
+          </w:tcPr>
+          <w:p>
+            <w:pPr>
+              <w:rPr>
+                <w:rFonts w:ascii="Calibri" w:eastAsia="Times New Roman" w:hAnsi="Calibri" w:cs="Times New Roman"/>
+                <w:color w:val="000000"/>
+                <w:lang w:eastAsia="pl-PL"/>
+              </w:rPr>
+            </w:pPr>
+            <w:proofErr w:type="spellStart"/>
+            <w:r>
+              <w:rPr>
+                <w:rFonts w:ascii="Calibri" w:eastAsia="Times New Roman" w:hAnsi="Calibri" w:cs="Times New Roman"/>
+                <w:color w:val="000000"/>
+                <w:lang w:eastAsia="pl-PL"/>
+              </w:rPr>
+              <w:t>textBoxUprawnienie</w:t>
+            </w:r>
+            <w:r>
+              <w:rPr>
+                <w:rFonts w:ascii="Calibri" w:eastAsia="Times New Roman" w:hAnsi="Calibri" w:cs="Times New Roman"/>
+                <w:color w:val="000000"/>
+                <w:lang w:eastAsia="pl-PL"/>
+              </w:rPr>
+              <w:t>Operator</w:t>
+            </w:r>
+            <w:proofErr w:type="spellEnd"/>
+          </w:p>
+          <w:p>
+            <w:pPr>
+              <w:rPr>
+                <w:rFonts w:ascii="Calibri" w:eastAsia="Times New Roman" w:hAnsi="Calibri" w:cs="Times New Roman"/>
+                <w:color w:val="000000"/>
+                <w:lang w:eastAsia="pl-PL"/>
+              </w:rPr>
+            </w:pPr>
+          </w:p>
+        </w:tc>
+      </w:tr>
+      <w:tr>
+        <w:trPr>
+          <w:trHeight w:val="300"/>
+        </w:trPr>
+        <w:tc>
+          <w:tcPr>
+            <w:tcW w:w="1451" w:type="dxa"/>
+            <w:vMerge/>
+          </w:tcPr>
+          <w:p>
+            <w:pPr>
+              <w:rPr>
+                <w:rFonts w:ascii="Calibri" w:eastAsia="Times New Roman" w:hAnsi="Calibri" w:cs="Times New Roman"/>
+                <w:color w:val="000000"/>
+                <w:lang w:eastAsia="pl-PL"/>
+              </w:rPr>
+            </w:pPr>
+          </w:p>
+        </w:tc>
+        <w:tc>
+          <w:tcPr>
+            <w:tcW w:w="3364" w:type="dxa"/>
+            <w:noWrap/>
+          </w:tcPr>
+          <w:p>
+            <w:pPr>
+              <w:rPr>
+                <w:rFonts w:ascii="Calibri" w:eastAsia="Times New Roman" w:hAnsi="Calibri" w:cs="Times New Roman"/>
+                <w:color w:val="000000"/>
+                <w:lang w:eastAsia="pl-PL"/>
+              </w:rPr>
+            </w:pPr>
+            <w:r>
+              <w:rPr>
+                <w:rFonts w:ascii="Calibri" w:eastAsia="Times New Roman" w:hAnsi="Calibri" w:cs="Times New Roman"/>
+                <w:color w:val="000000"/>
+                <w:lang w:eastAsia="pl-PL"/>
+              </w:rPr>
+              <w:t>Data końca uprawnień</w:t>
+            </w:r>
+          </w:p>
+        </w:tc>
+        <w:tc>
+          <w:tcPr>
+            <w:tcW w:w="5011" w:type="dxa"/>
+          </w:tcPr>
+          <w:p>
+            <w:pPr>
+              <w:rPr>
+                <w:rFonts w:ascii="Calibri" w:eastAsia="Times New Roman" w:hAnsi="Calibri" w:cs="Times New Roman"/>
+                <w:color w:val="000000"/>
+                <w:lang w:eastAsia="pl-PL"/>
+              </w:rPr>
+            </w:pPr>
+            <w:proofErr w:type="spellStart"/>
+            <w:r>
+              <w:rPr>
+                <w:rFonts w:ascii="Calibri" w:eastAsia="Times New Roman" w:hAnsi="Calibri" w:cs="Times New Roman"/>
+                <w:color w:val="000000"/>
+                <w:lang w:eastAsia="pl-PL"/>
+              </w:rPr>
+              <w:t>dateTimePickerDataKoncaUprOperator</w:t>
+            </w:r>
+            <w:proofErr w:type="spellEnd"/>
+          </w:p>
+        </w:tc>
+      </w:tr>
+      <w:tr>
+        <w:trPr>
+          <w:trHeight w:val="300"/>
+        </w:trPr>
+        <w:tc>
+          <w:tcPr>
+            <w:tcW w:w="1451" w:type="dxa"/>
+            <w:vMerge/>
+          </w:tcPr>
+          <w:p>
+            <w:pPr>
+              <w:rPr>
+                <w:rFonts w:ascii="Calibri" w:eastAsia="Times New Roman" w:hAnsi="Calibri" w:cs="Times New Roman"/>
+                <w:color w:val="000000"/>
+                <w:lang w:eastAsia="pl-PL"/>
+              </w:rPr>
+            </w:pPr>
+          </w:p>
+        </w:tc>
+        <w:tc>
+          <w:tcPr>
+            <w:tcW w:w="3364" w:type="dxa"/>
+            <w:noWrap/>
+          </w:tcPr>
+          <w:p>
+            <w:pPr>
+              <w:rPr>
+                <w:rFonts w:ascii="Calibri" w:eastAsia="Times New Roman" w:hAnsi="Calibri" w:cs="Times New Roman"/>
+                <w:color w:val="000000"/>
+                <w:lang w:eastAsia="pl-PL"/>
+              </w:rPr>
+            </w:pPr>
+            <w:r>
+              <w:rPr>
+                <w:rFonts w:ascii="Calibri" w:eastAsia="Times New Roman" w:hAnsi="Calibri" w:cs="Times New Roman"/>
+                <w:color w:val="000000"/>
+                <w:lang w:eastAsia="pl-PL"/>
+              </w:rPr>
+              <w:t>Lista obsługiwanych przez wybranego operatora maszyn</w:t>
+            </w:r>
+          </w:p>
+        </w:tc>
+        <w:tc>
+          <w:tcPr>
+            <w:tcW w:w="5011" w:type="dxa"/>
+          </w:tcPr>
+          <w:p>
+            <w:pPr>
+              <w:rPr>
+                <w:rFonts w:ascii="Calibri" w:eastAsia="Times New Roman" w:hAnsi="Calibri" w:cs="Times New Roman"/>
+                <w:color w:val="000000"/>
+                <w:lang w:eastAsia="pl-PL"/>
+              </w:rPr>
+            </w:pPr>
+            <w:proofErr w:type="spellStart"/>
+            <w:r>
+              <w:rPr>
+                <w:rFonts w:ascii="Calibri" w:eastAsia="Times New Roman" w:hAnsi="Calibri" w:cs="Times New Roman"/>
+                <w:color w:val="000000"/>
+                <w:lang w:eastAsia="pl-PL"/>
+              </w:rPr>
+              <w:t>listBox</w:t>
+            </w:r>
+            <w:r>
+              <w:rPr>
+                <w:rFonts w:ascii="Calibri" w:eastAsia="Times New Roman" w:hAnsi="Calibri" w:cs="Times New Roman"/>
+                <w:color w:val="000000"/>
+                <w:lang w:eastAsia="pl-PL"/>
+              </w:rPr>
+              <w:t>M</w:t>
+            </w:r>
+            <w:r>
+              <w:rPr>
+                <w:rFonts w:ascii="Calibri" w:eastAsia="Times New Roman" w:hAnsi="Calibri" w:cs="Times New Roman"/>
+                <w:color w:val="000000"/>
+                <w:lang w:eastAsia="pl-PL"/>
+              </w:rPr>
+              <w:t>aszyny</w:t>
+            </w:r>
+            <w:r>
+              <w:rPr>
+                <w:rFonts w:ascii="Calibri" w:eastAsia="Times New Roman" w:hAnsi="Calibri" w:cs="Times New Roman"/>
+                <w:color w:val="000000"/>
+                <w:lang w:eastAsia="pl-PL"/>
+              </w:rPr>
+              <w:t>Operatora</w:t>
+            </w:r>
+            <w:proofErr w:type="spellEnd"/>
+          </w:p>
+        </w:tc>
+      </w:tr>
+      <w:tr>
+        <w:trPr>
+          <w:trHeight w:val="300"/>
+        </w:trPr>
+        <w:tc>
+          <w:tcPr>
+            <w:tcW w:w="1451" w:type="dxa"/>
+          </w:tcPr>
+          <w:p>
+            <w:pPr>
+              <w:rPr>
+                <w:rFonts w:ascii="Calibri" w:eastAsia="Times New Roman" w:hAnsi="Calibri" w:cs="Times New Roman"/>
+                <w:color w:val="000000"/>
+                <w:lang w:eastAsia="pl-PL"/>
+              </w:rPr>
+            </w:pPr>
+          </w:p>
+        </w:tc>
+        <w:tc>
+          <w:tcPr>
+            <w:tcW w:w="3364" w:type="dxa"/>
+            <w:noWrap/>
+          </w:tcPr>
+          <w:p>
+            <w:pPr>
+              <w:rPr>
+                <w:rFonts w:ascii="Calibri" w:eastAsia="Times New Roman" w:hAnsi="Calibri" w:cs="Times New Roman"/>
+                <w:color w:val="000000"/>
+                <w:lang w:eastAsia="pl-PL"/>
+              </w:rPr>
+            </w:pPr>
+            <w:r>
+              <w:rPr>
+                <w:rFonts w:ascii="Calibri" w:eastAsia="Times New Roman" w:hAnsi="Calibri" w:cs="Times New Roman"/>
+                <w:color w:val="000000"/>
+                <w:lang w:eastAsia="pl-PL"/>
+              </w:rPr>
+              <w:t>ID operatora</w:t>
+            </w:r>
+          </w:p>
+        </w:tc>
+        <w:tc>
+          <w:tcPr>
+            <w:tcW w:w="5011" w:type="dxa"/>
+          </w:tcPr>
+          <w:p>
+            <w:pPr>
+              <w:rPr>
+                <w:rFonts w:ascii="Calibri" w:eastAsia="Times New Roman" w:hAnsi="Calibri" w:cs="Times New Roman"/>
+                <w:color w:val="000000"/>
+                <w:lang w:eastAsia="pl-PL"/>
+              </w:rPr>
+            </w:pPr>
+            <w:proofErr w:type="spellStart"/>
+            <w:r>
+              <w:rPr>
+                <w:rFonts w:ascii="Calibri" w:eastAsia="Times New Roman" w:hAnsi="Calibri" w:cs="Times New Roman"/>
+                <w:color w:val="000000"/>
+                <w:lang w:eastAsia="pl-PL"/>
+              </w:rPr>
+              <w:t>toolStripStatusLabelIDOperatora</w:t>
+            </w:r>
+            <w:proofErr w:type="spellEnd"/>
+          </w:p>
+        </w:tc>
+      </w:tr>
+      <w:tr>
+        <w:trPr>
+          <w:trHeight w:val="300"/>
+        </w:trPr>
+        <w:tc>
+          <w:tcPr>
+            <w:tcW w:w="1451" w:type="dxa"/>
+            <w:vMerge w:val="restart"/>
+          </w:tcPr>
+          <w:p>
+            <w:pPr>
+              <w:rPr>
+                <w:rFonts w:ascii="Calibri" w:eastAsia="Times New Roman" w:hAnsi="Calibri" w:cs="Times New Roman"/>
+                <w:color w:val="000000"/>
+                <w:lang w:eastAsia="pl-PL"/>
+              </w:rPr>
+            </w:pPr>
+            <w:r>
+              <w:rPr>
+                <w:rFonts w:ascii="Calibri" w:eastAsia="Times New Roman" w:hAnsi="Calibri" w:cs="Times New Roman"/>
+                <w:color w:val="000000"/>
+                <w:lang w:eastAsia="pl-PL"/>
+              </w:rPr>
+              <w:lastRenderedPageBreak/>
+              <w:t>Edycja spisu</w:t>
+            </w:r>
+          </w:p>
+        </w:tc>
+        <w:tc>
+          <w:tcPr>
+            <w:tcW w:w="3364" w:type="dxa"/>
+            <w:noWrap/>
+          </w:tcPr>
+          <w:p>
+            <w:pPr>
+              <w:rPr>
+                <w:rFonts w:ascii="Calibri" w:eastAsia="Times New Roman" w:hAnsi="Calibri" w:cs="Times New Roman"/>
+                <w:color w:val="000000"/>
+                <w:lang w:eastAsia="pl-PL"/>
+              </w:rPr>
+            </w:pPr>
+            <w:r>
+              <w:rPr>
+                <w:rFonts w:ascii="Calibri" w:eastAsia="Times New Roman" w:hAnsi="Calibri" w:cs="Times New Roman"/>
+                <w:color w:val="000000"/>
+                <w:lang w:eastAsia="pl-PL"/>
+              </w:rPr>
+              <w:t>nowa</w:t>
+            </w:r>
+          </w:p>
+        </w:tc>
+        <w:tc>
+          <w:tcPr>
+            <w:tcW w:w="5011" w:type="dxa"/>
+          </w:tcPr>
+          <w:p>
+            <w:pPr>
+              <w:rPr>
+                <w:rFonts w:ascii="Calibri" w:eastAsia="Times New Roman" w:hAnsi="Calibri" w:cs="Times New Roman"/>
+                <w:color w:val="000000"/>
+                <w:lang w:eastAsia="pl-PL"/>
+              </w:rPr>
+            </w:pPr>
+            <w:proofErr w:type="spellStart"/>
+            <w:r>
+              <w:rPr>
+                <w:rFonts w:ascii="Calibri" w:eastAsia="Times New Roman" w:hAnsi="Calibri" w:cs="Times New Roman"/>
+                <w:color w:val="000000"/>
+                <w:lang w:eastAsia="pl-PL"/>
+              </w:rPr>
+              <w:t>buttonNowaOperator</w:t>
+            </w:r>
+            <w:proofErr w:type="spellEnd"/>
+          </w:p>
+        </w:tc>
+      </w:tr>
+      <w:tr>
+        <w:trPr>
+          <w:trHeight w:val="300"/>
+        </w:trPr>
+        <w:tc>
+          <w:tcPr>
+            <w:tcW w:w="1451" w:type="dxa"/>
+            <w:vMerge/>
+          </w:tcPr>
+          <w:p>
+            <w:pPr>
+              <w:rPr>
+                <w:rFonts w:ascii="Calibri" w:eastAsia="Times New Roman" w:hAnsi="Calibri" w:cs="Times New Roman"/>
+                <w:color w:val="000000"/>
+                <w:lang w:eastAsia="pl-PL"/>
+              </w:rPr>
+            </w:pPr>
+          </w:p>
+        </w:tc>
+        <w:tc>
+          <w:tcPr>
+            <w:tcW w:w="3364" w:type="dxa"/>
+            <w:noWrap/>
+          </w:tcPr>
+          <w:p>
+            <w:pPr>
+              <w:rPr>
+                <w:rFonts w:ascii="Calibri" w:eastAsia="Times New Roman" w:hAnsi="Calibri" w:cs="Times New Roman"/>
+                <w:color w:val="000000"/>
+                <w:lang w:eastAsia="pl-PL"/>
+              </w:rPr>
+            </w:pPr>
+            <w:r>
+              <w:rPr>
+                <w:rFonts w:ascii="Calibri" w:eastAsia="Times New Roman" w:hAnsi="Calibri" w:cs="Times New Roman"/>
+                <w:color w:val="000000"/>
+                <w:lang w:eastAsia="pl-PL"/>
+              </w:rPr>
+              <w:t>zapisz</w:t>
+            </w:r>
+          </w:p>
+        </w:tc>
+        <w:tc>
+          <w:tcPr>
+            <w:tcW w:w="5011" w:type="dxa"/>
+          </w:tcPr>
+          <w:p>
+            <w:pPr>
+              <w:rPr>
+                <w:rFonts w:ascii="Calibri" w:eastAsia="Times New Roman" w:hAnsi="Calibri" w:cs="Times New Roman"/>
+                <w:color w:val="000000"/>
+                <w:lang w:eastAsia="pl-PL"/>
+              </w:rPr>
+            </w:pPr>
+            <w:proofErr w:type="spellStart"/>
+            <w:r>
+              <w:rPr>
+                <w:rFonts w:ascii="Calibri" w:eastAsia="Times New Roman" w:hAnsi="Calibri" w:cs="Times New Roman"/>
+                <w:color w:val="000000"/>
+                <w:lang w:eastAsia="pl-PL"/>
+              </w:rPr>
+              <w:t>buttonZapiszOperator</w:t>
+            </w:r>
+            <w:proofErr w:type="spellEnd"/>
+          </w:p>
+        </w:tc>
+      </w:tr>
+      <w:tr>
+        <w:trPr>
+          <w:trHeight w:val="300"/>
+        </w:trPr>
+        <w:tc>
+          <w:tcPr>
+            <w:tcW w:w="1451" w:type="dxa"/>
+            <w:vMerge/>
+          </w:tcPr>
+          <w:p>
+            <w:pPr>
+              <w:rPr>
+                <w:rFonts w:ascii="Calibri" w:eastAsia="Times New Roman" w:hAnsi="Calibri" w:cs="Times New Roman"/>
+                <w:color w:val="000000"/>
+                <w:lang w:eastAsia="pl-PL"/>
+              </w:rPr>
+            </w:pPr>
+          </w:p>
+        </w:tc>
+        <w:tc>
+          <w:tcPr>
+            <w:tcW w:w="3364" w:type="dxa"/>
+            <w:noWrap/>
+          </w:tcPr>
+          <w:p>
+            <w:pPr>
+              <w:rPr>
+                <w:rFonts w:ascii="Calibri" w:eastAsia="Times New Roman" w:hAnsi="Calibri" w:cs="Times New Roman"/>
+                <w:color w:val="000000"/>
+                <w:lang w:eastAsia="pl-PL"/>
+              </w:rPr>
+            </w:pPr>
+            <w:r>
+              <w:rPr>
+                <w:rFonts w:ascii="Calibri" w:eastAsia="Times New Roman" w:hAnsi="Calibri" w:cs="Times New Roman"/>
+                <w:color w:val="000000"/>
+                <w:lang w:eastAsia="pl-PL"/>
+              </w:rPr>
+              <w:t>anuluj</w:t>
+            </w:r>
+          </w:p>
+        </w:tc>
+        <w:tc>
+          <w:tcPr>
+            <w:tcW w:w="5011" w:type="dxa"/>
+          </w:tcPr>
+          <w:p>
+            <w:pPr>
+              <w:rPr>
+                <w:rFonts w:ascii="Calibri" w:eastAsia="Times New Roman" w:hAnsi="Calibri" w:cs="Times New Roman"/>
+                <w:color w:val="000000"/>
+                <w:lang w:eastAsia="pl-PL"/>
+              </w:rPr>
+            </w:pPr>
+            <w:proofErr w:type="spellStart"/>
+            <w:r>
+              <w:rPr>
+                <w:rFonts w:ascii="Calibri" w:eastAsia="Times New Roman" w:hAnsi="Calibri" w:cs="Times New Roman"/>
+                <w:color w:val="000000"/>
+                <w:lang w:eastAsia="pl-PL"/>
+              </w:rPr>
+              <w:t>buttonAnulujOperator</w:t>
+            </w:r>
+            <w:proofErr w:type="spellEnd"/>
+          </w:p>
+        </w:tc>
+      </w:tr>
+      <w:tr>
+        <w:trPr>
+          <w:trHeight w:val="300"/>
+        </w:trPr>
+        <w:tc>
+          <w:tcPr>
+            <w:tcW w:w="1451" w:type="dxa"/>
+            <w:vMerge/>
+            <w:tcBorders>
+              <w:bottom w:val="single" w:sz="4" w:space="0" w:color="auto"/>
+            </w:tcBorders>
+          </w:tcPr>
+          <w:p>
+            <w:pPr>
+              <w:rPr>
+                <w:rFonts w:ascii="Calibri" w:eastAsia="Times New Roman" w:hAnsi="Calibri" w:cs="Times New Roman"/>
+                <w:color w:val="000000"/>
+                <w:lang w:eastAsia="pl-PL"/>
+              </w:rPr>
+            </w:pPr>
+          </w:p>
+        </w:tc>
+        <w:tc>
+          <w:tcPr>
+            <w:tcW w:w="3364" w:type="dxa"/>
+            <w:tcBorders>
+              <w:bottom w:val="single" w:sz="4" w:space="0" w:color="auto"/>
+            </w:tcBorders>
+            <w:noWrap/>
+          </w:tcPr>
+          <w:p>
+            <w:pPr>
+              <w:rPr>
+                <w:rFonts w:ascii="Calibri" w:eastAsia="Times New Roman" w:hAnsi="Calibri" w:cs="Times New Roman"/>
+                <w:color w:val="000000"/>
+                <w:lang w:eastAsia="pl-PL"/>
+              </w:rPr>
+            </w:pPr>
+            <w:r>
+              <w:rPr>
+                <w:rFonts w:ascii="Calibri" w:eastAsia="Times New Roman" w:hAnsi="Calibri" w:cs="Times New Roman"/>
+                <w:color w:val="000000"/>
+                <w:lang w:eastAsia="pl-PL"/>
+              </w:rPr>
+              <w:t>usuń</w:t>
+            </w:r>
+          </w:p>
+        </w:tc>
+        <w:tc>
+          <w:tcPr>
+            <w:tcW w:w="5011" w:type="dxa"/>
+          </w:tcPr>
+          <w:p>
+            <w:pPr>
+              <w:tabs>
+                <w:tab w:val="center" w:pos="1754"/>
+              </w:tabs>
+              <w:rPr>
+                <w:rFonts w:ascii="Calibri" w:eastAsia="Times New Roman" w:hAnsi="Calibri" w:cs="Times New Roman"/>
+                <w:color w:val="000000"/>
+                <w:lang w:eastAsia="pl-PL"/>
+              </w:rPr>
+            </w:pPr>
+            <w:proofErr w:type="spellStart"/>
+            <w:r>
+              <w:rPr>
+                <w:rFonts w:ascii="Calibri" w:eastAsia="Times New Roman" w:hAnsi="Calibri" w:cs="Times New Roman"/>
+                <w:color w:val="000000"/>
+                <w:lang w:eastAsia="pl-PL"/>
+              </w:rPr>
+              <w:t>buttonUsunOperator</w:t>
+            </w:r>
+            <w:proofErr w:type="spellEnd"/>
+            <w:r>
+              <w:rPr>
+                <w:rFonts w:ascii="Calibri" w:eastAsia="Times New Roman" w:hAnsi="Calibri" w:cs="Times New Roman"/>
+                <w:color w:val="000000"/>
+                <w:lang w:eastAsia="pl-PL"/>
+              </w:rPr>
+              <w:tab/>
+            </w:r>
+          </w:p>
+        </w:tc>
+      </w:tr>
+    </w:tbl>
+    <w:p/>
+    <w:p>
+      <w:pPr>
+        <w:pStyle w:val="Akapitzlist"/>
+        <w:rPr>
+          <w:highlight w:val="yellow"/>
+        </w:rPr>
+      </w:pPr>
     </w:p>
     <w:p>
       <w:pPr>
@@ -8529,35 +10083,20 @@
         <w:t xml:space="preserve">Tabela </w:t>
       </w:r>
       <w:proofErr w:type="spellStart"/>
+      <w:r>
+        <w:t>M</w:t>
+      </w:r>
       <w:r>
         <w:rPr>
           <w:b/>
         </w:rPr>
-        <w:t>O</w:t>
+        <w:t>aszyny</w:t>
       </w:r>
       <w:r>
         <w:rPr>
           <w:b/>
         </w:rPr>
-        <w:t>soba</w:t>
-      </w:r>
-      <w:r>
-        <w:rPr>
-          <w:b/>
-        </w:rPr>
-        <w:t>_</w:t>
-      </w:r>
-      <w:r>
-        <w:rPr>
-          <w:b/>
-        </w:rPr>
-        <w:t>zarządzająca</w:t>
-      </w:r>
-      <w:r>
-        <w:rPr>
-          <w:b/>
-        </w:rPr>
-        <w:t>_Maszyny</w:t>
+        <w:t>_Dysponent</w:t>
       </w:r>
       <w:proofErr w:type="spellEnd"/>
       <w:r>
@@ -8584,13 +10123,13 @@
         <w:t xml:space="preserve"> określa </w:t>
       </w:r>
       <w:r>
-        <w:t>opiekunów zarządzających</w:t>
+        <w:t>dysponentów</w:t>
       </w:r>
       <w:r>
         <w:t xml:space="preserve"> maszyn</w:t>
       </w:r>
       <w:r>
-        <w:t>ami,</w:t>
+        <w:t>,</w:t>
       </w:r>
       <w:r>
         <w:t xml:space="preserve"> powinna zawierać następujące pozycje:</w:t>
@@ -8638,12 +10177,23 @@
       </w:pPr>
       <w:proofErr w:type="spellStart"/>
       <w:r>
-        <w:t>ID_op_maszyny</w:t>
+        <w:t>ID_</w:t>
+      </w:r>
+      <w:r>
+        <w:t>dysponent</w:t>
       </w:r>
       <w:proofErr w:type="spellEnd"/>
       <w:r>
         <w:t xml:space="preserve"> (klucz obcy)</w:t>
       </w:r>
+    </w:p>
+    <w:p>
+      <w:pPr>
+        <w:pBdr>
+          <w:bottom w:val="double" w:sz="6" w:space="1" w:color="auto"/>
+        </w:pBdr>
+        <w:ind w:left="360"/>
+      </w:pPr>
     </w:p>
     <w:p>
       <w:pPr>
@@ -9011,7 +10561,6 @@
         <w:rPr>
           <w:b/>
         </w:rPr>
-        <w:lastRenderedPageBreak/>
         <w:t xml:space="preserve">Link dostawcy </w:t>
       </w:r>
       <w:r>
@@ -9165,6 +10714,7 @@
         <w:ind w:left="360"/>
       </w:pPr>
       <w:r>
+        <w:lastRenderedPageBreak/>
         <w:t>Nazwy komponentów tabeli Materiały</w:t>
       </w:r>
     </w:p>
@@ -11000,7 +12550,6 @@
         <w:ind w:left="360"/>
       </w:pPr>
       <w:r>
-        <w:lastRenderedPageBreak/>
         <w:t>Nazwy komponentów tabeli Normalia</w:t>
       </w:r>
     </w:p>
@@ -12733,10 +14282,7 @@
     </w:tbl>
     <w:p/>
     <w:p/>
-    <w:p>
-      <w:bookmarkStart w:id="0" w:name="_GoBack"/>
-      <w:bookmarkEnd w:id="0"/>
-    </w:p>
+    <w:p/>
     <w:sectPr>
       <w:pgSz w:w="11906" w:h="16838"/>
       <w:pgMar w:top="1417" w:right="1417" w:bottom="1417" w:left="1417" w:header="708" w:footer="708" w:gutter="0"/>

</xml_diff>

<commit_message>
Poprawki SQL w tabeli Maszyna dot dysponenta.
</commit_message>
<xml_diff>
--- a/Docs/Dokumentacja RemaGUM.docx
+++ b/Docs/Dokumentacja RemaGUM.docx
@@ -3652,8 +3652,6 @@
               </w:rPr>
               <w:t>radioButtonData_ost</w:t>
             </w:r>
-            <w:bookmarkStart w:id="0" w:name="_GoBack"/>
-            <w:bookmarkEnd w:id="0"/>
             <w:r>
               <w:rPr>
                 <w:rFonts w:ascii="Calibri" w:eastAsia="Times New Roman" w:hAnsi="Calibri" w:cs="Times New Roman"/>
@@ -8654,7 +8652,7 @@
     <w:tbl>
       <w:tblPr>
         <w:tblStyle w:val="Tabela-Siatka"/>
-        <w:tblW w:w="9826" w:type="dxa"/>
+        <w:tblW w:w="9982" w:type="dxa"/>
         <w:tblLook w:val="04A0" w:firstRow="1" w:lastRow="0" w:firstColumn="1" w:lastColumn="0" w:noHBand="0" w:noVBand="1"/>
       </w:tblPr>
       <w:tblGrid>
@@ -8691,7 +8689,7 @@
         </w:tc>
         <w:tc>
           <w:tcPr>
-            <w:tcW w:w="3364" w:type="dxa"/>
+            <w:tcW w:w="4807" w:type="dxa"/>
             <w:vMerge w:val="restart"/>
             <w:noWrap/>
           </w:tcPr>
@@ -8725,7 +8723,7 @@
         </w:tc>
         <w:tc>
           <w:tcPr>
-            <w:tcW w:w="5011" w:type="dxa"/>
+            <w:tcW w:w="3724" w:type="dxa"/>
           </w:tcPr>
           <w:p>
             <w:pPr>
@@ -8759,7 +8757,7 @@
         </w:tc>
         <w:tc>
           <w:tcPr>
-            <w:tcW w:w="3364" w:type="dxa"/>
+            <w:tcW w:w="4807" w:type="dxa"/>
             <w:vMerge/>
             <w:noWrap/>
           </w:tcPr>
@@ -8775,7 +8773,7 @@
         </w:tc>
         <w:tc>
           <w:tcPr>
-            <w:tcW w:w="5011" w:type="dxa"/>
+            <w:tcW w:w="3724" w:type="dxa"/>
           </w:tcPr>
           <w:p>
             <w:pPr>
@@ -8809,7 +8807,7 @@
         </w:tc>
         <w:tc>
           <w:tcPr>
-            <w:tcW w:w="3364" w:type="dxa"/>
+            <w:tcW w:w="4807" w:type="dxa"/>
             <w:vMerge/>
             <w:noWrap/>
           </w:tcPr>
@@ -8825,7 +8823,7 @@
         </w:tc>
         <w:tc>
           <w:tcPr>
-            <w:tcW w:w="5011" w:type="dxa"/>
+            <w:tcW w:w="3724" w:type="dxa"/>
           </w:tcPr>
           <w:p>
             <w:pPr>
@@ -8860,7 +8858,7 @@
         </w:tc>
         <w:tc>
           <w:tcPr>
-            <w:tcW w:w="3364" w:type="dxa"/>
+            <w:tcW w:w="4807" w:type="dxa"/>
             <w:vMerge/>
             <w:noWrap/>
           </w:tcPr>
@@ -8877,7 +8875,7 @@
         </w:tc>
         <w:tc>
           <w:tcPr>
-            <w:tcW w:w="5011" w:type="dxa"/>
+            <w:tcW w:w="3724" w:type="dxa"/>
           </w:tcPr>
           <w:p>
             <w:pPr>
@@ -8912,7 +8910,7 @@
         </w:tc>
         <w:tc>
           <w:tcPr>
-            <w:tcW w:w="3364" w:type="dxa"/>
+            <w:tcW w:w="4807" w:type="dxa"/>
             <w:vMerge/>
             <w:noWrap/>
           </w:tcPr>
@@ -8929,7 +8927,7 @@
         </w:tc>
         <w:tc>
           <w:tcPr>
-            <w:tcW w:w="5011" w:type="dxa"/>
+            <w:tcW w:w="3724" w:type="dxa"/>
           </w:tcPr>
           <w:p>
             <w:pPr>
@@ -8964,7 +8962,7 @@
         </w:tc>
         <w:tc>
           <w:tcPr>
-            <w:tcW w:w="3364" w:type="dxa"/>
+            <w:tcW w:w="4807" w:type="dxa"/>
             <w:vMerge/>
             <w:noWrap/>
           </w:tcPr>
@@ -8981,7 +8979,7 @@
         </w:tc>
         <w:tc>
           <w:tcPr>
-            <w:tcW w:w="5011" w:type="dxa"/>
+            <w:tcW w:w="3724" w:type="dxa"/>
           </w:tcPr>
           <w:p>
             <w:pPr>
@@ -9023,7 +9021,7 @@
         </w:tc>
         <w:tc>
           <w:tcPr>
-            <w:tcW w:w="3364" w:type="dxa"/>
+            <w:tcW w:w="4807" w:type="dxa"/>
             <w:noWrap/>
           </w:tcPr>
           <w:p>
@@ -9039,7 +9037,7 @@
         </w:tc>
         <w:tc>
           <w:tcPr>
-            <w:tcW w:w="5011" w:type="dxa"/>
+            <w:tcW w:w="3724" w:type="dxa"/>
           </w:tcPr>
           <w:p>
             <w:pPr>
@@ -9092,7 +9090,7 @@
         </w:tc>
         <w:tc>
           <w:tcPr>
-            <w:tcW w:w="3364" w:type="dxa"/>
+            <w:tcW w:w="4807" w:type="dxa"/>
             <w:noWrap/>
           </w:tcPr>
           <w:p>
@@ -9108,7 +9106,7 @@
         </w:tc>
         <w:tc>
           <w:tcPr>
-            <w:tcW w:w="5011" w:type="dxa"/>
+            <w:tcW w:w="3724" w:type="dxa"/>
           </w:tcPr>
           <w:p>
             <w:pPr>
@@ -9159,7 +9157,7 @@
         </w:tc>
         <w:tc>
           <w:tcPr>
-            <w:tcW w:w="3364" w:type="dxa"/>
+            <w:tcW w:w="4807" w:type="dxa"/>
             <w:noWrap/>
           </w:tcPr>
           <w:p>
@@ -9233,7 +9231,7 @@
         </w:tc>
         <w:tc>
           <w:tcPr>
-            <w:tcW w:w="5011" w:type="dxa"/>
+            <w:tcW w:w="3724" w:type="dxa"/>
           </w:tcPr>
           <w:p>
             <w:pPr>
@@ -9280,7 +9278,7 @@
         </w:tc>
         <w:tc>
           <w:tcPr>
-            <w:tcW w:w="3364" w:type="dxa"/>
+            <w:tcW w:w="4807" w:type="dxa"/>
             <w:noWrap/>
           </w:tcPr>
           <w:p>
@@ -9293,14 +9291,17 @@
             </w:pPr>
             <w:proofErr w:type="spellStart"/>
             <w:r>
-              <w:t>Op_imie</w:t>
-            </w:r>
-            <w:proofErr w:type="spellEnd"/>
-          </w:p>
-        </w:tc>
-        <w:tc>
-          <w:tcPr>
-            <w:tcW w:w="5011" w:type="dxa"/>
+              <w:t>Dysp</w:t>
+            </w:r>
+            <w:r>
+              <w:t>_imie</w:t>
+            </w:r>
+            <w:proofErr w:type="spellEnd"/>
+          </w:p>
+        </w:tc>
+        <w:tc>
+          <w:tcPr>
+            <w:tcW w:w="3724" w:type="dxa"/>
           </w:tcPr>
           <w:p>
             <w:proofErr w:type="spellStart"/>
@@ -9335,7 +9336,7 @@
         </w:tc>
         <w:tc>
           <w:tcPr>
-            <w:tcW w:w="3364" w:type="dxa"/>
+            <w:tcW w:w="4807" w:type="dxa"/>
             <w:noWrap/>
           </w:tcPr>
           <w:p>
@@ -9348,14 +9349,17 @@
             </w:pPr>
             <w:proofErr w:type="spellStart"/>
             <w:r>
-              <w:t>Op_nazwisko</w:t>
-            </w:r>
-            <w:proofErr w:type="spellEnd"/>
-          </w:p>
-        </w:tc>
-        <w:tc>
-          <w:tcPr>
-            <w:tcW w:w="5011" w:type="dxa"/>
+              <w:t>Dysp</w:t>
+            </w:r>
+            <w:r>
+              <w:t>_nazwisko</w:t>
+            </w:r>
+            <w:proofErr w:type="spellEnd"/>
+          </w:p>
+        </w:tc>
+        <w:tc>
+          <w:tcPr>
+            <w:tcW w:w="3724" w:type="dxa"/>
           </w:tcPr>
           <w:p>
             <w:proofErr w:type="spellStart"/>
@@ -9391,7 +9395,7 @@
         </w:tc>
         <w:tc>
           <w:tcPr>
-            <w:tcW w:w="3364" w:type="dxa"/>
+            <w:tcW w:w="4807" w:type="dxa"/>
             <w:noWrap/>
           </w:tcPr>
           <w:p>
@@ -9418,7 +9422,7 @@
         </w:tc>
         <w:tc>
           <w:tcPr>
-            <w:tcW w:w="5011" w:type="dxa"/>
+            <w:tcW w:w="3724" w:type="dxa"/>
           </w:tcPr>
           <w:p>
             <w:pPr>
@@ -9482,7 +9486,7 @@
         </w:tc>
         <w:tc>
           <w:tcPr>
-            <w:tcW w:w="3364" w:type="dxa"/>
+            <w:tcW w:w="4807" w:type="dxa"/>
             <w:noWrap/>
           </w:tcPr>
           <w:p>
@@ -9493,55 +9497,40 @@
                 <w:lang w:eastAsia="pl-PL"/>
               </w:rPr>
             </w:pPr>
-            <w:r>
-              <w:rPr>
-                <w:rFonts w:ascii="Calibri" w:eastAsia="Times New Roman" w:hAnsi="Calibri" w:cs="Times New Roman"/>
-                <w:color w:val="000000"/>
-                <w:lang w:eastAsia="pl-PL"/>
-              </w:rPr>
-              <w:t>Uprawnienie</w:t>
-            </w:r>
-          </w:p>
-        </w:tc>
-        <w:tc>
-          <w:tcPr>
-            <w:tcW w:w="5011" w:type="dxa"/>
-          </w:tcPr>
-          <w:p>
-            <w:pPr>
-              <w:rPr>
-                <w:rFonts w:ascii="Calibri" w:eastAsia="Times New Roman" w:hAnsi="Calibri" w:cs="Times New Roman"/>
-                <w:color w:val="000000"/>
-                <w:lang w:eastAsia="pl-PL"/>
-              </w:rPr>
-            </w:pPr>
-            <w:proofErr w:type="spellStart"/>
-            <w:r>
-              <w:rPr>
-                <w:rFonts w:ascii="Calibri" w:eastAsia="Times New Roman" w:hAnsi="Calibri" w:cs="Times New Roman"/>
-                <w:color w:val="000000"/>
-                <w:lang w:eastAsia="pl-PL"/>
-              </w:rPr>
-              <w:t>textBoxUprawnienie</w:t>
-            </w:r>
-            <w:r>
-              <w:rPr>
-                <w:rFonts w:ascii="Calibri" w:eastAsia="Times New Roman" w:hAnsi="Calibri" w:cs="Times New Roman"/>
-                <w:color w:val="000000"/>
-                <w:lang w:eastAsia="pl-PL"/>
-              </w:rPr>
-              <w:t>Operator</w:t>
-            </w:r>
-            <w:proofErr w:type="spellEnd"/>
-          </w:p>
-          <w:p>
-            <w:pPr>
-              <w:rPr>
-                <w:rFonts w:ascii="Calibri" w:eastAsia="Times New Roman" w:hAnsi="Calibri" w:cs="Times New Roman"/>
-                <w:color w:val="000000"/>
-                <w:lang w:eastAsia="pl-PL"/>
-              </w:rPr>
-            </w:pPr>
+            <w:proofErr w:type="spellStart"/>
+            <w:r>
+              <w:rPr>
+                <w:rFonts w:ascii="Calibri" w:eastAsia="Times New Roman" w:hAnsi="Calibri" w:cs="Times New Roman"/>
+                <w:color w:val="000000"/>
+                <w:lang w:eastAsia="pl-PL"/>
+              </w:rPr>
+              <w:t>Dysp_dane</w:t>
+            </w:r>
+            <w:proofErr w:type="spellEnd"/>
+          </w:p>
+        </w:tc>
+        <w:tc>
+          <w:tcPr>
+            <w:tcW w:w="3724" w:type="dxa"/>
+          </w:tcPr>
+          <w:p>
+            <w:pPr>
+              <w:rPr>
+                <w:rFonts w:ascii="Calibri" w:eastAsia="Times New Roman" w:hAnsi="Calibri" w:cs="Times New Roman"/>
+                <w:color w:val="000000"/>
+                <w:lang w:eastAsia="pl-PL"/>
+              </w:rPr>
+            </w:pPr>
+            <w:proofErr w:type="spellStart"/>
+            <w:r>
+              <w:rPr>
+                <w:rFonts w:ascii="Calibri" w:eastAsia="Times New Roman" w:hAnsi="Calibri" w:cs="Times New Roman"/>
+                <w:color w:val="000000"/>
+                <w:lang w:eastAsia="pl-PL"/>
+              </w:rPr>
+              <w:t>richTextBoxDysp_dane</w:t>
+            </w:r>
+            <w:proofErr w:type="spellEnd"/>
           </w:p>
         </w:tc>
       </w:tr>
@@ -9552,21 +9541,20 @@
         <w:tc>
           <w:tcPr>
             <w:tcW w:w="1451" w:type="dxa"/>
-            <w:vMerge/>
-          </w:tcPr>
-          <w:p>
-            <w:pPr>
-              <w:rPr>
-                <w:rFonts w:ascii="Calibri" w:eastAsia="Times New Roman" w:hAnsi="Calibri" w:cs="Times New Roman"/>
-                <w:color w:val="000000"/>
-                <w:lang w:eastAsia="pl-PL"/>
-              </w:rPr>
-            </w:pPr>
-          </w:p>
-        </w:tc>
-        <w:tc>
-          <w:tcPr>
-            <w:tcW w:w="3364" w:type="dxa"/>
+          </w:tcPr>
+          <w:p>
+            <w:pPr>
+              <w:rPr>
+                <w:rFonts w:ascii="Calibri" w:eastAsia="Times New Roman" w:hAnsi="Calibri" w:cs="Times New Roman"/>
+                <w:color w:val="000000"/>
+                <w:lang w:eastAsia="pl-PL"/>
+              </w:rPr>
+            </w:pPr>
+          </w:p>
+        </w:tc>
+        <w:tc>
+          <w:tcPr>
+            <w:tcW w:w="4807" w:type="dxa"/>
             <w:noWrap/>
           </w:tcPr>
           <w:p>
@@ -9578,35 +9566,38 @@
               </w:rPr>
             </w:pPr>
             <w:r>
-              <w:rPr>
-                <w:rFonts w:ascii="Calibri" w:eastAsia="Times New Roman" w:hAnsi="Calibri" w:cs="Times New Roman"/>
-                <w:color w:val="000000"/>
-                <w:lang w:eastAsia="pl-PL"/>
-              </w:rPr>
-              <w:t>Data końca uprawnień</w:t>
-            </w:r>
-          </w:p>
-        </w:tc>
-        <w:tc>
-          <w:tcPr>
-            <w:tcW w:w="5011" w:type="dxa"/>
-          </w:tcPr>
-          <w:p>
-            <w:pPr>
-              <w:rPr>
-                <w:rFonts w:ascii="Calibri" w:eastAsia="Times New Roman" w:hAnsi="Calibri" w:cs="Times New Roman"/>
-                <w:color w:val="000000"/>
-                <w:lang w:eastAsia="pl-PL"/>
-              </w:rPr>
-            </w:pPr>
-            <w:proofErr w:type="spellStart"/>
-            <w:r>
-              <w:rPr>
-                <w:rFonts w:ascii="Calibri" w:eastAsia="Times New Roman" w:hAnsi="Calibri" w:cs="Times New Roman"/>
-                <w:color w:val="000000"/>
-                <w:lang w:eastAsia="pl-PL"/>
-              </w:rPr>
-              <w:t>dateTimePickerDataKoncaUprOperator</w:t>
+              <w:t>Identyfikator</w:t>
+            </w:r>
+          </w:p>
+        </w:tc>
+        <w:tc>
+          <w:tcPr>
+            <w:tcW w:w="3724" w:type="dxa"/>
+          </w:tcPr>
+          <w:p>
+            <w:pPr>
+              <w:rPr>
+                <w:rFonts w:ascii="Calibri" w:eastAsia="Times New Roman" w:hAnsi="Calibri" w:cs="Times New Roman"/>
+                <w:color w:val="000000"/>
+                <w:lang w:eastAsia="pl-PL"/>
+              </w:rPr>
+            </w:pPr>
+            <w:proofErr w:type="spellStart"/>
+            <w:r>
+              <w:rPr>
+                <w:rFonts w:ascii="Calibri" w:eastAsia="Times New Roman" w:hAnsi="Calibri" w:cs="Times New Roman"/>
+                <w:color w:val="000000"/>
+                <w:lang w:eastAsia="pl-PL"/>
+              </w:rPr>
+              <w:t>toolStripStatusLabelID</w:t>
+            </w:r>
+            <w:r>
+              <w:rPr>
+                <w:rFonts w:ascii="Calibri" w:eastAsia="Times New Roman" w:hAnsi="Calibri" w:cs="Times New Roman"/>
+                <w:color w:val="000000"/>
+                <w:lang w:eastAsia="pl-PL"/>
+              </w:rPr>
+              <w:t>dysponenta</w:t>
             </w:r>
             <w:proofErr w:type="spellEnd"/>
           </w:p>
@@ -9619,21 +9610,29 @@
         <w:tc>
           <w:tcPr>
             <w:tcW w:w="1451" w:type="dxa"/>
-            <w:vMerge/>
-          </w:tcPr>
-          <w:p>
-            <w:pPr>
-              <w:rPr>
-                <w:rFonts w:ascii="Calibri" w:eastAsia="Times New Roman" w:hAnsi="Calibri" w:cs="Times New Roman"/>
-                <w:color w:val="000000"/>
-                <w:lang w:eastAsia="pl-PL"/>
-              </w:rPr>
-            </w:pPr>
-          </w:p>
-        </w:tc>
-        <w:tc>
-          <w:tcPr>
-            <w:tcW w:w="3364" w:type="dxa"/>
+            <w:vMerge w:val="restart"/>
+          </w:tcPr>
+          <w:p>
+            <w:pPr>
+              <w:rPr>
+                <w:rFonts w:ascii="Calibri" w:eastAsia="Times New Roman" w:hAnsi="Calibri" w:cs="Times New Roman"/>
+                <w:color w:val="000000"/>
+                <w:lang w:eastAsia="pl-PL"/>
+              </w:rPr>
+            </w:pPr>
+            <w:r>
+              <w:rPr>
+                <w:rFonts w:ascii="Calibri" w:eastAsia="Times New Roman" w:hAnsi="Calibri" w:cs="Times New Roman"/>
+                <w:color w:val="000000"/>
+                <w:lang w:eastAsia="pl-PL"/>
+              </w:rPr>
+              <w:t>Edycja spisu</w:t>
+            </w:r>
+          </w:p>
+        </w:tc>
+        <w:tc>
+          <w:tcPr>
+            <w:tcW w:w="4807" w:type="dxa"/>
             <w:noWrap/>
           </w:tcPr>
           <w:p>
@@ -9650,54 +9649,38 @@
                 <w:color w:val="000000"/>
                 <w:lang w:eastAsia="pl-PL"/>
               </w:rPr>
-              <w:t>Lista obsługiwanych przez wybranego operatora maszyn</w:t>
-            </w:r>
-          </w:p>
-        </w:tc>
-        <w:tc>
-          <w:tcPr>
-            <w:tcW w:w="5011" w:type="dxa"/>
-          </w:tcPr>
-          <w:p>
-            <w:pPr>
-              <w:rPr>
-                <w:rFonts w:ascii="Calibri" w:eastAsia="Times New Roman" w:hAnsi="Calibri" w:cs="Times New Roman"/>
-                <w:color w:val="000000"/>
-                <w:lang w:eastAsia="pl-PL"/>
-              </w:rPr>
-            </w:pPr>
-            <w:proofErr w:type="spellStart"/>
-            <w:r>
-              <w:rPr>
-                <w:rFonts w:ascii="Calibri" w:eastAsia="Times New Roman" w:hAnsi="Calibri" w:cs="Times New Roman"/>
-                <w:color w:val="000000"/>
-                <w:lang w:eastAsia="pl-PL"/>
-              </w:rPr>
-              <w:t>listBox</w:t>
-            </w:r>
-            <w:r>
-              <w:rPr>
-                <w:rFonts w:ascii="Calibri" w:eastAsia="Times New Roman" w:hAnsi="Calibri" w:cs="Times New Roman"/>
-                <w:color w:val="000000"/>
-                <w:lang w:eastAsia="pl-PL"/>
-              </w:rPr>
-              <w:t>M</w:t>
-            </w:r>
-            <w:r>
-              <w:rPr>
-                <w:rFonts w:ascii="Calibri" w:eastAsia="Times New Roman" w:hAnsi="Calibri" w:cs="Times New Roman"/>
-                <w:color w:val="000000"/>
-                <w:lang w:eastAsia="pl-PL"/>
-              </w:rPr>
-              <w:t>aszyny</w:t>
-            </w:r>
-            <w:r>
-              <w:rPr>
-                <w:rFonts w:ascii="Calibri" w:eastAsia="Times New Roman" w:hAnsi="Calibri" w:cs="Times New Roman"/>
-                <w:color w:val="000000"/>
-                <w:lang w:eastAsia="pl-PL"/>
-              </w:rPr>
-              <w:t>Operatora</w:t>
+              <w:t>nowa</w:t>
+            </w:r>
+          </w:p>
+        </w:tc>
+        <w:tc>
+          <w:tcPr>
+            <w:tcW w:w="3724" w:type="dxa"/>
+          </w:tcPr>
+          <w:p>
+            <w:pPr>
+              <w:rPr>
+                <w:rFonts w:ascii="Calibri" w:eastAsia="Times New Roman" w:hAnsi="Calibri" w:cs="Times New Roman"/>
+                <w:color w:val="000000"/>
+                <w:lang w:eastAsia="pl-PL"/>
+              </w:rPr>
+            </w:pPr>
+            <w:proofErr w:type="spellStart"/>
+            <w:r>
+              <w:rPr>
+                <w:rFonts w:ascii="Calibri" w:eastAsia="Times New Roman" w:hAnsi="Calibri" w:cs="Times New Roman"/>
+                <w:color w:val="000000"/>
+                <w:lang w:eastAsia="pl-PL"/>
+              </w:rPr>
+              <w:t>buttonNowa</w:t>
+            </w:r>
+            <w:r>
+              <w:rPr>
+                <w:rFonts w:ascii="Calibri" w:eastAsia="Times New Roman" w:hAnsi="Calibri" w:cs="Times New Roman"/>
+                <w:color w:val="000000"/>
+                <w:lang w:eastAsia="pl-PL"/>
+              </w:rPr>
+              <w:t>Dysponent</w:t>
             </w:r>
             <w:proofErr w:type="spellEnd"/>
           </w:p>
@@ -9710,20 +9693,21 @@
         <w:tc>
           <w:tcPr>
             <w:tcW w:w="1451" w:type="dxa"/>
-          </w:tcPr>
-          <w:p>
-            <w:pPr>
-              <w:rPr>
-                <w:rFonts w:ascii="Calibri" w:eastAsia="Times New Roman" w:hAnsi="Calibri" w:cs="Times New Roman"/>
-                <w:color w:val="000000"/>
-                <w:lang w:eastAsia="pl-PL"/>
-              </w:rPr>
-            </w:pPr>
-          </w:p>
-        </w:tc>
-        <w:tc>
-          <w:tcPr>
-            <w:tcW w:w="3364" w:type="dxa"/>
+            <w:vMerge/>
+          </w:tcPr>
+          <w:p>
+            <w:pPr>
+              <w:rPr>
+                <w:rFonts w:ascii="Calibri" w:eastAsia="Times New Roman" w:hAnsi="Calibri" w:cs="Times New Roman"/>
+                <w:color w:val="000000"/>
+                <w:lang w:eastAsia="pl-PL"/>
+              </w:rPr>
+            </w:pPr>
+          </w:p>
+        </w:tc>
+        <w:tc>
+          <w:tcPr>
+            <w:tcW w:w="4807" w:type="dxa"/>
             <w:noWrap/>
           </w:tcPr>
           <w:p>
@@ -9740,30 +9724,38 @@
                 <w:color w:val="000000"/>
                 <w:lang w:eastAsia="pl-PL"/>
               </w:rPr>
-              <w:t>ID operatora</w:t>
-            </w:r>
-          </w:p>
-        </w:tc>
-        <w:tc>
-          <w:tcPr>
-            <w:tcW w:w="5011" w:type="dxa"/>
-          </w:tcPr>
-          <w:p>
-            <w:pPr>
-              <w:rPr>
-                <w:rFonts w:ascii="Calibri" w:eastAsia="Times New Roman" w:hAnsi="Calibri" w:cs="Times New Roman"/>
-                <w:color w:val="000000"/>
-                <w:lang w:eastAsia="pl-PL"/>
-              </w:rPr>
-            </w:pPr>
-            <w:proofErr w:type="spellStart"/>
-            <w:r>
-              <w:rPr>
-                <w:rFonts w:ascii="Calibri" w:eastAsia="Times New Roman" w:hAnsi="Calibri" w:cs="Times New Roman"/>
-                <w:color w:val="000000"/>
-                <w:lang w:eastAsia="pl-PL"/>
-              </w:rPr>
-              <w:t>toolStripStatusLabelIDOperatora</w:t>
+              <w:t>zapisz</w:t>
+            </w:r>
+          </w:p>
+        </w:tc>
+        <w:tc>
+          <w:tcPr>
+            <w:tcW w:w="3724" w:type="dxa"/>
+          </w:tcPr>
+          <w:p>
+            <w:pPr>
+              <w:rPr>
+                <w:rFonts w:ascii="Calibri" w:eastAsia="Times New Roman" w:hAnsi="Calibri" w:cs="Times New Roman"/>
+                <w:color w:val="000000"/>
+                <w:lang w:eastAsia="pl-PL"/>
+              </w:rPr>
+            </w:pPr>
+            <w:proofErr w:type="spellStart"/>
+            <w:r>
+              <w:rPr>
+                <w:rFonts w:ascii="Calibri" w:eastAsia="Times New Roman" w:hAnsi="Calibri" w:cs="Times New Roman"/>
+                <w:color w:val="000000"/>
+                <w:lang w:eastAsia="pl-PL"/>
+              </w:rPr>
+              <w:t>buttonZapisz</w:t>
+            </w:r>
+            <w:r>
+              <w:rPr>
+                <w:rFonts w:ascii="Calibri" w:eastAsia="Times New Roman" w:hAnsi="Calibri" w:cs="Times New Roman"/>
+                <w:color w:val="000000"/>
+                <w:lang w:eastAsia="pl-PL"/>
+              </w:rPr>
+              <w:t>Dysponent</w:t>
             </w:r>
             <w:proofErr w:type="spellEnd"/>
           </w:p>
@@ -9771,83 +9763,7 @@
       </w:tr>
       <w:tr>
         <w:trPr>
-          <w:trHeight w:val="300"/>
-        </w:trPr>
-        <w:tc>
-          <w:tcPr>
-            <w:tcW w:w="1451" w:type="dxa"/>
-            <w:vMerge w:val="restart"/>
-          </w:tcPr>
-          <w:p>
-            <w:pPr>
-              <w:rPr>
-                <w:rFonts w:ascii="Calibri" w:eastAsia="Times New Roman" w:hAnsi="Calibri" w:cs="Times New Roman"/>
-                <w:color w:val="000000"/>
-                <w:lang w:eastAsia="pl-PL"/>
-              </w:rPr>
-            </w:pPr>
-            <w:r>
-              <w:rPr>
-                <w:rFonts w:ascii="Calibri" w:eastAsia="Times New Roman" w:hAnsi="Calibri" w:cs="Times New Roman"/>
-                <w:color w:val="000000"/>
-                <w:lang w:eastAsia="pl-PL"/>
-              </w:rPr>
-              <w:lastRenderedPageBreak/>
-              <w:t>Edycja spisu</w:t>
-            </w:r>
-          </w:p>
-        </w:tc>
-        <w:tc>
-          <w:tcPr>
-            <w:tcW w:w="3364" w:type="dxa"/>
-            <w:noWrap/>
-          </w:tcPr>
-          <w:p>
-            <w:pPr>
-              <w:rPr>
-                <w:rFonts w:ascii="Calibri" w:eastAsia="Times New Roman" w:hAnsi="Calibri" w:cs="Times New Roman"/>
-                <w:color w:val="000000"/>
-                <w:lang w:eastAsia="pl-PL"/>
-              </w:rPr>
-            </w:pPr>
-            <w:r>
-              <w:rPr>
-                <w:rFonts w:ascii="Calibri" w:eastAsia="Times New Roman" w:hAnsi="Calibri" w:cs="Times New Roman"/>
-                <w:color w:val="000000"/>
-                <w:lang w:eastAsia="pl-PL"/>
-              </w:rPr>
-              <w:t>nowa</w:t>
-            </w:r>
-          </w:p>
-        </w:tc>
-        <w:tc>
-          <w:tcPr>
-            <w:tcW w:w="5011" w:type="dxa"/>
-          </w:tcPr>
-          <w:p>
-            <w:pPr>
-              <w:rPr>
-                <w:rFonts w:ascii="Calibri" w:eastAsia="Times New Roman" w:hAnsi="Calibri" w:cs="Times New Roman"/>
-                <w:color w:val="000000"/>
-                <w:lang w:eastAsia="pl-PL"/>
-              </w:rPr>
-            </w:pPr>
-            <w:proofErr w:type="spellStart"/>
-            <w:r>
-              <w:rPr>
-                <w:rFonts w:ascii="Calibri" w:eastAsia="Times New Roman" w:hAnsi="Calibri" w:cs="Times New Roman"/>
-                <w:color w:val="000000"/>
-                <w:lang w:eastAsia="pl-PL"/>
-              </w:rPr>
-              <w:t>buttonNowaOperator</w:t>
-            </w:r>
-            <w:proofErr w:type="spellEnd"/>
-          </w:p>
-        </w:tc>
-      </w:tr>
-      <w:tr>
-        <w:trPr>
-          <w:trHeight w:val="300"/>
+          <w:trHeight w:val="421"/>
         </w:trPr>
         <w:tc>
           <w:tcPr>
@@ -9866,7 +9782,7 @@
         </w:tc>
         <w:tc>
           <w:tcPr>
-            <w:tcW w:w="3364" w:type="dxa"/>
+            <w:tcW w:w="4807" w:type="dxa"/>
             <w:noWrap/>
           </w:tcPr>
           <w:p>
@@ -9883,97 +9799,38 @@
                 <w:color w:val="000000"/>
                 <w:lang w:eastAsia="pl-PL"/>
               </w:rPr>
-              <w:t>zapisz</w:t>
-            </w:r>
-          </w:p>
-        </w:tc>
-        <w:tc>
-          <w:tcPr>
-            <w:tcW w:w="5011" w:type="dxa"/>
-          </w:tcPr>
-          <w:p>
-            <w:pPr>
-              <w:rPr>
-                <w:rFonts w:ascii="Calibri" w:eastAsia="Times New Roman" w:hAnsi="Calibri" w:cs="Times New Roman"/>
-                <w:color w:val="000000"/>
-                <w:lang w:eastAsia="pl-PL"/>
-              </w:rPr>
-            </w:pPr>
-            <w:proofErr w:type="spellStart"/>
-            <w:r>
-              <w:rPr>
-                <w:rFonts w:ascii="Calibri" w:eastAsia="Times New Roman" w:hAnsi="Calibri" w:cs="Times New Roman"/>
-                <w:color w:val="000000"/>
-                <w:lang w:eastAsia="pl-PL"/>
-              </w:rPr>
-              <w:t>buttonZapiszOperator</w:t>
-            </w:r>
-            <w:proofErr w:type="spellEnd"/>
-          </w:p>
-        </w:tc>
-      </w:tr>
-      <w:tr>
-        <w:trPr>
-          <w:trHeight w:val="300"/>
-        </w:trPr>
-        <w:tc>
-          <w:tcPr>
-            <w:tcW w:w="1451" w:type="dxa"/>
-            <w:vMerge/>
-          </w:tcPr>
-          <w:p>
-            <w:pPr>
-              <w:rPr>
-                <w:rFonts w:ascii="Calibri" w:eastAsia="Times New Roman" w:hAnsi="Calibri" w:cs="Times New Roman"/>
-                <w:color w:val="000000"/>
-                <w:lang w:eastAsia="pl-PL"/>
-              </w:rPr>
-            </w:pPr>
-          </w:p>
-        </w:tc>
-        <w:tc>
-          <w:tcPr>
-            <w:tcW w:w="3364" w:type="dxa"/>
-            <w:noWrap/>
-          </w:tcPr>
-          <w:p>
-            <w:pPr>
-              <w:rPr>
-                <w:rFonts w:ascii="Calibri" w:eastAsia="Times New Roman" w:hAnsi="Calibri" w:cs="Times New Roman"/>
-                <w:color w:val="000000"/>
-                <w:lang w:eastAsia="pl-PL"/>
-              </w:rPr>
-            </w:pPr>
-            <w:r>
-              <w:rPr>
-                <w:rFonts w:ascii="Calibri" w:eastAsia="Times New Roman" w:hAnsi="Calibri" w:cs="Times New Roman"/>
-                <w:color w:val="000000"/>
-                <w:lang w:eastAsia="pl-PL"/>
-              </w:rPr>
               <w:t>anuluj</w:t>
             </w:r>
           </w:p>
         </w:tc>
         <w:tc>
           <w:tcPr>
-            <w:tcW w:w="5011" w:type="dxa"/>
-          </w:tcPr>
-          <w:p>
-            <w:pPr>
-              <w:rPr>
-                <w:rFonts w:ascii="Calibri" w:eastAsia="Times New Roman" w:hAnsi="Calibri" w:cs="Times New Roman"/>
-                <w:color w:val="000000"/>
-                <w:lang w:eastAsia="pl-PL"/>
-              </w:rPr>
-            </w:pPr>
-            <w:proofErr w:type="spellStart"/>
-            <w:r>
-              <w:rPr>
-                <w:rFonts w:ascii="Calibri" w:eastAsia="Times New Roman" w:hAnsi="Calibri" w:cs="Times New Roman"/>
-                <w:color w:val="000000"/>
-                <w:lang w:eastAsia="pl-PL"/>
-              </w:rPr>
-              <w:t>buttonAnulujOperator</w:t>
+            <w:tcW w:w="3724" w:type="dxa"/>
+          </w:tcPr>
+          <w:p>
+            <w:pPr>
+              <w:rPr>
+                <w:rFonts w:ascii="Calibri" w:eastAsia="Times New Roman" w:hAnsi="Calibri" w:cs="Times New Roman"/>
+                <w:color w:val="000000"/>
+                <w:lang w:eastAsia="pl-PL"/>
+              </w:rPr>
+            </w:pPr>
+            <w:proofErr w:type="spellStart"/>
+            <w:r>
+              <w:rPr>
+                <w:rFonts w:ascii="Calibri" w:eastAsia="Times New Roman" w:hAnsi="Calibri" w:cs="Times New Roman"/>
+                <w:color w:val="000000"/>
+                <w:lang w:eastAsia="pl-PL"/>
+              </w:rPr>
+              <w:t>buttonAnuluj</w:t>
+            </w:r>
+            <w:r>
+              <w:rPr>
+                <w:rFonts w:ascii="Calibri" w:eastAsia="Times New Roman" w:hAnsi="Calibri" w:cs="Times New Roman"/>
+                <w:color w:val="000000"/>
+                <w:lang w:eastAsia="pl-PL"/>
+              </w:rPr>
+              <w:t>Dysponent</w:t>
             </w:r>
             <w:proofErr w:type="spellEnd"/>
           </w:p>
@@ -10003,7 +9860,7 @@
         </w:tc>
         <w:tc>
           <w:tcPr>
-            <w:tcW w:w="3364" w:type="dxa"/>
+            <w:tcW w:w="4807" w:type="dxa"/>
             <w:tcBorders>
               <w:bottom w:val="single" w:sz="4" w:space="0" w:color="auto"/>
             </w:tcBorders>
@@ -10029,7 +9886,7 @@
         </w:tc>
         <w:tc>
           <w:tcPr>
-            <w:tcW w:w="5011" w:type="dxa"/>
+            <w:tcW w:w="3724" w:type="dxa"/>
           </w:tcPr>
           <w:p>
             <w:pPr>
@@ -10042,14 +9899,23 @@
                 <w:lang w:eastAsia="pl-PL"/>
               </w:rPr>
             </w:pPr>
-            <w:proofErr w:type="spellStart"/>
-            <w:r>
-              <w:rPr>
-                <w:rFonts w:ascii="Calibri" w:eastAsia="Times New Roman" w:hAnsi="Calibri" w:cs="Times New Roman"/>
-                <w:color w:val="000000"/>
-                <w:lang w:eastAsia="pl-PL"/>
-              </w:rPr>
-              <w:t>buttonUsunOperator</w:t>
+            <w:bookmarkStart w:id="0" w:name="_GoBack"/>
+            <w:proofErr w:type="spellStart"/>
+            <w:r>
+              <w:rPr>
+                <w:rFonts w:ascii="Calibri" w:eastAsia="Times New Roman" w:hAnsi="Calibri" w:cs="Times New Roman"/>
+                <w:color w:val="000000"/>
+                <w:lang w:eastAsia="pl-PL"/>
+              </w:rPr>
+              <w:t>buttonUsun</w:t>
+            </w:r>
+            <w:r>
+              <w:rPr>
+                <w:rFonts w:ascii="Calibri" w:eastAsia="Times New Roman" w:hAnsi="Calibri" w:cs="Times New Roman"/>
+                <w:color w:val="000000"/>
+                <w:lang w:eastAsia="pl-PL"/>
+              </w:rPr>
+              <w:t>Dysponent</w:t>
             </w:r>
             <w:proofErr w:type="spellEnd"/>
             <w:r>
@@ -10060,6 +9926,7 @@
               </w:rPr>
               <w:tab/>
             </w:r>
+            <w:bookmarkEnd w:id="0"/>
           </w:p>
         </w:tc>
       </w:tr>
@@ -10714,7 +10581,6 @@
         <w:ind w:left="360"/>
       </w:pPr>
       <w:r>
-        <w:lastRenderedPageBreak/>
         <w:t>Nazwy komponentów tabeli Materiały</w:t>
       </w:r>
     </w:p>

</xml_diff>

<commit_message>
Zakładka Dysponent - wypełnienie działu dysponenta i listBoxa danymi z bazy.
</commit_message>
<xml_diff>
--- a/Docs/Dokumentacja RemaGUM.docx
+++ b/Docs/Dokumentacja RemaGUM.docx
@@ -74,10 +74,7 @@
         <w:ind w:left="1080"/>
       </w:pPr>
       <w:r>
-        <w:t>Identyfikator</w:t>
-      </w:r>
-      <w:r>
-        <w:t xml:space="preserve"> </w:t>
+        <w:t xml:space="preserve">Identyfikator </w:t>
       </w:r>
       <w:r>
         <w:t>(klucz własny)</w:t>
@@ -6910,7 +6907,7 @@
       </w:tblPr>
       <w:tblGrid>
         <w:gridCol w:w="1451"/>
-        <w:gridCol w:w="4651"/>
+        <w:gridCol w:w="5034"/>
         <w:gridCol w:w="3724"/>
       </w:tblGrid>
       <w:tr>
@@ -7547,6 +7544,35 @@
                 <w:lang w:eastAsia="pl-PL"/>
               </w:rPr>
               <w:t>Dzial</w:t>
+            </w:r>
+            <w:proofErr w:type="spellEnd"/>
+            <w:r>
+              <w:rPr>
+                <w:rFonts w:ascii="Calibri" w:eastAsia="Times New Roman" w:hAnsi="Calibri" w:cs="Times New Roman"/>
+                <w:color w:val="000000"/>
+                <w:sz w:val="20"/>
+                <w:lang w:eastAsia="pl-PL"/>
+              </w:rPr>
+              <w:t xml:space="preserve"> </w:t>
+            </w:r>
+            <w:r>
+              <w:rPr>
+                <w:rFonts w:ascii="Calibri" w:eastAsia="Times New Roman" w:hAnsi="Calibri" w:cs="Times New Roman"/>
+                <w:color w:val="000000"/>
+                <w:sz w:val="20"/>
+                <w:lang w:eastAsia="pl-PL"/>
+              </w:rPr>
+              <w:br/>
+            </w:r>
+            <w:proofErr w:type="spellStart"/>
+            <w:r>
+              <w:rPr>
+                <w:rFonts w:ascii="Calibri" w:eastAsia="Times New Roman" w:hAnsi="Calibri" w:cs="Times New Roman"/>
+                <w:color w:val="000000"/>
+                <w:sz w:val="20"/>
+                <w:lang w:eastAsia="pl-PL"/>
+              </w:rPr>
+              <w:t>comboBoxDzial_operator_maszyny_SelectedIndexChanged</w:t>
             </w:r>
             <w:proofErr w:type="spellEnd"/>
           </w:p>
@@ -8525,10 +8551,7 @@
           <w:p>
             <w:proofErr w:type="spellStart"/>
             <w:r>
-              <w:t>Dysp</w:t>
-            </w:r>
-            <w:r>
-              <w:t>_imie</w:t>
+              <w:t>Dysp_imie</w:t>
             </w:r>
             <w:proofErr w:type="spellEnd"/>
           </w:p>
@@ -8568,10 +8591,7 @@
           <w:p>
             <w:proofErr w:type="spellStart"/>
             <w:r>
-              <w:t>Dysp</w:t>
-            </w:r>
-            <w:r>
-              <w:t>_nazwisko</w:t>
+              <w:t>Dysp_nazwisko</w:t>
             </w:r>
             <w:proofErr w:type="spellEnd"/>
           </w:p>
@@ -9309,7 +9329,7 @@
               <w:t>textBoxImie</w:t>
             </w:r>
             <w:r>
-              <w:t>Operator</w:t>
+              <w:t>Dysponent</w:t>
             </w:r>
             <w:proofErr w:type="spellEnd"/>
           </w:p>
@@ -9367,7 +9387,10 @@
               <w:t>textBoxNazwisko</w:t>
             </w:r>
             <w:r>
-              <w:t>Operator</w:t>
+              <w:t>Dysp</w:t>
+            </w:r>
+            <w:r>
+              <w:t>onent</w:t>
             </w:r>
             <w:proofErr w:type="spellEnd"/>
           </w:p>
@@ -9418,6 +9441,40 @@
               <w:t>Dzial</w:t>
             </w:r>
             <w:proofErr w:type="spellEnd"/>
+            <w:r>
+              <w:t xml:space="preserve"> </w:t>
+            </w:r>
+            <w:bookmarkStart w:id="0" w:name="_GoBack"/>
+            <w:proofErr w:type="spellStart"/>
+            <w:r>
+              <w:rPr>
+                <w:rFonts w:ascii="Calibri" w:eastAsia="Times New Roman" w:hAnsi="Calibri" w:cs="Times New Roman"/>
+                <w:color w:val="000000"/>
+                <w:sz w:val="20"/>
+                <w:lang w:eastAsia="pl-PL"/>
+              </w:rPr>
+              <w:t>comboBoxDzial_</w:t>
+            </w:r>
+            <w:r>
+              <w:rPr>
+                <w:rFonts w:ascii="Calibri" w:eastAsia="Times New Roman" w:hAnsi="Calibri" w:cs="Times New Roman"/>
+                <w:color w:val="000000"/>
+                <w:sz w:val="20"/>
+                <w:lang w:eastAsia="pl-PL"/>
+              </w:rPr>
+              <w:t>dysponent</w:t>
+            </w:r>
+            <w:r>
+              <w:rPr>
+                <w:rFonts w:ascii="Calibri" w:eastAsia="Times New Roman" w:hAnsi="Calibri" w:cs="Times New Roman"/>
+                <w:color w:val="000000"/>
+                <w:sz w:val="20"/>
+                <w:lang w:eastAsia="pl-PL"/>
+              </w:rPr>
+              <w:t>_SelectedIndexChanged</w:t>
+            </w:r>
+            <w:bookmarkEnd w:id="0"/>
+            <w:proofErr w:type="spellEnd"/>
           </w:p>
         </w:tc>
         <w:tc>
@@ -9444,22 +9501,10 @@
               <w:t>comboBoxDzial</w:t>
             </w:r>
             <w:r>
-              <w:rPr>
-                <w:rFonts w:ascii="Calibri" w:eastAsia="Times New Roman" w:hAnsi="Calibri" w:cs="Times New Roman"/>
-                <w:color w:val="000000"/>
-                <w:sz w:val="20"/>
-                <w:lang w:eastAsia="pl-PL"/>
-              </w:rPr>
-              <w:t>O</w:t>
-            </w:r>
-            <w:r>
-              <w:rPr>
-                <w:rFonts w:ascii="Calibri" w:eastAsia="Times New Roman" w:hAnsi="Calibri" w:cs="Times New Roman"/>
-                <w:color w:val="000000"/>
-                <w:sz w:val="20"/>
-                <w:lang w:eastAsia="pl-PL"/>
-              </w:rPr>
-              <w:t>perator</w:t>
+              <w:t>Dysp</w:t>
+            </w:r>
+            <w:r>
+              <w:t>onent</w:t>
             </w:r>
             <w:proofErr w:type="spellEnd"/>
           </w:p>
@@ -9528,7 +9573,23 @@
                 <w:color w:val="000000"/>
                 <w:lang w:eastAsia="pl-PL"/>
               </w:rPr>
-              <w:t>richTextBoxDysp_dane</w:t>
+              <w:t>richTextBoxDysp</w:t>
+            </w:r>
+            <w:r>
+              <w:rPr>
+                <w:rFonts w:ascii="Calibri" w:eastAsia="Times New Roman" w:hAnsi="Calibri" w:cs="Times New Roman"/>
+                <w:color w:val="000000"/>
+                <w:lang w:eastAsia="pl-PL"/>
+              </w:rPr>
+              <w:t>onent</w:t>
+            </w:r>
+            <w:r>
+              <w:rPr>
+                <w:rFonts w:ascii="Calibri" w:eastAsia="Times New Roman" w:hAnsi="Calibri" w:cs="Times New Roman"/>
+                <w:color w:val="000000"/>
+                <w:lang w:eastAsia="pl-PL"/>
+              </w:rPr>
+              <w:t>_dane</w:t>
             </w:r>
             <w:proofErr w:type="spellEnd"/>
           </w:p>
@@ -9899,7 +9960,6 @@
                 <w:lang w:eastAsia="pl-PL"/>
               </w:rPr>
             </w:pPr>
-            <w:bookmarkStart w:id="0" w:name="_GoBack"/>
             <w:proofErr w:type="spellStart"/>
             <w:r>
               <w:rPr>
@@ -9926,7 +9986,6 @@
               </w:rPr>
               <w:tab/>
             </w:r>
-            <w:bookmarkEnd w:id="0"/>
           </w:p>
         </w:tc>
       </w:tr>
@@ -10618,6 +10677,7 @@
                 <w:color w:val="000000"/>
                 <w:lang w:eastAsia="pl-PL"/>
               </w:rPr>
+              <w:lastRenderedPageBreak/>
               <w:t>sortowanie</w:t>
             </w:r>
           </w:p>

</xml_diff>

<commit_message>
Zakładka dysponent - wprowadzanie maszyn dysponenta w formie check-boxów.
</commit_message>
<xml_diff>
--- a/Docs/Dokumentacja RemaGUM.docx
+++ b/Docs/Dokumentacja RemaGUM.docx
@@ -1801,6 +1801,12 @@
               <w:t>dysponent</w:t>
             </w:r>
             <w:proofErr w:type="spellEnd"/>
+            <w:r>
+              <w:rPr>
+                <w:b/>
+              </w:rPr>
+              <w:t xml:space="preserve"> – pole odczytu</w:t>
+            </w:r>
           </w:p>
         </w:tc>
         <w:tc>
@@ -4631,6 +4637,15 @@
               <w:t>comboBoxDysponent</w:t>
             </w:r>
             <w:proofErr w:type="spellEnd"/>
+            <w:r>
+              <w:rPr>
+                <w:rFonts w:ascii="Calibri" w:eastAsia="Times New Roman" w:hAnsi="Calibri" w:cs="Times New Roman"/>
+                <w:color w:val="000000"/>
+                <w:highlight w:val="yellow"/>
+                <w:lang w:eastAsia="pl-PL"/>
+              </w:rPr>
+              <w:t xml:space="preserve"> – pole odczytu</w:t>
+            </w:r>
           </w:p>
         </w:tc>
       </w:tr>
@@ -9201,51 +9216,51 @@
             <w:pPr>
               <w:rPr>
                 <w:rFonts w:ascii="Calibri" w:eastAsia="Times New Roman" w:hAnsi="Calibri" w:cs="Times New Roman"/>
-                <w:color w:val="000000"/>
-                <w:lang w:eastAsia="pl-PL"/>
-              </w:rPr>
-            </w:pPr>
-            <w:proofErr w:type="spellStart"/>
-            <w:r>
-              <w:rPr>
-                <w:rFonts w:ascii="Calibri" w:eastAsia="Times New Roman" w:hAnsi="Calibri" w:cs="Times New Roman"/>
-                <w:color w:val="000000"/>
-                <w:lang w:eastAsia="pl-PL"/>
-              </w:rPr>
-              <w:t>listBox</w:t>
-            </w:r>
-            <w:r>
-              <w:rPr>
-                <w:rFonts w:ascii="Calibri" w:eastAsia="Times New Roman" w:hAnsi="Calibri" w:cs="Times New Roman"/>
-                <w:color w:val="000000"/>
-                <w:lang w:eastAsia="pl-PL"/>
-              </w:rPr>
-              <w:t>M</w:t>
-            </w:r>
-            <w:r>
-              <w:rPr>
-                <w:rFonts w:ascii="Calibri" w:eastAsia="Times New Roman" w:hAnsi="Calibri" w:cs="Times New Roman"/>
-                <w:color w:val="000000"/>
-                <w:lang w:eastAsia="pl-PL"/>
-              </w:rPr>
-              <w:t>aszyny</w:t>
-            </w:r>
-            <w:r>
-              <w:rPr>
-                <w:rFonts w:ascii="Calibri" w:eastAsia="Times New Roman" w:hAnsi="Calibri" w:cs="Times New Roman"/>
-                <w:color w:val="000000"/>
-                <w:lang w:eastAsia="pl-PL"/>
-              </w:rPr>
-              <w:t>Dysponenta</w:t>
-            </w:r>
-            <w:r>
-              <w:rPr>
-                <w:rFonts w:ascii="Calibri" w:eastAsia="Times New Roman" w:hAnsi="Calibri" w:cs="Times New Roman"/>
-                <w:color w:val="000000"/>
-                <w:lang w:eastAsia="pl-PL"/>
-              </w:rPr>
-              <w:t>_SelectedIndexChanged</w:t>
-            </w:r>
+                <w:strike/>
+                <w:color w:val="000000"/>
+                <w:lang w:eastAsia="pl-PL"/>
+              </w:rPr>
+            </w:pPr>
+            <w:proofErr w:type="spellStart"/>
+            <w:r>
+              <w:rPr>
+                <w:rFonts w:ascii="Calibri" w:eastAsia="Times New Roman" w:hAnsi="Calibri" w:cs="Times New Roman"/>
+                <w:strike/>
+                <w:color w:val="000000"/>
+                <w:lang w:eastAsia="pl-PL"/>
+              </w:rPr>
+              <w:t>listBoxMaszynyDysponenta_SelectedIndexChanged</w:t>
+            </w:r>
+            <w:proofErr w:type="spellEnd"/>
+          </w:p>
+          <w:p>
+            <w:pPr>
+              <w:rPr>
+                <w:rFonts w:ascii="Calibri" w:eastAsia="Times New Roman" w:hAnsi="Calibri" w:cs="Times New Roman"/>
+                <w:color w:val="000000"/>
+                <w:lang w:eastAsia="pl-PL"/>
+              </w:rPr>
+            </w:pPr>
+          </w:p>
+          <w:p>
+            <w:pPr>
+              <w:rPr>
+                <w:rFonts w:ascii="Calibri" w:eastAsia="Times New Roman" w:hAnsi="Calibri" w:cs="Times New Roman"/>
+                <w:color w:val="000000"/>
+                <w:lang w:eastAsia="pl-PL"/>
+              </w:rPr>
+            </w:pPr>
+            <w:bookmarkStart w:id="0" w:name="_GoBack"/>
+            <w:proofErr w:type="spellStart"/>
+            <w:r>
+              <w:rPr>
+                <w:rFonts w:ascii="Calibri" w:eastAsia="Times New Roman" w:hAnsi="Calibri" w:cs="Times New Roman"/>
+                <w:color w:val="FF0000"/>
+                <w:lang w:eastAsia="pl-PL"/>
+              </w:rPr>
+              <w:t>checkedListBoxMaszynyDysponenta</w:t>
+            </w:r>
+            <w:bookmarkEnd w:id="0"/>
             <w:proofErr w:type="spellEnd"/>
           </w:p>
         </w:tc>
@@ -9256,14 +9271,42 @@
           <w:p>
             <w:pPr>
               <w:rPr>
-                <w:rFonts w:ascii="Calibri" w:eastAsia="Times New Roman" w:hAnsi="Calibri" w:cs="Times New Roman"/>
-                <w:color w:val="000000"/>
-                <w:lang w:eastAsia="pl-PL"/>
-              </w:rPr>
-            </w:pPr>
-            <w:proofErr w:type="spellStart"/>
-            <w:r>
+                <w:strike/>
+              </w:rPr>
+            </w:pPr>
+            <w:proofErr w:type="spellStart"/>
+            <w:r>
+              <w:rPr>
+                <w:strike/>
+              </w:rPr>
               <w:t>listBoxMaszynyDysponenta</w:t>
+            </w:r>
+            <w:proofErr w:type="spellEnd"/>
+          </w:p>
+          <w:p>
+            <w:pPr>
+              <w:rPr>
+                <w:strike/>
+              </w:rPr>
+            </w:pPr>
+          </w:p>
+          <w:p>
+            <w:pPr>
+              <w:rPr>
+                <w:rFonts w:ascii="Calibri" w:eastAsia="Times New Roman" w:hAnsi="Calibri" w:cs="Times New Roman"/>
+                <w:strike/>
+                <w:color w:val="000000"/>
+                <w:lang w:eastAsia="pl-PL"/>
+              </w:rPr>
+            </w:pPr>
+            <w:proofErr w:type="spellStart"/>
+            <w:r>
+              <w:rPr>
+                <w:rFonts w:ascii="Calibri" w:eastAsia="Times New Roman" w:hAnsi="Calibri" w:cs="Times New Roman"/>
+                <w:color w:val="FF0000"/>
+                <w:lang w:eastAsia="pl-PL"/>
+              </w:rPr>
+              <w:t>checkedListBoxMaszynyDysponenta</w:t>
             </w:r>
             <w:proofErr w:type="spellEnd"/>
           </w:p>
@@ -9387,10 +9430,7 @@
               <w:t>textBoxNazwisko</w:t>
             </w:r>
             <w:r>
-              <w:t>Dysp</w:t>
-            </w:r>
-            <w:r>
-              <w:t>onent</w:t>
+              <w:t>Dysponent</w:t>
             </w:r>
             <w:proofErr w:type="spellEnd"/>
           </w:p>
@@ -9444,7 +9484,6 @@
             <w:r>
               <w:t xml:space="preserve"> </w:t>
             </w:r>
-            <w:bookmarkStart w:id="0" w:name="_GoBack"/>
             <w:proofErr w:type="spellStart"/>
             <w:r>
               <w:rPr>
@@ -9473,7 +9512,6 @@
               </w:rPr>
               <w:t>_SelectedIndexChanged</w:t>
             </w:r>
-            <w:bookmarkEnd w:id="0"/>
             <w:proofErr w:type="spellEnd"/>
           </w:p>
         </w:tc>
@@ -9501,10 +9539,7 @@
               <w:t>comboBoxDzial</w:t>
             </w:r>
             <w:r>
-              <w:t>Dysp</w:t>
-            </w:r>
-            <w:r>
-              <w:t>onent</w:t>
+              <w:t>Dysponent</w:t>
             </w:r>
             <w:proofErr w:type="spellEnd"/>
           </w:p>
@@ -10640,6 +10675,7 @@
         <w:ind w:left="360"/>
       </w:pPr>
       <w:r>
+        <w:lastRenderedPageBreak/>
         <w:t>Nazwy komponentów tabeli Materiały</w:t>
       </w:r>
     </w:p>
@@ -10677,7 +10713,6 @@
                 <w:color w:val="000000"/>
                 <w:lang w:eastAsia="pl-PL"/>
               </w:rPr>
-              <w:lastRenderedPageBreak/>
               <w:t>sortowanie</w:t>
             </w:r>
           </w:p>

</xml_diff>

<commit_message>
Zmiany wyglądu i funkcjonalności zakładka materiały (poprawić identyfikator)
</commit_message>
<xml_diff>
--- a/Docs/Dokumentacja RemaGUM.docx
+++ b/Docs/Dokumentacja RemaGUM.docx
@@ -9892,13 +9892,7 @@
         <w:t xml:space="preserve"> </w:t>
       </w:r>
       <w:r>
-        <w:t xml:space="preserve">- </w:t>
-      </w:r>
-      <w:r>
-        <w:t>nadmiarowa – do wykorzystania gdy kilku dysponentów 1 maszyny – obecnie nie ma takiej potrzeby</w:t>
-      </w:r>
-      <w:r>
-        <w:t>. O</w:t>
+        <w:t>- nadmiarowa – do wykorzystania gdy kilku dysponentów 1 maszyny – obecnie nie ma takiej potrzeby. O</w:t>
       </w:r>
       <w:r>
         <w:t xml:space="preserve">kreśla </w:t>
@@ -10026,10 +10020,7 @@
       </w:r>
       <w:proofErr w:type="spellStart"/>
       <w:r>
-        <w:t>ID_</w:t>
-      </w:r>
-      <w:r>
-        <w:t>materiału</w:t>
+        <w:t>ID_materiału</w:t>
       </w:r>
       <w:proofErr w:type="spellEnd"/>
       <w:r>
@@ -10059,10 +10050,7 @@
         <w:t xml:space="preserve"> </w:t>
       </w:r>
       <w:r>
-        <w:t>- n</w:t>
-      </w:r>
-      <w:r>
-        <w:t>azwa materiału</w:t>
+        <w:t>- nazwa materiału</w:t>
       </w:r>
     </w:p>
     <w:p>
@@ -10411,10 +10399,7 @@
       </w:r>
       <w:proofErr w:type="spellStart"/>
       <w:r>
-        <w:t>ID_</w:t>
-      </w:r>
-      <w:r>
-        <w:t>dostawcy</w:t>
+        <w:t>ID_dostawcy</w:t>
       </w:r>
       <w:proofErr w:type="spellEnd"/>
       <w:r>
@@ -10746,7 +10731,6 @@
             <w:pPr>
               <w:ind w:left="22"/>
             </w:pPr>
-            <w:bookmarkStart w:id="0" w:name="_GoBack" w:colFirst="1" w:colLast="2"/>
             <w:proofErr w:type="spellStart"/>
             <w:r>
               <w:rPr>
@@ -10828,7 +10812,6 @@
           </w:p>
         </w:tc>
       </w:tr>
-      <w:bookmarkEnd w:id="0"/>
       <w:tr>
         <w:tc>
           <w:tcPr>
@@ -11139,16 +11122,7 @@
       </w:r>
       <w:proofErr w:type="spellEnd"/>
       <w:r>
-        <w:t xml:space="preserve"> –</w:t>
-      </w:r>
-      <w:r>
-        <w:t xml:space="preserve"> id</w:t>
-      </w:r>
-      <w:r>
-        <w:t xml:space="preserve"> dostawcy materiału</w:t>
-      </w:r>
-      <w:r>
-        <w:t xml:space="preserve"> (klucz obcy tabeli dostawcy)</w:t>
+        <w:t xml:space="preserve"> – id dostawcy materiału (klucz obcy tabeli dostawcy)</w:t>
       </w:r>
     </w:p>
     <w:p/>
@@ -12529,16 +12503,16 @@
                 <w:lang w:eastAsia="pl-PL"/>
               </w:rPr>
             </w:pPr>
-            <w:proofErr w:type="spellStart"/>
-            <w:r>
-              <w:rPr>
-                <w:rFonts w:ascii="Calibri" w:eastAsia="Times New Roman" w:hAnsi="Calibri" w:cs="Times New Roman"/>
-                <w:color w:val="000000"/>
-                <w:lang w:eastAsia="pl-PL"/>
-              </w:rPr>
-              <w:t>listViewDostawcy</w:t>
-            </w:r>
-            <w:proofErr w:type="spellEnd"/>
+            <w:r>
+              <w:rPr>
+                <w:rFonts w:ascii="Calibri" w:eastAsia="Times New Roman" w:hAnsi="Calibri" w:cs="Times New Roman"/>
+                <w:color w:val="000000"/>
+                <w:lang w:eastAsia="pl-PL"/>
+              </w:rPr>
+              <w:t>checkedListBoxDostawcyMat</w:t>
+            </w:r>
+            <w:bookmarkStart w:id="0" w:name="_GoBack"/>
+            <w:bookmarkEnd w:id="0"/>
           </w:p>
         </w:tc>
       </w:tr>
@@ -13063,20 +13037,11 @@
       </w:r>
       <w:proofErr w:type="spellStart"/>
       <w:r>
-        <w:t>ID_</w:t>
-      </w:r>
-      <w:r>
-        <w:t>norm</w:t>
+        <w:t>ID_norm</w:t>
       </w:r>
       <w:proofErr w:type="spellEnd"/>
       <w:r>
-        <w:t>.</w:t>
-      </w:r>
-      <w:r>
-        <w:t xml:space="preserve">) </w:t>
-      </w:r>
-      <w:r>
-        <w:t>(klucz własny)</w:t>
+        <w:t>.) (klucz własny)</w:t>
       </w:r>
       <w:r>
         <w:t>,</w:t>
@@ -13095,13 +13060,7 @@
         <w:rPr>
           <w:b/>
         </w:rPr>
-        <w:t>Nazwa_</w:t>
-      </w:r>
-      <w:r>
-        <w:rPr>
-          <w:b/>
-        </w:rPr>
-        <w:t>norm</w:t>
+        <w:t>Nazwa_norm</w:t>
       </w:r>
       <w:proofErr w:type="spellEnd"/>
       <w:r>
@@ -13133,13 +13092,7 @@
         <w:rPr>
           <w:b/>
         </w:rPr>
-        <w:t>Typ_</w:t>
-      </w:r>
-      <w:r>
-        <w:rPr>
-          <w:b/>
-        </w:rPr>
-        <w:t>norm</w:t>
+        <w:t>Typ_norm</w:t>
       </w:r>
       <w:proofErr w:type="spellEnd"/>
       <w:r>

</xml_diff>